<commit_message>
fügt erste UML Version hinzu
(noch kein code generiert)
</commit_message>
<xml_diff>
--- a/Dokumentation.docx
+++ b/Dokumentation.docx
@@ -4873,7 +4873,12 @@
         <w:t xml:space="preserve">je </w:t>
       </w:r>
       <w:r>
-        <w:t>eine Ausgabedatei im Ordner „Output“ generiert oder ggf. eine (Fehler-) Meldung in die „Error.log“ Datei schreibt</w:t>
+        <w:t xml:space="preserve">eine Ausgabedatei im Ordner „Output“ generiert </w:t>
+      </w:r>
+      <w:bookmarkStart w:id="8" w:name="_GoBack"/>
+      <w:bookmarkEnd w:id="8"/>
+      <w:r>
+        <w:t>oder ggf. eine (Fehler-) Meldung in die „Error.log“ Datei schreibt</w:t>
       </w:r>
       <w:r>
         <w:t>.</w:t>
@@ -5170,8 +5175,6 @@
       <w:r>
         <w:t>“. Sollen Diese ausgeführt werden müssen die jeweiligen Dateien in den Ordner Input kopiert werden. Ist das getan können sie mit der „run.bat“ ausgeführt werden.</w:t>
       </w:r>
-      <w:bookmarkStart w:id="8" w:name="_GoBack"/>
-      <w:bookmarkEnd w:id="8"/>
     </w:p>
     <w:p>
       <w:pPr>
@@ -6090,6 +6093,38 @@
         <w:t>Programmkonzeption</w:t>
       </w:r>
       <w:bookmarkEnd w:id="18"/>
+    </w:p>
+    <w:p>
+      <w:pPr>
+        <w:pStyle w:val="Listenabsatz"/>
+        <w:numPr>
+          <w:ilvl w:val="0"/>
+          <w:numId w:val="25"/>
+        </w:numPr>
+      </w:pPr>
+      <w:r>
+        <w:t>Nennung der Programmiersprache</w:t>
+      </w:r>
+    </w:p>
+    <w:p>
+      <w:pPr>
+        <w:pStyle w:val="Listenabsatz"/>
+        <w:numPr>
+          <w:ilvl w:val="0"/>
+          <w:numId w:val="25"/>
+        </w:numPr>
+      </w:pPr>
+      <w:r>
+        <w:t xml:space="preserve">Fehlermeldungskonzept (z. B. Eigene </w:t>
+      </w:r>
+      <w:proofErr w:type="spellStart"/>
+      <w:r>
+        <w:t>Exception</w:t>
+      </w:r>
+      <w:proofErr w:type="spellEnd"/>
+      <w:r>
+        <w:t xml:space="preserve"> Klasse)</w:t>
+      </w:r>
     </w:p>
     <w:p>
       <w:pPr>
@@ -8158,13 +8193,7 @@
         <w:t xml:space="preserve">Entwickelt wurde auf einem ASUS </w:t>
       </w:r>
       <w:r>
-        <w:t xml:space="preserve">ROG </w:t>
-      </w:r>
-      <w:r>
-        <w:t>GL552VW</w:t>
-      </w:r>
-      <w:r>
-        <w:t xml:space="preserve"> </w:t>
+        <w:t xml:space="preserve">ROG GL552VW </w:t>
       </w:r>
       <w:r>
         <w:t>mit folgender Ausstattung:</w:t>
@@ -8274,13 +8303,7 @@
       </w:r>
       <w:proofErr w:type="spellEnd"/>
       <w:r>
-        <w:t xml:space="preserve">) wurde Microsoft Visual Studio </w:t>
-      </w:r>
-      <w:r>
-        <w:t xml:space="preserve">Enterprise </w:t>
-      </w:r>
-      <w:r>
-        <w:t>2015 in der Version 14.0 Update 3</w:t>
+        <w:t>) wurde Microsoft Visual Studio Enterprise 2015 in der Version 14.0 Update 3</w:t>
       </w:r>
       <w:r>
         <w:t xml:space="preserve"> verwendet</w:t>
@@ -8308,19 +8331,10 @@
         <w:t xml:space="preserve">Diagramme </w:t>
       </w:r>
       <w:r>
-        <w:t>(Klassendiagramm, Ablaufdiagramm, etc.)</w:t>
-      </w:r>
-      <w:r>
-        <w:t xml:space="preserve"> </w:t>
-      </w:r>
-      <w:r>
-        <w:t xml:space="preserve">wurden in </w:t>
-      </w:r>
-      <w:r>
-        <w:t>Microsoft Visual Studio Enterprise 2015</w:t>
-      </w:r>
-      <w:r>
-        <w:t xml:space="preserve"> </w:t>
+        <w:t xml:space="preserve">(Klassendiagramm, Ablaufdiagramm, etc.) </w:t>
+      </w:r>
+      <w:r>
+        <w:t xml:space="preserve">wurden in Microsoft Visual Studio Enterprise 2015 </w:t>
       </w:r>
       <w:r>
         <w:t xml:space="preserve">in einem Modellierungsprojekt </w:t>
@@ -14601,7 +14615,7 @@
 </file>
 
 <file path=customXml/itemProps1.xml><?xml version="1.0" encoding="utf-8"?>
-<ds:datastoreItem xmlns:ds="http://schemas.openxmlformats.org/officeDocument/2006/customXml" ds:itemID="{4FFD428B-285C-4187-9939-7E6D3C797557}">
+<ds:datastoreItem xmlns:ds="http://schemas.openxmlformats.org/officeDocument/2006/customXml" ds:itemID="{0C33B983-4A41-4266-B91A-DA74129F63D9}">
   <ds:schemaRefs>
     <ds:schemaRef ds:uri="http://schemas.openxmlformats.org/officeDocument/2006/bibliography"/>
   </ds:schemaRefs>

</xml_diff>

<commit_message>
fügt Sequenzdiagramm hinzu, passt Strucktugramme an und schreibt Dokumentation
</commit_message>
<xml_diff>
--- a/Dokumentation.docx
+++ b/Dokumentation.docx
@@ -166,7 +166,7 @@
         <w:jc w:val="center"/>
       </w:pPr>
       <w:r>
-        <w:t>???</w:t>
+        <w:t>Carsharing Simulator</w:t>
       </w:r>
     </w:p>
     <w:p>
@@ -240,11 +240,9 @@
       <w:r>
         <w:tab/>
       </w:r>
-      <w:proofErr w:type="spellStart"/>
       <w:r>
         <w:t>Heitbrock</w:t>
       </w:r>
-      <w:proofErr w:type="spellEnd"/>
       <w:r>
         <w:t xml:space="preserve">, </w:t>
       </w:r>
@@ -4873,12 +4871,7 @@
         <w:t xml:space="preserve">je </w:t>
       </w:r>
       <w:r>
-        <w:t xml:space="preserve">eine Ausgabedatei im Ordner „Output“ generiert </w:t>
-      </w:r>
-      <w:bookmarkStart w:id="8" w:name="_GoBack"/>
-      <w:bookmarkEnd w:id="8"/>
-      <w:r>
-        <w:t>oder ggf. eine (Fehler-) Meldung in die „Error.log“ Datei schreibt</w:t>
+        <w:t>eine Ausgabedatei im Ordner „Output“ generiert oder ggf. eine (Fehler-) Meldung in die „Error.log“ Datei schreibt</w:t>
       </w:r>
       <w:r>
         <w:t>.</w:t>
@@ -4888,11 +4881,9 @@
       <w:r>
         <w:t>Anzumerken ist, dass im Verzeichnis „</w:t>
       </w:r>
-      <w:proofErr w:type="spellStart"/>
       <w:r>
         <w:t>TestCases</w:t>
       </w:r>
-      <w:proofErr w:type="spellEnd"/>
       <w:r>
         <w:t>“ noch weitere Verzeichnisse existieren, in denen schon fertige Testfälle vorhanden sind. Auf diese Fälle wird im achten Kapitel</w:t>
       </w:r>
@@ -4917,10 +4908,10 @@
                   <wp:posOffset>13970</wp:posOffset>
                 </wp:positionH>
                 <wp:positionV relativeFrom="paragraph">
-                  <wp:posOffset>542290</wp:posOffset>
+                  <wp:posOffset>539115</wp:posOffset>
                 </wp:positionV>
-                <wp:extent cx="5730875" cy="796925"/>
-                <wp:effectExtent l="0" t="0" r="22225" b="22225"/>
+                <wp:extent cx="5730875" cy="647700"/>
+                <wp:effectExtent l="0" t="0" r="22225" b="19050"/>
                 <wp:wrapTopAndBottom/>
                 <wp:docPr id="319" name="Textfeld 2"/>
                 <wp:cNvGraphicFramePr>
@@ -4935,7 +4926,7 @@
                       <wps:spPr bwMode="auto">
                         <a:xfrm>
                           <a:off x="0" y="0"/>
-                          <a:ext cx="5730875" cy="796925"/>
+                          <a:ext cx="5730875" cy="647700"/>
                         </a:xfrm>
                         <a:prstGeom prst="rect">
                           <a:avLst/>
@@ -4969,53 +4960,31 @@
                               <w:jc w:val="left"/>
                               <w:rPr>
                                 <w:sz w:val="20"/>
+                                <w:lang w:val="en-US"/>
                               </w:rPr>
                             </w:pPr>
                             <w:r>
                               <w:rPr>
                                 <w:sz w:val="20"/>
+                                <w:lang w:val="en-US"/>
                               </w:rPr>
-                              <w:t>ABLAGEVERZEIC</w:t>
+                              <w:t>ABLAGEVERZEICHNIS/CarsharingSimulator.exe [in-file] [out-file]</w:t>
                             </w:r>
                             <w:r>
                               <w:rPr>
                                 <w:sz w:val="20"/>
+                                <w:lang w:val="en-US"/>
                               </w:rPr>
-                              <w:t>H</w:t>
-                            </w:r>
-                            <w:r>
-                              <w:rPr>
-                                <w:sz w:val="20"/>
-                              </w:rPr>
-                              <w:t>NIS</w:t>
-                            </w:r>
-                            <w:r>
-                              <w:rPr>
-                                <w:sz w:val="20"/>
-                                <w:highlight w:val="yellow"/>
-                              </w:rPr>
-                              <w:t>/…/program.exe</w:t>
-                            </w:r>
-                            <w:r>
-                              <w:rPr>
-                                <w:sz w:val="20"/>
-                              </w:rPr>
-                              <w:t xml:space="preserve"> [in-file]</w:t>
-                            </w:r>
-                            <w:r>
-                              <w:rPr>
-                                <w:sz w:val="20"/>
-                              </w:rPr>
-                              <w:t xml:space="preserve"> </w:t>
-                            </w:r>
-                            <w:r>
-                              <w:rPr>
-                                <w:sz w:val="20"/>
-                              </w:rPr>
-                              <w:t>[out-file]</w:t>
+                              <w:t xml:space="preserve"> [genauigkeit]</w:t>
                             </w:r>
                           </w:p>
-                          <w:p/>
+                          <w:p>
+                            <w:pPr>
+                              <w:rPr>
+                                <w:lang w:val="en-US"/>
+                              </w:rPr>
+                            </w:pPr>
+                          </w:p>
                         </w:txbxContent>
                       </wps:txbx>
                       <wps:bodyPr rot="0" vert="horz" wrap="square" lIns="91440" tIns="45720" rIns="91440" bIns="45720" anchor="t" anchorCtr="0">
@@ -5039,7 +5008,7 @@
                 <v:stroke joinstyle="miter"/>
                 <v:path gradientshapeok="t" o:connecttype="rect"/>
               </v:shapetype>
-              <v:shape id="Textfeld 2" o:spid="_x0000_s1026" type="#_x0000_t202" style="position:absolute;left:0;text-align:left;margin-left:1.1pt;margin-top:42.7pt;width:451.25pt;height:62.75pt;z-index:251717632;visibility:visible;mso-wrap-style:square;mso-width-percent:0;mso-height-percent:0;mso-wrap-distance-left:9pt;mso-wrap-distance-top:0;mso-wrap-distance-right:9pt;mso-wrap-distance-bottom:0;mso-position-horizontal:absolute;mso-position-horizontal-relative:text;mso-position-vertical:absolute;mso-position-vertical-relative:text;mso-width-percent:0;mso-height-percent:0;mso-width-relative:margin;mso-height-relative:margin;v-text-anchor:top" o:gfxdata="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">
+              <v:shape id="Textfeld 2" o:spid="_x0000_s1026" type="#_x0000_t202" style="position:absolute;left:0;text-align:left;margin-left:1.1pt;margin-top:42.45pt;width:451.25pt;height:51pt;z-index:251717632;visibility:visible;mso-wrap-style:square;mso-width-percent:0;mso-height-percent:0;mso-wrap-distance-left:9pt;mso-wrap-distance-top:0;mso-wrap-distance-right:9pt;mso-wrap-distance-bottom:0;mso-position-horizontal:absolute;mso-position-horizontal-relative:text;mso-position-vertical:absolute;mso-position-vertical-relative:text;mso-width-percent:0;mso-height-percent:0;mso-width-relative:margin;mso-height-relative:margin;v-text-anchor:top" o:gfxdata="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">
                 <v:textbox>
                   <w:txbxContent>
                     <w:p>
@@ -5057,53 +5026,31 @@
                         <w:jc w:val="left"/>
                         <w:rPr>
                           <w:sz w:val="20"/>
+                          <w:lang w:val="en-US"/>
                         </w:rPr>
                       </w:pPr>
                       <w:r>
                         <w:rPr>
                           <w:sz w:val="20"/>
+                          <w:lang w:val="en-US"/>
                         </w:rPr>
-                        <w:t>ABLAGEVERZEIC</w:t>
+                        <w:t>ABLAGEVERZEICHNIS/CarsharingSimulator.exe [in-file] [out-file]</w:t>
                       </w:r>
                       <w:r>
                         <w:rPr>
                           <w:sz w:val="20"/>
+                          <w:lang w:val="en-US"/>
                         </w:rPr>
-                        <w:t>H</w:t>
-                      </w:r>
-                      <w:r>
-                        <w:rPr>
-                          <w:sz w:val="20"/>
-                        </w:rPr>
-                        <w:t>NIS</w:t>
-                      </w:r>
-                      <w:r>
-                        <w:rPr>
-                          <w:sz w:val="20"/>
-                          <w:highlight w:val="yellow"/>
-                        </w:rPr>
-                        <w:t>/…/program.exe</w:t>
-                      </w:r>
-                      <w:r>
-                        <w:rPr>
-                          <w:sz w:val="20"/>
-                        </w:rPr>
-                        <w:t xml:space="preserve"> [in-file]</w:t>
-                      </w:r>
-                      <w:r>
-                        <w:rPr>
-                          <w:sz w:val="20"/>
-                        </w:rPr>
-                        <w:t xml:space="preserve"> </w:t>
-                      </w:r>
-                      <w:r>
-                        <w:rPr>
-                          <w:sz w:val="20"/>
-                        </w:rPr>
-                        <w:t>[out-file]</w:t>
+                        <w:t xml:space="preserve"> [genauigkeit]</w:t>
                       </w:r>
                     </w:p>
-                    <w:p/>
+                    <w:p>
+                      <w:pPr>
+                        <w:rPr>
+                          <w:lang w:val="en-US"/>
+                        </w:rPr>
+                      </w:pPr>
+                    </w:p>
                   </w:txbxContent>
                 </v:textbox>
                 <w10:wrap type="topAndBottom"/>
@@ -5119,11 +5066,15 @@
         <w:t>:</w:t>
       </w:r>
     </w:p>
-    <w:p/>
     <w:p>
       <w:pPr>
         <w:jc w:val="left"/>
       </w:pPr>
+    </w:p>
+    <w:p>
+      <w:pPr>
+        <w:jc w:val="left"/>
+      </w:pPr>
       <w:r>
         <w:t>Dabei steht „</w:t>
       </w:r>
@@ -5151,6 +5102,9 @@
       <w:r>
         <w:t>Pfad (inklusive Name) zu der Ausgabedatei die generiert werden soll.</w:t>
       </w:r>
+      <w:r>
+        <w:t xml:space="preserve"> Die „[genauigkeit]“ muss nicht zwingend angegeben werden (standardmäßig 0.0001).</w:t>
+      </w:r>
     </w:p>
     <w:p>
       <w:pPr>
@@ -5167,11 +5121,9 @@
       <w:r>
         <w:t>Die Testfälle befinden sich im Verzeichnis „</w:t>
       </w:r>
-      <w:proofErr w:type="spellStart"/>
       <w:r>
         <w:t>TestCases</w:t>
       </w:r>
-      <w:proofErr w:type="spellEnd"/>
       <w:r>
         <w:t>“. Sollen Diese ausgeführt werden müssen die jeweiligen Dateien in den Ordner Input kopiert werden. Ist das getan können sie mit der „run.bat“ ausgeführt werden.</w:t>
       </w:r>
@@ -5180,120 +5132,95 @@
       <w:pPr>
         <w:pStyle w:val="berschrift1"/>
       </w:pPr>
-      <w:bookmarkStart w:id="9" w:name="_Toc418841491"/>
+      <w:bookmarkStart w:id="8" w:name="_Toc418841491"/>
       <w:r>
         <w:lastRenderedPageBreak/>
         <w:t>Aufgabenanalyse</w:t>
       </w:r>
+      <w:bookmarkEnd w:id="8"/>
+    </w:p>
+    <w:p>
+      <w:pPr>
+        <w:pStyle w:val="berschrift2"/>
+      </w:pPr>
+      <w:bookmarkStart w:id="9" w:name="_Toc418841492"/>
+      <w:bookmarkStart w:id="10" w:name="_Toc177804971"/>
+      <w:r>
+        <w:t>Problemstellung</w:t>
+      </w:r>
       <w:bookmarkEnd w:id="9"/>
     </w:p>
     <w:p>
+      <w:bookmarkStart w:id="11" w:name="_Hlk480286750"/>
+      <w:r>
+        <w:t xml:space="preserve">Für die MATSE Firma soll eine Simulation für eine Carsharing Dienstleistung erstellt werden. Innerhalb einer Stadt können Autos geliehen und an anderer Stelle zurückgegeben werden. Nachfrage und Rückgabe der Autos wird über Funktionen, genauer Polynome des 4. Gerades, beschrieben. Es soll nun der Bedarf Ermittelt werden welcher sich aus der Nachfrage und Rückgabe von Autos ergibt. </w:t>
+      </w:r>
+      <w:r>
+        <w:t xml:space="preserve">Der Bedarf gibt zu welchem Zeitpunkt zwischen 0 und 24 </w:t>
+      </w:r>
+      <w:r>
+        <w:t>Stunden wie</w:t>
+      </w:r>
+      <w:r>
+        <w:t xml:space="preserve"> viele Autos Nachgefragt wurden bzw. abgestellt wurden sind. Es soll pro Quadrat, welches einen Teil einer Stadt darstellt, je eine Bedarfsfunktion ermittelt werden. Ist die Funktion des Bedarfs bekannt, so lässt sich daraus der Endzustand der Stadt ermitteln. Der Endzustand gibt an wie neue Verteilung der Autos nach 24 Stunden aussieht. Weiterhin soll der Maximale Bedarf an Autos ermittelt werden, also zu welchem Zeitpunkt die Bedarfsfunktion maximal wird.</w:t>
+      </w:r>
+      <w:r>
+        <w:t xml:space="preserve"> </w:t>
+      </w:r>
+    </w:p>
+    <w:p>
       <w:pPr>
         <w:pStyle w:val="berschrift2"/>
       </w:pPr>
-      <w:bookmarkStart w:id="10" w:name="_Toc418841492"/>
-      <w:bookmarkStart w:id="11" w:name="_Toc177804971"/>
-      <w:proofErr w:type="spellStart"/>
-      <w:r>
-        <w:t>Allgmeine</w:t>
-      </w:r>
-      <w:proofErr w:type="spellEnd"/>
-      <w:r>
-        <w:t xml:space="preserve"> Problemstellung</w:t>
-      </w:r>
-      <w:bookmarkEnd w:id="10"/>
-    </w:p>
-    <w:p>
-      <w:pPr>
-        <w:pStyle w:val="Listenabsatz"/>
-        <w:numPr>
-          <w:ilvl w:val="0"/>
-          <w:numId w:val="25"/>
-        </w:numPr>
-      </w:pPr>
-      <w:bookmarkStart w:id="12" w:name="_Hlk480286750"/>
-      <w:r>
-        <w:t xml:space="preserve">Einzelteile/ Module und Sonderfälle </w:t>
-      </w:r>
-      <w:r>
-        <w:t>erkennen</w:t>
-      </w:r>
-    </w:p>
-    <w:p>
-      <w:pPr>
-        <w:pStyle w:val="Listenabsatz"/>
-        <w:numPr>
-          <w:ilvl w:val="0"/>
-          <w:numId w:val="25"/>
-        </w:numPr>
-      </w:pPr>
-      <w:r>
-        <w:t>Unklarheiten präzisieren</w:t>
-      </w:r>
-    </w:p>
-    <w:p>
-      <w:pPr>
-        <w:pStyle w:val="Listenabsatz"/>
-        <w:numPr>
-          <w:ilvl w:val="0"/>
-          <w:numId w:val="25"/>
-        </w:numPr>
-      </w:pPr>
-      <w:r>
-        <w:t>Entscheiden ob Sonderfall oder Fehlerfall</w:t>
-      </w:r>
-    </w:p>
-    <w:p>
-      <w:pPr>
-        <w:pStyle w:val="Listenabsatz"/>
-        <w:numPr>
-          <w:ilvl w:val="0"/>
-          <w:numId w:val="25"/>
-        </w:numPr>
-      </w:pPr>
-      <w:r>
-        <w:t>Genauigkeitsproblem</w:t>
-      </w:r>
-    </w:p>
-    <w:p>
-      <w:pPr>
-        <w:pStyle w:val="Listenabsatz"/>
-        <w:numPr>
-          <w:ilvl w:val="0"/>
-          <w:numId w:val="25"/>
-        </w:numPr>
-      </w:pPr>
-      <w:r>
-        <w:t>1-3/2 Seiten</w:t>
-      </w:r>
-    </w:p>
-    <w:p>
-      <w:pPr>
-        <w:pStyle w:val="Listenabsatz"/>
-      </w:pPr>
-    </w:p>
-    <w:p>
-      <w:pPr>
-        <w:pStyle w:val="Listenabsatz"/>
-        <w:numPr>
-          <w:ilvl w:val="0"/>
-          <w:numId w:val="26"/>
-        </w:numPr>
-      </w:pPr>
-      <w:r>
-        <w:t>Die Aufgabenanalyse soll eine präzise Beschreibung der zu lösenden Aufgabe beinhalten und als „Pflichtenheft“ für die folgende Implementierung dienen.</w:t>
+      <w:r>
+        <w:t>Ablauf</w:t>
+      </w:r>
+    </w:p>
+    <w:p>
+      <w:r>
+        <w:t>Das Programm</w:t>
+      </w:r>
+      <w:r>
+        <w:t xml:space="preserve"> liest</w:t>
+      </w:r>
+      <w:r>
+        <w:t xml:space="preserve"> die Größe der Simulation sowie Nachfrage und Angebots Funktionen aus einer Eingabedatei </w:t>
+      </w:r>
+      <w:r>
+        <w:t>ein</w:t>
+      </w:r>
+      <w:r>
+        <w:t xml:space="preserve">. Anhand der Daten wird dann Die Bedarfsfunktion </w:t>
+      </w:r>
+      <w:r>
+        <w:t>berechnet</w:t>
+      </w:r>
+      <w:r>
+        <w:t xml:space="preserve"> und die End- und Maximalbedarfszustände ermittelt. Die Ergebnisse der Simulation werden dann in eine Ausgabedatei geschrieben.</w:t>
+      </w:r>
+      <w:r>
+        <w:t xml:space="preserve"> Das </w:t>
+      </w:r>
+      <w:r>
+        <w:t>Ganze</w:t>
+      </w:r>
+      <w:r>
+        <w:t xml:space="preserve"> wird als Konsolenanwendung laufen und die Dateipfade zur Ein und Ausgabedatei werden als Parameter übergeben.</w:t>
+      </w:r>
+      <w:r>
+        <w:t xml:space="preserve"> Als dritter Parameter kann noch die Genauigkeit übergeben. Wird diese nicht mit übergeben wird standardmäßig der Wert 0.0001 angenommen.</w:t>
       </w:r>
     </w:p>
     <w:p>
       <w:pPr>
         <w:pStyle w:val="berschrift2"/>
       </w:pPr>
-      <w:bookmarkStart w:id="13" w:name="_Toc418841493"/>
+      <w:bookmarkStart w:id="12" w:name="_Toc418841493"/>
+      <w:bookmarkEnd w:id="11"/>
+      <w:r>
+        <w:t>Format der Eingabedatei</w:t>
+      </w:r>
       <w:bookmarkEnd w:id="12"/>
-      <w:r>
-        <w:t>Format der Eingabedatei</w:t>
-      </w:r>
-      <w:bookmarkEnd w:id="13"/>
     </w:p>
     <w:p>
       <w:r>
@@ -5305,13 +5232,13 @@
             <w:drawing>
               <wp:anchor distT="0" distB="0" distL="114300" distR="114300" simplePos="0" relativeHeight="251654144" behindDoc="0" locked="0" layoutInCell="1" allowOverlap="1" wp14:anchorId="264DEBA6" wp14:editId="165615B3">
                 <wp:simplePos x="0" y="0"/>
-                <wp:positionH relativeFrom="column">
-                  <wp:posOffset>3084</wp:posOffset>
+                <wp:positionH relativeFrom="margin">
+                  <wp:align>left</wp:align>
                 </wp:positionH>
                 <wp:positionV relativeFrom="paragraph">
-                  <wp:posOffset>231594</wp:posOffset>
+                  <wp:posOffset>228600</wp:posOffset>
                 </wp:positionV>
-                <wp:extent cx="5772241" cy="1905000"/>
+                <wp:extent cx="5772241" cy="1428750"/>
                 <wp:effectExtent l="0" t="0" r="19050" b="19050"/>
                 <wp:wrapNone/>
                 <wp:docPr id="307" name="Textfeld 2"/>
@@ -5327,7 +5254,7 @@
                       <wps:spPr bwMode="auto">
                         <a:xfrm>
                           <a:off x="0" y="0"/>
-                          <a:ext cx="5772241" cy="1905000"/>
+                          <a:ext cx="5772241" cy="1428750"/>
                         </a:xfrm>
                         <a:prstGeom prst="rect">
                           <a:avLst/>
@@ -5349,7 +5276,55 @@
                               <w:spacing w:before="0" w:after="0" w:line="276" w:lineRule="auto"/>
                             </w:pPr>
                             <w:r>
-                              <w:t>…</w:t>
+                              <w:t># AHausen</w:t>
+                            </w:r>
+                          </w:p>
+                          <w:p>
+                            <w:pPr>
+                              <w:spacing w:before="0" w:after="0" w:line="276" w:lineRule="auto"/>
+                            </w:pPr>
+                            <w:r>
+                              <w:t># m</w:t>
+                            </w:r>
+                          </w:p>
+                          <w:p>
+                            <w:pPr>
+                              <w:spacing w:before="0" w:after="0" w:line="276" w:lineRule="auto"/>
+                            </w:pPr>
+                            <w:r>
+                              <w:t>1</w:t>
+                            </w:r>
+                          </w:p>
+                          <w:p>
+                            <w:pPr>
+                              <w:spacing w:before="0" w:after="0" w:line="276" w:lineRule="auto"/>
+                            </w:pPr>
+                            <w:r>
+                              <w:t># Polynome Nachfrage</w:t>
+                            </w:r>
+                          </w:p>
+                          <w:p>
+                            <w:pPr>
+                              <w:spacing w:before="0" w:after="0" w:line="276" w:lineRule="auto"/>
+                            </w:pPr>
+                            <w:r>
+                              <w:t>0 0.2023761 -0.0287711 0.0016925 -0.0000352</w:t>
+                            </w:r>
+                          </w:p>
+                          <w:p>
+                            <w:pPr>
+                              <w:spacing w:before="0" w:after="0" w:line="276" w:lineRule="auto"/>
+                            </w:pPr>
+                            <w:r>
+                              <w:t># Polynome Abstellungen</w:t>
+                            </w:r>
+                          </w:p>
+                          <w:p>
+                            <w:pPr>
+                              <w:spacing w:before="0" w:after="0" w:line="276" w:lineRule="auto"/>
+                            </w:pPr>
+                            <w:r>
+                              <w:t>0.434782 0 0 0 0</w:t>
                             </w:r>
                           </w:p>
                         </w:txbxContent>
@@ -5371,7 +5346,7 @@
           </mc:Choice>
           <mc:Fallback>
             <w:pict>
-              <v:shape w14:anchorId="264DEBA6" id="_x0000_s1027" type="#_x0000_t202" style="position:absolute;left:0;text-align:left;margin-left:.25pt;margin-top:18.25pt;width:454.5pt;height:150pt;z-index:251654144;visibility:visible;mso-wrap-style:square;mso-width-percent:0;mso-height-percent:0;mso-wrap-distance-left:9pt;mso-wrap-distance-top:0;mso-wrap-distance-right:9pt;mso-wrap-distance-bottom:0;mso-position-horizontal:absolute;mso-position-horizontal-relative:text;mso-position-vertical:absolute;mso-position-vertical-relative:text;mso-width-percent:0;mso-height-percent:0;mso-width-relative:margin;mso-height-relative:margin;v-text-anchor:top" o:gfxdata="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" filled="f">
+              <v:shape w14:anchorId="264DEBA6" id="_x0000_s1027" type="#_x0000_t202" style="position:absolute;left:0;text-align:left;margin-left:0;margin-top:18pt;width:454.5pt;height:112.5pt;z-index:251654144;visibility:visible;mso-wrap-style:square;mso-width-percent:0;mso-height-percent:0;mso-wrap-distance-left:9pt;mso-wrap-distance-top:0;mso-wrap-distance-right:9pt;mso-wrap-distance-bottom:0;mso-position-horizontal:left;mso-position-horizontal-relative:margin;mso-position-vertical:absolute;mso-position-vertical-relative:text;mso-width-percent:0;mso-height-percent:0;mso-width-relative:margin;mso-height-relative:margin;v-text-anchor:top" o:gfxdata="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" filled="f">
                 <v:textbox>
                   <w:txbxContent>
                     <w:p>
@@ -5379,22 +5354,69 @@
                         <w:spacing w:before="0" w:after="0" w:line="276" w:lineRule="auto"/>
                       </w:pPr>
                       <w:r>
-                        <w:t>…</w:t>
+                        <w:t># AHausen</w:t>
+                      </w:r>
+                    </w:p>
+                    <w:p>
+                      <w:pPr>
+                        <w:spacing w:before="0" w:after="0" w:line="276" w:lineRule="auto"/>
+                      </w:pPr>
+                      <w:r>
+                        <w:t># m</w:t>
+                      </w:r>
+                    </w:p>
+                    <w:p>
+                      <w:pPr>
+                        <w:spacing w:before="0" w:after="0" w:line="276" w:lineRule="auto"/>
+                      </w:pPr>
+                      <w:r>
+                        <w:t>1</w:t>
+                      </w:r>
+                    </w:p>
+                    <w:p>
+                      <w:pPr>
+                        <w:spacing w:before="0" w:after="0" w:line="276" w:lineRule="auto"/>
+                      </w:pPr>
+                      <w:r>
+                        <w:t># Polynome Nachfrage</w:t>
+                      </w:r>
+                    </w:p>
+                    <w:p>
+                      <w:pPr>
+                        <w:spacing w:before="0" w:after="0" w:line="276" w:lineRule="auto"/>
+                      </w:pPr>
+                      <w:r>
+                        <w:t>0 0.2023761 -0.0287711 0.0016925 -0.0000352</w:t>
+                      </w:r>
+                    </w:p>
+                    <w:p>
+                      <w:pPr>
+                        <w:spacing w:before="0" w:after="0" w:line="276" w:lineRule="auto"/>
+                      </w:pPr>
+                      <w:r>
+                        <w:t># Polynome Abstellungen</w:t>
+                      </w:r>
+                    </w:p>
+                    <w:p>
+                      <w:pPr>
+                        <w:spacing w:before="0" w:after="0" w:line="276" w:lineRule="auto"/>
+                      </w:pPr>
+                      <w:r>
+                        <w:t>0.434782 0 0 0 0</w:t>
                       </w:r>
                     </w:p>
                   </w:txbxContent>
                 </v:textbox>
+                <w10:wrap anchorx="margin"/>
               </v:shape>
             </w:pict>
           </mc:Fallback>
         </mc:AlternateContent>
       </w:r>
       <w:r>
-        <w:t>Die Eingabe der Strategie erfolgt über eine Datei, die folgendermaßen strukturiert ist:</w:t>
-      </w:r>
-    </w:p>
-    <w:p/>
-    <w:p/>
+        <w:t>Die Eingabe erfolgt über eine Datei, die folgendermaßen strukturiert ist:</w:t>
+      </w:r>
+    </w:p>
     <w:p/>
     <w:p/>
     <w:p/>
@@ -5413,7 +5435,7 @@
                   <wp:align>left</wp:align>
                 </wp:positionH>
                 <wp:positionV relativeFrom="paragraph">
-                  <wp:posOffset>22861</wp:posOffset>
+                  <wp:posOffset>160020</wp:posOffset>
                 </wp:positionV>
                 <wp:extent cx="6096000" cy="266700"/>
                 <wp:effectExtent l="0" t="0" r="0" b="0"/>
@@ -5452,26 +5474,19 @@
                             <w:r>
                               <w:t xml:space="preserve">Abbildung </w:t>
                             </w:r>
-                            <w:r>
-                              <w:fldChar w:fldCharType="begin"/>
-                            </w:r>
-                            <w:r>
-                              <w:instrText xml:space="preserve"> SEQ Abbildung \* ARABIC </w:instrText>
-                            </w:r>
-                            <w:r>
-                              <w:fldChar w:fldCharType="separate"/>
-                            </w:r>
+                            <w:fldSimple w:instr=" SEQ Abbildung \* ARABIC ">
+                              <w:r>
+                                <w:rPr>
+                                  <w:noProof/>
+                                </w:rPr>
+                                <w:t>1</w:t>
+                              </w:r>
+                            </w:fldSimple>
                             <w:r>
                               <w:rPr>
                                 <w:noProof/>
                               </w:rPr>
-                              <w:t>1</w:t>
-                            </w:r>
-                            <w:r>
-                              <w:rPr>
-                                <w:noProof/>
-                              </w:rPr>
-                              <w:fldChar w:fldCharType="end"/>
+                              <w:t xml:space="preserve"> </w:t>
                             </w:r>
                             <w:r>
                               <w:t>Formatierung einer gültigen Eingabe</w:t>
@@ -5496,7 +5511,7 @@
           </mc:Choice>
           <mc:Fallback>
             <w:pict>
-              <v:shape w14:anchorId="593B8EED" id="_x0000_s1028" type="#_x0000_t202" style="position:absolute;left:0;text-align:left;margin-left:0;margin-top:1.8pt;width:480pt;height:21pt;z-index:251656192;visibility:visible;mso-wrap-style:square;mso-height-percent:0;mso-wrap-distance-left:9pt;mso-wrap-distance-top:0;mso-wrap-distance-right:9pt;mso-wrap-distance-bottom:0;mso-position-horizontal:left;mso-position-horizontal-relative:margin;mso-position-vertical:absolute;mso-position-vertical-relative:text;mso-height-percent:0;mso-height-relative:margin;v-text-anchor:top" o:gfxdata="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" stroked="f">
+              <v:shape w14:anchorId="593B8EED" id="_x0000_s1028" type="#_x0000_t202" style="position:absolute;left:0;text-align:left;margin-left:0;margin-top:12.6pt;width:480pt;height:21pt;z-index:251656192;visibility:visible;mso-wrap-style:square;mso-height-percent:0;mso-wrap-distance-left:9pt;mso-wrap-distance-top:0;mso-wrap-distance-right:9pt;mso-wrap-distance-bottom:0;mso-position-horizontal:left;mso-position-horizontal-relative:margin;mso-position-vertical:absolute;mso-position-vertical-relative:text;mso-height-percent:0;mso-height-relative:margin;v-text-anchor:top" o:gfxdata="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" stroked="f">
                 <v:textbox inset="0,0,0,0">
                   <w:txbxContent>
                     <w:p>
@@ -5509,26 +5524,19 @@
                       <w:r>
                         <w:t xml:space="preserve">Abbildung </w:t>
                       </w:r>
-                      <w:r>
-                        <w:fldChar w:fldCharType="begin"/>
-                      </w:r>
-                      <w:r>
-                        <w:instrText xml:space="preserve"> SEQ Abbildung \* ARABIC </w:instrText>
-                      </w:r>
-                      <w:r>
-                        <w:fldChar w:fldCharType="separate"/>
-                      </w:r>
+                      <w:fldSimple w:instr=" SEQ Abbildung \* ARABIC ">
+                        <w:r>
+                          <w:rPr>
+                            <w:noProof/>
+                          </w:rPr>
+                          <w:t>1</w:t>
+                        </w:r>
+                      </w:fldSimple>
                       <w:r>
                         <w:rPr>
                           <w:noProof/>
                         </w:rPr>
-                        <w:t>1</w:t>
-                      </w:r>
-                      <w:r>
-                        <w:rPr>
-                          <w:noProof/>
-                        </w:rPr>
-                        <w:fldChar w:fldCharType="end"/>
+                        <w:t xml:space="preserve"> </w:t>
                       </w:r>
                       <w:r>
                         <w:t>Formatierung einer gültigen Eingabe</w:t>
@@ -5543,28 +5551,47 @@
         </mc:AlternateContent>
       </w:r>
     </w:p>
-    <w:p>
-      <w:pPr>
-        <w:pStyle w:val="Listenabsatz"/>
-        <w:numPr>
-          <w:ilvl w:val="0"/>
-          <w:numId w:val="25"/>
-        </w:numPr>
-      </w:pPr>
-      <w:r>
-        <w:t>Beschreiben der Eingabedatei</w:t>
+    <w:p/>
+    <w:p>
+      <w:r>
+        <w:t xml:space="preserve">Die Erste Kommentarzeile beschreibt die Eingaben. In diesem Fall handelt es sich um Daten zu der Stadt „AHausen“, weshalb der Entsprechende Kommentar eingefügt wurde. Als Beschreibung zählt immer nur die erste Zeile, die Anderen Kommentarzeilen werden ignoriert. In der ersten Nicht-Kommentarzeile wird das m angegeben. Es bestimmt wie viele Quadrate für die Stadt simuliert werden sollen. Es werden m² Quadrate simuliert. Damit eine Berechnung </w:t>
+      </w:r>
+      <w:r>
+        <w:lastRenderedPageBreak/>
+        <w:t xml:space="preserve">sinnvoll ist, muss ganzzahlig, positiv und größer als 0 sein. Durch die Angabe von m wird auch bestimmt wie viele Polynome angegeben werden müssen. Erforderlich sind m² Polynome für die Nachfrage und nochmal genauso viele für die Abstellungen. Die Polynome besitzen </w:t>
+      </w:r>
+      <w:r>
+        <w:t>maximal den</w:t>
+      </w:r>
+      <w:r>
+        <w:t xml:space="preserve"> Grad 4.  Es gibt also pro Polynom je 5 vorfaktoren (a+bx+cx²+dx³+ex</w:t>
+      </w:r>
+      <w:r>
+        <w:rPr>
+          <w:vertAlign w:val="superscript"/>
+        </w:rPr>
+        <w:t>4</w:t>
+      </w:r>
+      <w:r>
+        <w:t>)</w:t>
+      </w:r>
+      <w:r>
+        <w:t>. Diese Vorfaktoren werden durch Leerzeichen getrennt angegeben und können negative oder positive gleitkommazahlen sein</w:t>
+      </w:r>
+      <w:r>
+        <w:t>.</w:t>
       </w:r>
     </w:p>
     <w:p>
       <w:pPr>
         <w:pStyle w:val="berschrift2"/>
       </w:pPr>
-      <w:bookmarkStart w:id="14" w:name="_Toc418841494"/>
-      <w:bookmarkEnd w:id="11"/>
+      <w:bookmarkStart w:id="13" w:name="_Toc418841494"/>
+      <w:bookmarkEnd w:id="10"/>
       <w:r>
         <w:t>Format der Ausgabedatei</w:t>
       </w:r>
-      <w:bookmarkEnd w:id="14"/>
+      <w:bookmarkEnd w:id="13"/>
     </w:p>
     <w:p>
       <w:r>
@@ -5580,11 +5607,11 @@
                   <wp:posOffset>33020</wp:posOffset>
                 </wp:positionH>
                 <wp:positionV relativeFrom="paragraph">
-                  <wp:posOffset>258444</wp:posOffset>
+                  <wp:posOffset>259715</wp:posOffset>
                 </wp:positionV>
-                <wp:extent cx="5766435" cy="2869565"/>
-                <wp:effectExtent l="0" t="0" r="24765" b="26035"/>
-                <wp:wrapNone/>
+                <wp:extent cx="5766435" cy="4857115"/>
+                <wp:effectExtent l="0" t="0" r="24765" b="19685"/>
+                <wp:wrapTopAndBottom/>
                 <wp:docPr id="5" name="Textfeld 2"/>
                 <wp:cNvGraphicFramePr>
                   <a:graphicFrameLocks xmlns:a="http://schemas.openxmlformats.org/drawingml/2006/main"/>
@@ -5598,7 +5625,7 @@
                       <wps:spPr bwMode="auto">
                         <a:xfrm>
                           <a:off x="0" y="0"/>
-                          <a:ext cx="5766435" cy="2869565"/>
+                          <a:ext cx="5766435" cy="4857115"/>
                         </a:xfrm>
                         <a:prstGeom prst="rect">
                           <a:avLst/>
@@ -5620,10 +5647,202 @@
                               <w:spacing w:before="0" w:after="0" w:line="276" w:lineRule="auto"/>
                             </w:pPr>
                             <w:r>
+                              <w:t># AHausen</w:t>
+                            </w:r>
+                          </w:p>
+                          <w:p>
+                            <w:pPr>
+                              <w:spacing w:before="0" w:after="0" w:line="276" w:lineRule="auto"/>
+                            </w:pPr>
+                            <w:r>
+                              <w:t>Abstellung in Q_11 zu t=2,3</w:t>
+                            </w:r>
+                          </w:p>
+                          <w:p>
+                            <w:pPr>
+                              <w:spacing w:before="0" w:after="0" w:line="276" w:lineRule="auto"/>
+                            </w:pPr>
+                            <w:r>
+                              <w:t>Nachfrage in Q_11 zu t=3,76</w:t>
+                            </w:r>
+                          </w:p>
+                          <w:p>
+                            <w:pPr>
+                              <w:spacing w:before="0" w:after="0" w:line="276" w:lineRule="auto"/>
+                            </w:pPr>
+                            <w:r>
+                              <w:t>Abstellung in Q_11 zu t=4,6</w:t>
+                            </w:r>
+                          </w:p>
+                          <w:p>
+                            <w:pPr>
+                              <w:spacing w:before="0" w:after="0" w:line="276" w:lineRule="auto"/>
+                            </w:pPr>
+                            <w:r>
+                              <w:t>Nachfrage in Q_11 zu t=5,87</w:t>
+                            </w:r>
+                          </w:p>
+                          <w:p>
+                            <w:pPr>
+                              <w:spacing w:before="0" w:after="0" w:line="276" w:lineRule="auto"/>
+                            </w:pPr>
+                            <w:r>
+                              <w:t>Abstellung in Q_11 zu t=6,9</w:t>
+                            </w:r>
+                          </w:p>
+                          <w:p>
+                            <w:pPr>
+                              <w:spacing w:before="0" w:after="0" w:line="276" w:lineRule="auto"/>
+                            </w:pPr>
+                            <w:r>
+                              <w:t>Nachfrage in Q_11 zu t=7,86</w:t>
+                            </w:r>
+                          </w:p>
+                          <w:p>
+                            <w:pPr>
+                              <w:spacing w:before="0" w:after="0" w:line="276" w:lineRule="auto"/>
+                            </w:pPr>
+                            <w:r>
+                              <w:t>Abstellung in Q_11 zu t=9,2</w:t>
+                            </w:r>
+                          </w:p>
+                          <w:p>
+                            <w:pPr>
+                              <w:spacing w:before="0" w:after="0" w:line="276" w:lineRule="auto"/>
+                            </w:pPr>
+                            <w:r>
+                              <w:t>Nachfrage in Q_11 zu t=9,89</w:t>
+                            </w:r>
+                          </w:p>
+                          <w:p>
+                            <w:pPr>
+                              <w:spacing w:before="0" w:after="0" w:line="276" w:lineRule="auto"/>
+                            </w:pPr>
+                            <w:r>
+                              <w:t>Abstellung in Q_11 zu t=11,5</w:t>
+                            </w:r>
+                          </w:p>
+                          <w:p>
+                            <w:pPr>
+                              <w:spacing w:before="0" w:after="0" w:line="276" w:lineRule="auto"/>
+                            </w:pPr>
+                            <w:r>
+                              <w:t>Nachfrage in Q_11 zu t=11,96</w:t>
+                            </w:r>
+                          </w:p>
+                          <w:p>
+                            <w:pPr>
+                              <w:spacing w:before="0" w:after="0" w:line="276" w:lineRule="auto"/>
+                            </w:pPr>
+                            <w:r>
+                              <w:t>Abstellung in Q_11 zu t=13,8</w:t>
+                            </w:r>
+                          </w:p>
+                          <w:p>
+                            <w:pPr>
+                              <w:spacing w:before="0" w:after="0" w:line="276" w:lineRule="auto"/>
+                            </w:pPr>
+                            <w:r>
+                              <w:t>Nachfrage in Q_11 zu t=14,03</w:t>
+                            </w:r>
+                          </w:p>
+                          <w:p>
+                            <w:pPr>
+                              <w:spacing w:before="0" w:after="0" w:line="276" w:lineRule="auto"/>
+                            </w:pPr>
+                            <w:r>
+                              <w:t>Nachfrage in Q_11 zu t=16,06</w:t>
+                            </w:r>
+                          </w:p>
+                          <w:p>
+                            <w:pPr>
+                              <w:spacing w:before="0" w:after="0" w:line="276" w:lineRule="auto"/>
+                            </w:pPr>
+                            <w:r>
+                              <w:t>Abstellung in Q_11 zu t=16,1</w:t>
+                            </w:r>
+                          </w:p>
+                          <w:p>
+                            <w:pPr>
+                              <w:spacing w:before="0" w:after="0" w:line="276" w:lineRule="auto"/>
+                            </w:pPr>
+                            <w:r>
+                              <w:t>Nachfrage in Q_11 zu t=18,06</w:t>
+                            </w:r>
+                          </w:p>
+                          <w:p>
+                            <w:pPr>
+                              <w:spacing w:before="0" w:after="0" w:line="276" w:lineRule="auto"/>
+                            </w:pPr>
+                            <w:r>
+                              <w:t>Abstellung in Q_11 zu t=18,4</w:t>
+                            </w:r>
+                          </w:p>
+                          <w:p>
+                            <w:pPr>
+                              <w:spacing w:before="0" w:after="0" w:line="276" w:lineRule="auto"/>
+                            </w:pPr>
+                            <w:r>
+                              <w:t>Nachfrage in Q_11 zu t=20,17</w:t>
+                            </w:r>
+                          </w:p>
+                          <w:p>
+                            <w:pPr>
+                              <w:spacing w:before="0" w:after="0" w:line="276" w:lineRule="auto"/>
+                            </w:pPr>
+                            <w:r>
+                              <w:t>Abstellung in Q_11 zu t=20,7</w:t>
+                            </w:r>
+                          </w:p>
+                          <w:p>
+                            <w:pPr>
+                              <w:spacing w:before="0" w:after="0" w:line="276" w:lineRule="auto"/>
+                            </w:pPr>
+                            <w:r>
+                              <w:t>Abstellung in Q_11 zu t=23</w:t>
+                            </w:r>
+                          </w:p>
+                          <w:p>
+                            <w:pPr>
+                              <w:spacing w:before="0" w:after="0" w:line="276" w:lineRule="auto"/>
+                            </w:pPr>
+                            <w:r>
+                              <w:t>Nachfrage in Q_11 zu t=23,43</w:t>
+                            </w:r>
+                          </w:p>
+                          <w:p>
+                            <w:pPr>
+                              <w:spacing w:before="0" w:after="0" w:line="276" w:lineRule="auto"/>
+                            </w:pPr>
+                            <w:r>
+                              <w:t>Endzustand des Tages:</w:t>
+                            </w:r>
+                          </w:p>
+                          <w:p>
+                            <w:pPr>
+                              <w:spacing w:before="0" w:after="0" w:line="276" w:lineRule="auto"/>
+                            </w:pPr>
+                            <w:r>
+                              <w:t xml:space="preserve">0 </w:t>
+                            </w:r>
+                          </w:p>
+                          <w:p>
+                            <w:pPr>
+                              <w:spacing w:before="0" w:after="0" w:line="276" w:lineRule="auto"/>
+                            </w:pPr>
+                            <w:r>
+                              <w:t>Maximaler Bedarf:</w:t>
+                            </w:r>
+                          </w:p>
+                          <w:p>
+                            <w:pPr>
+                              <w:spacing w:before="0" w:after="0" w:line="276" w:lineRule="auto"/>
+                            </w:pPr>
+                            <w:r>
                               <w:rPr>
                                 <w:lang w:val="en-US"/>
                               </w:rPr>
-                              <w:t>…</w:t>
+                              <w:t>1</w:t>
                             </w:r>
                           </w:p>
                         </w:txbxContent>
@@ -5645,9 +5864,201 @@
           </mc:Choice>
           <mc:Fallback>
             <w:pict>
-              <v:shape w14:anchorId="134C4662" id="_x0000_s1029" type="#_x0000_t202" style="position:absolute;left:0;text-align:left;margin-left:2.6pt;margin-top:20.35pt;width:454.05pt;height:225.95pt;z-index:251658240;visibility:visible;mso-wrap-style:square;mso-width-percent:0;mso-height-percent:0;mso-wrap-distance-left:9pt;mso-wrap-distance-top:0;mso-wrap-distance-right:9pt;mso-wrap-distance-bottom:0;mso-position-horizontal:absolute;mso-position-horizontal-relative:margin;mso-position-vertical:absolute;mso-position-vertical-relative:text;mso-width-percent:0;mso-height-percent:0;mso-width-relative:margin;mso-height-relative:margin;v-text-anchor:top" o:gfxdata="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" filled="f">
+              <v:shape w14:anchorId="134C4662" id="_x0000_s1029" type="#_x0000_t202" style="position:absolute;left:0;text-align:left;margin-left:2.6pt;margin-top:20.45pt;width:454.05pt;height:382.45pt;z-index:251658240;visibility:visible;mso-wrap-style:square;mso-width-percent:0;mso-height-percent:0;mso-wrap-distance-left:9pt;mso-wrap-distance-top:0;mso-wrap-distance-right:9pt;mso-wrap-distance-bottom:0;mso-position-horizontal:absolute;mso-position-horizontal-relative:margin;mso-position-vertical:absolute;mso-position-vertical-relative:text;mso-width-percent:0;mso-height-percent:0;mso-width-relative:margin;mso-height-relative:margin;v-text-anchor:top" o:gfxdata="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" filled="f">
                 <v:textbox>
                   <w:txbxContent>
+                    <w:p>
+                      <w:pPr>
+                        <w:spacing w:before="0" w:after="0" w:line="276" w:lineRule="auto"/>
+                      </w:pPr>
+                      <w:r>
+                        <w:t># AHausen</w:t>
+                      </w:r>
+                    </w:p>
+                    <w:p>
+                      <w:pPr>
+                        <w:spacing w:before="0" w:after="0" w:line="276" w:lineRule="auto"/>
+                      </w:pPr>
+                      <w:r>
+                        <w:t>Abstellung in Q_11 zu t=2,3</w:t>
+                      </w:r>
+                    </w:p>
+                    <w:p>
+                      <w:pPr>
+                        <w:spacing w:before="0" w:after="0" w:line="276" w:lineRule="auto"/>
+                      </w:pPr>
+                      <w:r>
+                        <w:t>Nachfrage in Q_11 zu t=3,76</w:t>
+                      </w:r>
+                    </w:p>
+                    <w:p>
+                      <w:pPr>
+                        <w:spacing w:before="0" w:after="0" w:line="276" w:lineRule="auto"/>
+                      </w:pPr>
+                      <w:r>
+                        <w:t>Abstellung in Q_11 zu t=4,6</w:t>
+                      </w:r>
+                    </w:p>
+                    <w:p>
+                      <w:pPr>
+                        <w:spacing w:before="0" w:after="0" w:line="276" w:lineRule="auto"/>
+                      </w:pPr>
+                      <w:r>
+                        <w:t>Nachfrage in Q_11 zu t=5,87</w:t>
+                      </w:r>
+                    </w:p>
+                    <w:p>
+                      <w:pPr>
+                        <w:spacing w:before="0" w:after="0" w:line="276" w:lineRule="auto"/>
+                      </w:pPr>
+                      <w:r>
+                        <w:t>Abstellung in Q_11 zu t=6,9</w:t>
+                      </w:r>
+                    </w:p>
+                    <w:p>
+                      <w:pPr>
+                        <w:spacing w:before="0" w:after="0" w:line="276" w:lineRule="auto"/>
+                      </w:pPr>
+                      <w:r>
+                        <w:t>Nachfrage in Q_11 zu t=7,86</w:t>
+                      </w:r>
+                    </w:p>
+                    <w:p>
+                      <w:pPr>
+                        <w:spacing w:before="0" w:after="0" w:line="276" w:lineRule="auto"/>
+                      </w:pPr>
+                      <w:r>
+                        <w:t>Abstellung in Q_11 zu t=9,2</w:t>
+                      </w:r>
+                    </w:p>
+                    <w:p>
+                      <w:pPr>
+                        <w:spacing w:before="0" w:after="0" w:line="276" w:lineRule="auto"/>
+                      </w:pPr>
+                      <w:r>
+                        <w:t>Nachfrage in Q_11 zu t=9,89</w:t>
+                      </w:r>
+                    </w:p>
+                    <w:p>
+                      <w:pPr>
+                        <w:spacing w:before="0" w:after="0" w:line="276" w:lineRule="auto"/>
+                      </w:pPr>
+                      <w:r>
+                        <w:t>Abstellung in Q_11 zu t=11,5</w:t>
+                      </w:r>
+                    </w:p>
+                    <w:p>
+                      <w:pPr>
+                        <w:spacing w:before="0" w:after="0" w:line="276" w:lineRule="auto"/>
+                      </w:pPr>
+                      <w:r>
+                        <w:t>Nachfrage in Q_11 zu t=11,96</w:t>
+                      </w:r>
+                    </w:p>
+                    <w:p>
+                      <w:pPr>
+                        <w:spacing w:before="0" w:after="0" w:line="276" w:lineRule="auto"/>
+                      </w:pPr>
+                      <w:r>
+                        <w:t>Abstellung in Q_11 zu t=13,8</w:t>
+                      </w:r>
+                    </w:p>
+                    <w:p>
+                      <w:pPr>
+                        <w:spacing w:before="0" w:after="0" w:line="276" w:lineRule="auto"/>
+                      </w:pPr>
+                      <w:r>
+                        <w:t>Nachfrage in Q_11 zu t=14,03</w:t>
+                      </w:r>
+                    </w:p>
+                    <w:p>
+                      <w:pPr>
+                        <w:spacing w:before="0" w:after="0" w:line="276" w:lineRule="auto"/>
+                      </w:pPr>
+                      <w:r>
+                        <w:t>Nachfrage in Q_11 zu t=16,06</w:t>
+                      </w:r>
+                    </w:p>
+                    <w:p>
+                      <w:pPr>
+                        <w:spacing w:before="0" w:after="0" w:line="276" w:lineRule="auto"/>
+                      </w:pPr>
+                      <w:r>
+                        <w:t>Abstellung in Q_11 zu t=16,1</w:t>
+                      </w:r>
+                    </w:p>
+                    <w:p>
+                      <w:pPr>
+                        <w:spacing w:before="0" w:after="0" w:line="276" w:lineRule="auto"/>
+                      </w:pPr>
+                      <w:r>
+                        <w:t>Nachfrage in Q_11 zu t=18,06</w:t>
+                      </w:r>
+                    </w:p>
+                    <w:p>
+                      <w:pPr>
+                        <w:spacing w:before="0" w:after="0" w:line="276" w:lineRule="auto"/>
+                      </w:pPr>
+                      <w:r>
+                        <w:t>Abstellung in Q_11 zu t=18,4</w:t>
+                      </w:r>
+                    </w:p>
+                    <w:p>
+                      <w:pPr>
+                        <w:spacing w:before="0" w:after="0" w:line="276" w:lineRule="auto"/>
+                      </w:pPr>
+                      <w:r>
+                        <w:t>Nachfrage in Q_11 zu t=20,17</w:t>
+                      </w:r>
+                    </w:p>
+                    <w:p>
+                      <w:pPr>
+                        <w:spacing w:before="0" w:after="0" w:line="276" w:lineRule="auto"/>
+                      </w:pPr>
+                      <w:r>
+                        <w:t>Abstellung in Q_11 zu t=20,7</w:t>
+                      </w:r>
+                    </w:p>
+                    <w:p>
+                      <w:pPr>
+                        <w:spacing w:before="0" w:after="0" w:line="276" w:lineRule="auto"/>
+                      </w:pPr>
+                      <w:r>
+                        <w:t>Abstellung in Q_11 zu t=23</w:t>
+                      </w:r>
+                    </w:p>
+                    <w:p>
+                      <w:pPr>
+                        <w:spacing w:before="0" w:after="0" w:line="276" w:lineRule="auto"/>
+                      </w:pPr>
+                      <w:r>
+                        <w:t>Nachfrage in Q_11 zu t=23,43</w:t>
+                      </w:r>
+                    </w:p>
+                    <w:p>
+                      <w:pPr>
+                        <w:spacing w:before="0" w:after="0" w:line="276" w:lineRule="auto"/>
+                      </w:pPr>
+                      <w:r>
+                        <w:t>Endzustand des Tages:</w:t>
+                      </w:r>
+                    </w:p>
+                    <w:p>
+                      <w:pPr>
+                        <w:spacing w:before="0" w:after="0" w:line="276" w:lineRule="auto"/>
+                      </w:pPr>
+                      <w:r>
+                        <w:t xml:space="preserve">0 </w:t>
+                      </w:r>
+                    </w:p>
+                    <w:p>
+                      <w:pPr>
+                        <w:spacing w:before="0" w:after="0" w:line="276" w:lineRule="auto"/>
+                      </w:pPr>
+                      <w:r>
+                        <w:t>Maximaler Bedarf:</w:t>
+                      </w:r>
+                    </w:p>
                     <w:p>
                       <w:pPr>
                         <w:spacing w:before="0" w:after="0" w:line="276" w:lineRule="auto"/>
@@ -5656,17 +6067,22 @@
                         <w:rPr>
                           <w:lang w:val="en-US"/>
                         </w:rPr>
-                        <w:t>…</w:t>
+                        <w:t>1</w:t>
                       </w:r>
                     </w:p>
                   </w:txbxContent>
                 </v:textbox>
-                <w10:wrap anchorx="margin"/>
+                <w10:wrap type="topAndBottom" anchorx="margin"/>
               </v:shape>
             </w:pict>
           </mc:Fallback>
         </mc:AlternateContent>
       </w:r>
+      <w:r>
+        <w:t>Die Resultate werden in einer Ausgabedatei gespeichert, die den Folgenden Aufbau besitzt:</w:t>
+      </w:r>
+    </w:p>
+    <w:p>
       <w:r>
         <w:rPr>
           <w:noProof/>
@@ -5676,14 +6092,14 @@
             <w:drawing>
               <wp:anchor distT="0" distB="0" distL="114300" distR="114300" simplePos="0" relativeHeight="251660288" behindDoc="0" locked="0" layoutInCell="1" allowOverlap="1" wp14:anchorId="4EB26459" wp14:editId="2CC08D9D">
                 <wp:simplePos x="0" y="0"/>
-                <wp:positionH relativeFrom="column">
-                  <wp:posOffset>13970</wp:posOffset>
+                <wp:positionH relativeFrom="margin">
+                  <wp:align>left</wp:align>
                 </wp:positionH>
                 <wp:positionV relativeFrom="paragraph">
-                  <wp:posOffset>4796155</wp:posOffset>
+                  <wp:posOffset>4933315</wp:posOffset>
                 </wp:positionV>
                 <wp:extent cx="5766435" cy="635"/>
-                <wp:effectExtent l="0" t="0" r="0" b="0"/>
+                <wp:effectExtent l="0" t="0" r="5715" b="635"/>
                 <wp:wrapNone/>
                 <wp:docPr id="7" name="Textfeld 7"/>
                 <wp:cNvGraphicFramePr/>
@@ -5719,27 +6135,14 @@
                             <w:r>
                               <w:t xml:space="preserve">Abbildung </w:t>
                             </w:r>
-                            <w:r>
-                              <w:fldChar w:fldCharType="begin"/>
-                            </w:r>
-                            <w:r>
-                              <w:instrText xml:space="preserve"> SEQ Abbildung \* ARABIC </w:instrText>
-                            </w:r>
-                            <w:r>
-                              <w:fldChar w:fldCharType="separate"/>
-                            </w:r>
-                            <w:r>
-                              <w:rPr>
-                                <w:noProof/>
-                              </w:rPr>
-                              <w:t>2</w:t>
-                            </w:r>
-                            <w:r>
-                              <w:rPr>
-                                <w:noProof/>
-                              </w:rPr>
-                              <w:fldChar w:fldCharType="end"/>
-                            </w:r>
+                            <w:fldSimple w:instr=" SEQ Abbildung \* ARABIC ">
+                              <w:r>
+                                <w:rPr>
+                                  <w:noProof/>
+                                </w:rPr>
+                                <w:t>2</w:t>
+                              </w:r>
+                            </w:fldSimple>
                             <w:r>
                               <w:t xml:space="preserve"> </w:t>
                             </w:r>
@@ -5766,7 +6169,7 @@
           </mc:Choice>
           <mc:Fallback>
             <w:pict>
-              <v:shape w14:anchorId="4EB26459" id="Textfeld 7" o:spid="_x0000_s1030" type="#_x0000_t202" style="position:absolute;left:0;text-align:left;margin-left:1.1pt;margin-top:377.65pt;width:454.05pt;height:.05pt;z-index:251660288;visibility:visible;mso-wrap-style:square;mso-wrap-distance-left:9pt;mso-wrap-distance-top:0;mso-wrap-distance-right:9pt;mso-wrap-distance-bottom:0;mso-position-horizontal:absolute;mso-position-horizontal-relative:text;mso-position-vertical:absolute;mso-position-vertical-relative:text;v-text-anchor:top" o:gfxdata="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" stroked="f">
+              <v:shape w14:anchorId="4EB26459" id="Textfeld 7" o:spid="_x0000_s1030" type="#_x0000_t202" style="position:absolute;left:0;text-align:left;margin-left:0;margin-top:388.45pt;width:454.05pt;height:.05pt;z-index:251660288;visibility:visible;mso-wrap-style:square;mso-wrap-distance-left:9pt;mso-wrap-distance-top:0;mso-wrap-distance-right:9pt;mso-wrap-distance-bottom:0;mso-position-horizontal:left;mso-position-horizontal-relative:margin;mso-position-vertical:absolute;mso-position-vertical-relative:text;v-text-anchor:top" o:gfxdata="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" stroked="f">
                 <v:textbox style="mso-fit-shape-to-text:t" inset="0,0,0,0">
                   <w:txbxContent>
                     <w:p>
@@ -5779,27 +6182,14 @@
                       <w:r>
                         <w:t xml:space="preserve">Abbildung </w:t>
                       </w:r>
-                      <w:r>
-                        <w:fldChar w:fldCharType="begin"/>
-                      </w:r>
-                      <w:r>
-                        <w:instrText xml:space="preserve"> SEQ Abbildung \* ARABIC </w:instrText>
-                      </w:r>
-                      <w:r>
-                        <w:fldChar w:fldCharType="separate"/>
-                      </w:r>
-                      <w:r>
-                        <w:rPr>
-                          <w:noProof/>
-                        </w:rPr>
-                        <w:t>2</w:t>
-                      </w:r>
-                      <w:r>
-                        <w:rPr>
-                          <w:noProof/>
-                        </w:rPr>
-                        <w:fldChar w:fldCharType="end"/>
-                      </w:r>
+                      <w:fldSimple w:instr=" SEQ Abbildung \* ARABIC ">
+                        <w:r>
+                          <w:rPr>
+                            <w:noProof/>
+                          </w:rPr>
+                          <w:t>2</w:t>
+                        </w:r>
+                      </w:fldSimple>
                       <w:r>
                         <w:t xml:space="preserve"> </w:t>
                       </w:r>
@@ -5812,22 +6202,310 @@
                     </w:p>
                   </w:txbxContent>
                 </v:textbox>
+                <w10:wrap anchorx="margin"/>
               </v:shape>
             </w:pict>
           </mc:Fallback>
         </mc:AlternateContent>
       </w:r>
-      <w:r>
-        <w:t>Die Resultate werden in einer Ausgabedatei gespeichert, die den Folgenden Aufbau besitzt:</w:t>
-      </w:r>
     </w:p>
     <w:p/>
+    <w:p>
+      <w:pPr>
+        <w:spacing w:before="0" w:after="0" w:line="276" w:lineRule="auto"/>
+      </w:pPr>
+      <w:r>
+        <w:t xml:space="preserve">In der Ausgabedatei wird zunächst die Beschreibung (also die erste Kommentarzeile) aus der Eingabedatei eingefügt. Daraufhin folgt der </w:t>
+      </w:r>
+      <w:r>
+        <w:t>Simulationsverlauf</w:t>
+      </w:r>
+      <w:r>
+        <w:t xml:space="preserve">. Im </w:t>
+      </w:r>
+      <w:r>
+        <w:t>Simulationsverlauf</w:t>
+      </w:r>
+      <w:r>
+        <w:t xml:space="preserve"> wird abgebildet wann (t)</w:t>
+      </w:r>
+      <w:r>
+        <w:t>,</w:t>
+      </w:r>
+      <w:r>
+        <w:t xml:space="preserve"> wo (Q)</w:t>
+      </w:r>
+      <w:r>
+        <w:t xml:space="preserve"> und</w:t>
+      </w:r>
+      <w:r>
+        <w:t xml:space="preserve"> was (</w:t>
+      </w:r>
+      <w:r>
+        <w:t>Nachfrage</w:t>
+      </w:r>
+      <w:r>
+        <w:t xml:space="preserve"> bzw. Nachfrage) </w:t>
+      </w:r>
+      <w:r>
+        <w:t>eine Änderung auftritt. Eine Änderung bedeutet die Abstellung eines Autos oder Nachfrage nach einem Auto. Die Einträge in der Historie haben immer folgendes Format: „[Aktion] in Q_[x][y] zu t=[t]“.</w:t>
+      </w:r>
+      <w:r>
+        <w:t xml:space="preserve"> Der Zeitpunkt der Änderung (also t) wird immer bis auf 2 Nachkommastellen gerundet.</w:t>
+      </w:r>
+      <w:r>
+        <w:t xml:space="preserve"> Nach dem Simulations</w:t>
+      </w:r>
+      <w:r>
+        <w:lastRenderedPageBreak/>
+        <w:t>verlauf folgt die Zeile „</w:t>
+      </w:r>
+      <w:r>
+        <w:t>Endzustand des Tages:</w:t>
+      </w:r>
+      <w:r>
+        <w:t xml:space="preserve">“, nach der die Endzustände ausgegeben werden. Dabei </w:t>
+      </w:r>
+      <w:r>
+        <w:t>wird zeilenweise mit einem Leerzeichen getrennt die Endergebnisse der Quadrate ausgegeben. Es gibt m² Ergebnisse die in m² Zeilen ausgegeben werden.</w:t>
+      </w:r>
+      <w:r>
+        <w:t xml:space="preserve"> </w:t>
+      </w:r>
+      <w:r>
+        <w:t>Die Endzustände sind Ganzzahlig und können negative werte annehmen.</w:t>
+      </w:r>
+      <w:r>
+        <w:t xml:space="preserve"> Nach der Zeile „Maximaler Bedarf:“ folgt der Maximale Bedarf pro Quadrat. Diese werden genau wie die </w:t>
+      </w:r>
+      <w:r>
+        <w:t>Endergebnisse</w:t>
+      </w:r>
+      <w:r>
+        <w:t xml:space="preserve"> zeilenweise ausgegeben mit m </w:t>
+      </w:r>
+      <w:r>
+        <w:t>Werten</w:t>
+      </w:r>
+      <w:r>
+        <w:t xml:space="preserve"> pro Zeile und m Zeilen also insgesamt m² </w:t>
+      </w:r>
+      <w:r>
+        <w:t>Werten</w:t>
+      </w:r>
+      <w:r>
+        <w:t>.</w:t>
+      </w:r>
+      <w:r>
+        <w:t xml:space="preserve"> Der Maximale Bedarf kann nicht negativ werden da der Startwert für jeden Bedarf bei 0 liegt. Der maximale Bedarf ist also eine positive ganze Zahl größer oder gleich 0.</w:t>
+      </w:r>
+    </w:p>
+    <w:p>
+      <w:pPr>
+        <w:spacing w:before="0" w:after="0" w:line="276" w:lineRule="auto"/>
+      </w:pPr>
+    </w:p>
+    <w:p>
+      <w:pPr>
+        <w:pStyle w:val="berschrift2"/>
+      </w:pPr>
+      <w:r>
+        <w:t>Module</w:t>
+      </w:r>
+    </w:p>
+    <w:p>
+      <w:r>
+        <w:t xml:space="preserve">Um die geforderten Anforderungen erfüllen zu können werden mehrere Module im Programm benötigt. </w:t>
+      </w:r>
+      <w:r>
+        <w:t>Es</w:t>
+      </w:r>
+      <w:r>
+        <w:t xml:space="preserve"> wird ein Modul benötigt um die Eingabedatei einzulesen</w:t>
+      </w:r>
+      <w:r>
+        <w:t xml:space="preserve"> und in eine Geeignete Datenstruktur zu überführen</w:t>
+      </w:r>
+      <w:r>
+        <w:t xml:space="preserve"> und die Ausgabedatei zu schreiben</w:t>
+      </w:r>
+      <w:r>
+        <w:t xml:space="preserve">. Weiterhin wird ein Modul für die </w:t>
+      </w:r>
+      <w:r>
+        <w:t xml:space="preserve">Berechnung der Bedarfsfunktion und eines für die Berechnung </w:t>
+      </w:r>
+      <w:r>
+        <w:t>der Simulation bzw. des</w:t>
+      </w:r>
+      <w:r>
+        <w:t xml:space="preserve"> Maximalen Bedarfs und Endzustand</w:t>
+      </w:r>
+      <w:r>
+        <w:t>s</w:t>
+      </w:r>
+      <w:bookmarkStart w:id="14" w:name="_GoBack"/>
+      <w:bookmarkEnd w:id="14"/>
+      <w:r>
+        <w:t xml:space="preserve"> benötigt.</w:t>
+      </w:r>
+    </w:p>
+    <w:p>
+      <w:pPr>
+        <w:pStyle w:val="berschrift2"/>
+      </w:pPr>
+      <w:r>
+        <w:t>Genauigkeitsprobleme und Laufzeit</w:t>
+      </w:r>
+    </w:p>
+    <w:p>
+      <w:r>
+        <w:t xml:space="preserve">Das Programm rechnet mit Gleitkommazahlen. Es kann also sehr leicht zu rundungsfehlern kommen. Die Berechnungen bauen jedoch in diesem Anwendungsfall nicht aufeinander auf, es wird also nicht mit einem Ergebnis einer ungenauen Rechnung weiter gerechnet. Jede Nullstelle wird erneut berechnet, es kommt also nicht zu großen Problemen durch Ungenauigkeiten die sich im Verlaufe der Berechnung aufaddieren und das Ergebnis in großem Maße beeinflussen. Allerdings wird bei der Bestimmung der Nullstellen auf ein Numerisches Verfahren gesetzt, das Bisektionsverfahren. </w:t>
+      </w:r>
+      <w:r>
+        <w:t>Es wird also in den meisten Fällen nur eine Nahrung der Nullstelle bestimmt. Wie genau diese Nahrung ausfallen soll lässt sich über den 3. Kommandozeilenparameter einstellen. Standardmäßig wird als Genauigkeit 0.0001 verwendet. Eine Genauigkeit von 0.001 bedeutet dass 18 Iterationen (da Start Intervall von 0 bis 24) des Bisektionsverfahrens angewendet werden und das Intervall in dem sich die Nullstelle befindet nun 0.0001 groß ist. Das Genauigkeitsproblem ist also nicht kritisch und lässt sich vernachlässigen.</w:t>
+      </w:r>
+    </w:p>
+    <w:p>
+      <w:r>
+        <w:t>Ein größeres Problem stellt die Größe des Problems dar. Mit der Größe der Stadt also der Anzahl an Quadraten (Abstellplätze für Autos), steigt auch die Anzahl an Be</w:t>
+      </w:r>
+      <w:r>
+        <w:t xml:space="preserve">darfsfunktionen die berechnet werden müssen. Ein weiteres Problem ist die Steigung der Nachfrage- und Angebotsfunktionen. Liegt eine starke Steigung vor müssen besonders viele Nullstellen berechnet werden. Bei der Funktion </w:t>
+      </w:r>
+      <m:oMath>
+        <m:r>
+          <w:rPr>
+            <w:rFonts w:ascii="Cambria Math" w:hAnsi="Cambria Math"/>
+          </w:rPr>
+          <m:t>100×</m:t>
+        </m:r>
+        <m:sSup>
+          <m:sSupPr>
+            <m:ctrlPr>
+              <w:rPr>
+                <w:rFonts w:ascii="Cambria Math" w:hAnsi="Cambria Math"/>
+                <w:i/>
+              </w:rPr>
+            </m:ctrlPr>
+          </m:sSupPr>
+          <m:e>
+            <m:r>
+              <w:rPr>
+                <w:rFonts w:ascii="Cambria Math" w:hAnsi="Cambria Math"/>
+              </w:rPr>
+              <m:t>x</m:t>
+            </m:r>
+          </m:e>
+          <m:sup>
+            <m:r>
+              <w:rPr>
+                <w:rFonts w:ascii="Cambria Math" w:hAnsi="Cambria Math"/>
+              </w:rPr>
+              <m:t>3</m:t>
+            </m:r>
+          </m:sup>
+        </m:sSup>
+      </m:oMath>
+      <w:r>
+        <w:t xml:space="preserve"> z. B. müssen schon 1382400 Nullstellen berechnet werden. Damit nimmt die Größe des Problems besonders schnell zu was bedeutet das deutlich mehr Rechenschritte benötigt werden und die Berechnung insgesamt sehr lange dauern kann.</w:t>
+      </w:r>
+    </w:p>
     <w:p/>
+    <w:p>
+      <w:pPr>
+        <w:pStyle w:val="berschrift2"/>
+      </w:pPr>
+      <w:r>
+        <w:lastRenderedPageBreak/>
+        <w:t>Sonderfälle und Fehlerfälle</w:t>
+      </w:r>
+    </w:p>
     <w:p/>
-    <w:p/>
-    <w:p/>
-    <w:p/>
-    <w:p/>
+    <w:p>
+      <w:pPr>
+        <w:pStyle w:val="berschrift1"/>
+      </w:pPr>
+      <w:bookmarkStart w:id="15" w:name="_Toc418841496"/>
+      <w:r>
+        <w:lastRenderedPageBreak/>
+        <w:t>Verbale Beschreibung des Verfahrens</w:t>
+      </w:r>
+      <w:bookmarkEnd w:id="15"/>
+    </w:p>
+    <w:p>
+      <w:r>
+        <w:t xml:space="preserve">Wie schon in der Aufgabenanalyse beschrieben werden mehrere Module </w:t>
+      </w:r>
+      <w:r>
+        <w:t>b</w:t>
+      </w:r>
+      <w:r>
+        <w:t xml:space="preserve">enötigt damit das Programm </w:t>
+      </w:r>
+      <w:r>
+        <w:t>die Eingabedaten einlesen, die Simulation berechnen und das Ergebnis in eine Ausgabedatei schreiben kann. Diese sind:</w:t>
+      </w:r>
+    </w:p>
+    <w:p>
+      <w:pPr>
+        <w:pStyle w:val="Listenabsatz"/>
+        <w:numPr>
+          <w:ilvl w:val="0"/>
+          <w:numId w:val="28"/>
+        </w:numPr>
+      </w:pPr>
+      <w:r>
+        <w:t>Einlesen</w:t>
+      </w:r>
+      <w:r>
+        <w:t xml:space="preserve"> &amp; </w:t>
+      </w:r>
+      <w:r>
+        <w:t>Überführen in Datenstruktur</w:t>
+      </w:r>
+    </w:p>
+    <w:p>
+      <w:pPr>
+        <w:pStyle w:val="Listenabsatz"/>
+        <w:numPr>
+          <w:ilvl w:val="0"/>
+          <w:numId w:val="28"/>
+        </w:numPr>
+      </w:pPr>
+      <w:r>
+        <w:t>Berechnung von Bedarfsfunktion</w:t>
+      </w:r>
+    </w:p>
+    <w:p>
+      <w:pPr>
+        <w:pStyle w:val="Listenabsatz"/>
+        <w:numPr>
+          <w:ilvl w:val="0"/>
+          <w:numId w:val="28"/>
+        </w:numPr>
+      </w:pPr>
+      <w:r>
+        <w:t>Simulation bzw. Berechnung von Endzustand und Maximalem Bedarf</w:t>
+      </w:r>
+    </w:p>
+    <w:p>
+      <w:pPr>
+        <w:pStyle w:val="Listenabsatz"/>
+        <w:numPr>
+          <w:ilvl w:val="0"/>
+          <w:numId w:val="28"/>
+        </w:numPr>
+      </w:pPr>
+      <w:r>
+        <w:t>Ausgabe</w:t>
+      </w:r>
+    </w:p>
+    <w:p>
+      <w:r>
+        <w:t>Hinweis: Modul und Klassenstruktur sind meist nicht identisch</w:t>
+      </w:r>
+    </w:p>
     <w:p/>
     <w:p>
       <w:pPr>
@@ -5838,21 +6516,8 @@
         </w:numPr>
       </w:pPr>
       <w:r>
-        <w:lastRenderedPageBreak/>
-        <w:t>Beschreiben der Ausgabedatei</w:t>
-      </w:r>
-    </w:p>
-    <w:p>
-      <w:pPr>
-        <w:pStyle w:val="berschrift2"/>
-      </w:pPr>
-      <w:bookmarkStart w:id="15" w:name="_Toc418841495"/>
-      <w:proofErr w:type="spellStart"/>
-      <w:r>
-        <w:t>Algorithmusansatz</w:t>
-      </w:r>
-      <w:bookmarkEnd w:id="15"/>
-      <w:proofErr w:type="spellEnd"/>
+        <w:t>Unabhängig von programmiersprache</w:t>
+      </w:r>
     </w:p>
     <w:p>
       <w:pPr>
@@ -5863,13 +6528,7 @@
         </w:numPr>
       </w:pPr>
       <w:r>
-        <w:t xml:space="preserve">Welcher Ansatz wird gewählt (z.B. </w:t>
-      </w:r>
-      <w:r>
-        <w:t>rekursiver oder iterativer Ansatz</w:t>
-      </w:r>
-      <w:r>
-        <w:t>)</w:t>
+        <w:t>Begrife der OOP erlaubt (Klasse etc)</w:t>
       </w:r>
     </w:p>
     <w:p>
@@ -5881,19 +6540,20 @@
         </w:numPr>
       </w:pPr>
       <w:r>
-        <w:t>Begründen warum gerade dieser Ansatz</w:t>
-      </w:r>
-    </w:p>
-    <w:p>
-      <w:pPr>
-        <w:pStyle w:val="berschrift1"/>
-      </w:pPr>
-      <w:bookmarkStart w:id="16" w:name="_Toc418841496"/>
-      <w:r>
-        <w:lastRenderedPageBreak/>
-        <w:t>Verbale Beschreibung des Verfahrens</w:t>
-      </w:r>
-      <w:bookmarkEnd w:id="16"/>
+        <w:t>Beschreibung wesentlicher Module</w:t>
+      </w:r>
+    </w:p>
+    <w:p>
+      <w:pPr>
+        <w:pStyle w:val="Listenabsatz"/>
+        <w:numPr>
+          <w:ilvl w:val="1"/>
+          <w:numId w:val="25"/>
+        </w:numPr>
+      </w:pPr>
+      <w:r>
+        <w:t>Überführung in eine geeignete Datenstruktur</w:t>
+      </w:r>
     </w:p>
     <w:p>
       <w:pPr>
@@ -5904,13 +6564,105 @@
         </w:numPr>
       </w:pPr>
       <w:r>
-        <w:t xml:space="preserve">Unabhängig von </w:t>
-      </w:r>
-      <w:proofErr w:type="spellStart"/>
-      <w:r>
-        <w:t>programmiersprache</w:t>
-      </w:r>
-      <w:proofErr w:type="spellEnd"/>
+        <w:t>Kategorisierung</w:t>
+      </w:r>
+      <w:r>
+        <w:t xml:space="preserve"> Normal-, Sonder- und Fehlerfälle</w:t>
+      </w:r>
+    </w:p>
+    <w:p>
+      <w:pPr>
+        <w:pStyle w:val="Listenabsatz"/>
+      </w:pPr>
+    </w:p>
+    <w:p>
+      <w:pPr>
+        <w:pStyle w:val="Listenabsatz"/>
+        <w:numPr>
+          <w:ilvl w:val="0"/>
+          <w:numId w:val="26"/>
+        </w:numPr>
+      </w:pPr>
+      <w:r>
+        <w:t>Anhand der verbalen Beschreibung soll ein Leser den Algorithmus „auf dem Papier“ ausführen können und die verschiedenen Sonder- und Fehlerfälle kategorisieren können.</w:t>
+      </w:r>
+    </w:p>
+    <w:p>
+      <w:pPr>
+        <w:pStyle w:val="berschrift2"/>
+      </w:pPr>
+      <w:bookmarkStart w:id="16" w:name="_Toc418841497"/>
+      <w:r>
+        <w:t>Einlesen der Eingabedatei</w:t>
+      </w:r>
+      <w:bookmarkEnd w:id="16"/>
+    </w:p>
+    <w:p>
+      <w:r>
+        <w:t xml:space="preserve">Das Programm wird mit Argumenten gestartet. </w:t>
+      </w:r>
+      <w:r>
+        <w:t xml:space="preserve">Es enthält neben dem Verzeichnis, aus dem Eingabedateien eingelesen werden sollen, eine Dateiendung, die spezifiziert, welche Dateien aus diesem Verzeichnis gelesen werden sollen. Wird das Verzeichnis nicht gefunden, ist </w:t>
+      </w:r>
+      <w:r>
+        <w:t>kein gültiges Verzeichnis vorhanden</w:t>
+      </w:r>
+      <w:r>
+        <w:t xml:space="preserve"> oder existiert der Pfad nicht, wird das Programm abgebrochen und eine Fehlermeldung auf der Konsole ausgegeben. </w:t>
+      </w:r>
+      <w:r>
+        <w:t xml:space="preserve">Bei fehlerfreier Überprüfung wird für jede Datei in diesem Verzeichnis überprüft, ob die Dateiendung der </w:t>
+      </w:r>
+      <w:r>
+        <w:t>übergebenen Endung</w:t>
+      </w:r>
+      <w:r>
+        <w:t xml:space="preserve"> entspricht. Ist dies nicht der Fall, wird die nächste Datei überprüft. Für jede Datei mit entsprechender Dateiendung</w:t>
+      </w:r>
+      <w:r>
+        <w:t xml:space="preserve"> wird dann zusätzlich die Lesbarkeit dieser Datei festgestellt. Kann die Datei nicht</w:t>
+      </w:r>
+      <w:r>
+        <w:t xml:space="preserve"> gelesen werden, wird die nächste Datei untersucht. </w:t>
+      </w:r>
+    </w:p>
+    <w:p>
+      <w:r>
+        <w:t>… bla bla blup …</w:t>
+      </w:r>
+    </w:p>
+    <w:p>
+      <w:pPr>
+        <w:pStyle w:val="berschrift2"/>
+      </w:pPr>
+      <w:r>
+        <w:t>Verarbeitung</w:t>
+      </w:r>
+    </w:p>
+    <w:p>
+      <w:r>
+        <w:t>…</w:t>
+      </w:r>
+    </w:p>
+    <w:p>
+      <w:pPr>
+        <w:pStyle w:val="berschrift2"/>
+      </w:pPr>
+      <w:r>
+        <w:t>Schreiben in Ausgabedatei</w:t>
+      </w:r>
+    </w:p>
+    <w:p/>
+    <w:p>
+      <w:pPr>
+        <w:pStyle w:val="berschrift1"/>
+      </w:pPr>
+      <w:bookmarkStart w:id="17" w:name="_Toc418841500"/>
+      <w:r>
+        <w:lastRenderedPageBreak/>
+        <w:t>Programmkonzeption</w:t>
+      </w:r>
+      <w:bookmarkEnd w:id="17"/>
     </w:p>
     <w:p>
       <w:pPr>
@@ -5920,21 +6672,8 @@
           <w:numId w:val="25"/>
         </w:numPr>
       </w:pPr>
-      <w:proofErr w:type="spellStart"/>
-      <w:r>
-        <w:t>Begrife</w:t>
-      </w:r>
-      <w:proofErr w:type="spellEnd"/>
-      <w:r>
-        <w:t xml:space="preserve"> der OOP erlaubt (Klasse </w:t>
-      </w:r>
-      <w:proofErr w:type="spellStart"/>
-      <w:r>
-        <w:t>etc</w:t>
-      </w:r>
-      <w:proofErr w:type="spellEnd"/>
-      <w:r>
-        <w:t>)</w:t>
+      <w:r>
+        <w:t>Nennung der Programmiersprache</w:t>
       </w:r>
     </w:p>
     <w:p>
@@ -5946,7 +6685,19 @@
         </w:numPr>
       </w:pPr>
       <w:r>
-        <w:t>Beschreibung wesentlicher Module</w:t>
+        <w:t>Fehlermeldungskonzept (z. B. Eigene Exception Klasse)</w:t>
+      </w:r>
+    </w:p>
+    <w:p>
+      <w:pPr>
+        <w:pStyle w:val="Listenabsatz"/>
+        <w:numPr>
+          <w:ilvl w:val="0"/>
+          <w:numId w:val="25"/>
+        </w:numPr>
+      </w:pPr>
+      <w:r>
+        <w:t>UML Klassendiagram (trennung Datenspeicherung, Anwendung und Präsentation)</w:t>
       </w:r>
     </w:p>
     <w:p>
@@ -5958,7 +6709,7 @@
         </w:numPr>
       </w:pPr>
       <w:r>
-        <w:t>Überführung in eine geeignete Datenstruktur</w:t>
+        <w:t>Richtige verwendung von UML Pfeilen etc …</w:t>
       </w:r>
     </w:p>
     <w:p>
@@ -5970,10 +6721,19 @@
         </w:numPr>
       </w:pPr>
       <w:r>
-        <w:t>Kategorisierung</w:t>
-      </w:r>
-      <w:r>
-        <w:t xml:space="preserve"> Normal-, Sonder- und Fehlerfälle</w:t>
+        <w:t>Wesentliche Abläufe in Form eines UML-Sequenzdiagramms</w:t>
+      </w:r>
+    </w:p>
+    <w:p>
+      <w:pPr>
+        <w:pStyle w:val="Listenabsatz"/>
+        <w:numPr>
+          <w:ilvl w:val="0"/>
+          <w:numId w:val="25"/>
+        </w:numPr>
+      </w:pPr>
+      <w:r>
+        <w:t xml:space="preserve">Ggf. Modulplan falls erforderlich </w:t>
       </w:r>
     </w:p>
     <w:p>
@@ -5990,240 +6750,18 @@
         </w:numPr>
       </w:pPr>
       <w:r>
-        <w:t>Anhand der verbalen Beschreibung soll ein Leser den Algorithmus „auf dem Papier“ ausführen können und die verschiedenen Sonder- und Fehlerfälle kategorisieren können.</w:t>
+        <w:t>Anhand der physikalischen Datenstruktur und der verbalen Beschreibung soll ein Leser (als ausgebildeter Programmierer) in der Lage sein, den Algorithmus in der gewählten Programmiersprache zu implementieren und im Wesentlichen zum gleichen Ergebnis zu kommen.</w:t>
       </w:r>
     </w:p>
     <w:p>
       <w:pPr>
         <w:pStyle w:val="berschrift2"/>
       </w:pPr>
-      <w:bookmarkStart w:id="17" w:name="_Toc418841497"/>
-      <w:r>
-        <w:t>Einlesen der Eingabedatei</w:t>
-      </w:r>
-      <w:bookmarkEnd w:id="17"/>
-    </w:p>
-    <w:p>
-      <w:r>
-        <w:t xml:space="preserve">Das Programm wird mit Argumenten gestartet. </w:t>
-      </w:r>
-      <w:r>
-        <w:t xml:space="preserve">Es enthält neben dem Verzeichnis, aus dem Eingabedateien eingelesen werden sollen, eine Dateiendung, die spezifiziert, welche Dateien aus diesem Verzeichnis gelesen werden sollen. Wird das Verzeichnis nicht gefunden, ist </w:t>
-      </w:r>
-      <w:r>
-        <w:t>kein gültiges Verzeichnis vorhanden</w:t>
-      </w:r>
-      <w:r>
-        <w:t xml:space="preserve"> oder existiert der Pfad nicht, wird das Programm abgebrochen und eine Fehlermeldung auf der Konsole ausgegeben. </w:t>
-      </w:r>
-      <w:r>
-        <w:t xml:space="preserve">Bei fehlerfreier Überprüfung wird für jede Datei in diesem Verzeichnis überprüft, ob die Dateiendung der </w:t>
-      </w:r>
-      <w:r>
-        <w:t>übergebenen Endung</w:t>
-      </w:r>
-      <w:r>
-        <w:t xml:space="preserve"> entspricht. Ist dies nicht der Fall, wird die nächste Datei überprüft. Für jede Datei mit entsprechender Dateiendung</w:t>
-      </w:r>
-      <w:r>
-        <w:t xml:space="preserve"> wird dann zusätzlich die Lesbarkeit dieser Datei festgestellt. Kann die Datei nicht</w:t>
-      </w:r>
-      <w:r>
-        <w:t xml:space="preserve"> gelesen werden, wird die nächste Datei untersucht. </w:t>
-      </w:r>
-    </w:p>
-    <w:p>
-      <w:r>
-        <w:t xml:space="preserve">… </w:t>
-      </w:r>
-      <w:proofErr w:type="spellStart"/>
-      <w:r>
-        <w:t>bla</w:t>
-      </w:r>
-      <w:proofErr w:type="spellEnd"/>
-      <w:r>
-        <w:t xml:space="preserve"> </w:t>
-      </w:r>
-      <w:proofErr w:type="spellStart"/>
-      <w:r>
-        <w:t>bla</w:t>
-      </w:r>
-      <w:proofErr w:type="spellEnd"/>
-      <w:r>
-        <w:t xml:space="preserve"> </w:t>
-      </w:r>
-      <w:proofErr w:type="spellStart"/>
-      <w:r>
-        <w:t>blup</w:t>
-      </w:r>
-      <w:proofErr w:type="spellEnd"/>
-      <w:r>
-        <w:t xml:space="preserve"> …</w:t>
-      </w:r>
-    </w:p>
-    <w:p>
-      <w:pPr>
-        <w:pStyle w:val="berschrift2"/>
-      </w:pPr>
-      <w:r>
-        <w:t>Verarbeitung</w:t>
-      </w:r>
-    </w:p>
-    <w:p>
-      <w:r>
-        <w:t>…</w:t>
-      </w:r>
-    </w:p>
-    <w:p>
-      <w:pPr>
-        <w:pStyle w:val="berschrift2"/>
-      </w:pPr>
-      <w:r>
-        <w:t>Schreiben in Ausgabedatei</w:t>
-      </w:r>
-    </w:p>
-    <w:p/>
-    <w:p>
-      <w:pPr>
-        <w:pStyle w:val="berschrift1"/>
-      </w:pPr>
-      <w:bookmarkStart w:id="18" w:name="_Toc418841500"/>
-      <w:r>
-        <w:lastRenderedPageBreak/>
-        <w:t>Programmkonzeption</w:t>
+      <w:bookmarkStart w:id="18" w:name="_Toc418841501"/>
+      <w:r>
+        <w:t>UML Klassendiagramm</w:t>
       </w:r>
       <w:bookmarkEnd w:id="18"/>
-    </w:p>
-    <w:p>
-      <w:pPr>
-        <w:pStyle w:val="Listenabsatz"/>
-        <w:numPr>
-          <w:ilvl w:val="0"/>
-          <w:numId w:val="25"/>
-        </w:numPr>
-      </w:pPr>
-      <w:r>
-        <w:t>Nennung der Programmiersprache</w:t>
-      </w:r>
-    </w:p>
-    <w:p>
-      <w:pPr>
-        <w:pStyle w:val="Listenabsatz"/>
-        <w:numPr>
-          <w:ilvl w:val="0"/>
-          <w:numId w:val="25"/>
-        </w:numPr>
-      </w:pPr>
-      <w:r>
-        <w:t xml:space="preserve">Fehlermeldungskonzept (z. B. Eigene </w:t>
-      </w:r>
-      <w:proofErr w:type="spellStart"/>
-      <w:r>
-        <w:t>Exception</w:t>
-      </w:r>
-      <w:proofErr w:type="spellEnd"/>
-      <w:r>
-        <w:t xml:space="preserve"> Klasse)</w:t>
-      </w:r>
-    </w:p>
-    <w:p>
-      <w:pPr>
-        <w:pStyle w:val="Listenabsatz"/>
-        <w:numPr>
-          <w:ilvl w:val="0"/>
-          <w:numId w:val="25"/>
-        </w:numPr>
-      </w:pPr>
-      <w:r>
-        <w:t>UML Klassendiagram (</w:t>
-      </w:r>
-      <w:proofErr w:type="spellStart"/>
-      <w:r>
-        <w:t>trennung</w:t>
-      </w:r>
-      <w:proofErr w:type="spellEnd"/>
-      <w:r>
-        <w:t xml:space="preserve"> Datenspeicherung, Anwendung und Präsentation)</w:t>
-      </w:r>
-    </w:p>
-    <w:p>
-      <w:pPr>
-        <w:pStyle w:val="Listenabsatz"/>
-        <w:numPr>
-          <w:ilvl w:val="1"/>
-          <w:numId w:val="25"/>
-        </w:numPr>
-      </w:pPr>
-      <w:r>
-        <w:t xml:space="preserve">Richtige </w:t>
-      </w:r>
-      <w:proofErr w:type="spellStart"/>
-      <w:r>
-        <w:t>verwendung</w:t>
-      </w:r>
-      <w:proofErr w:type="spellEnd"/>
-      <w:r>
-        <w:t xml:space="preserve"> von UML Pfeilen </w:t>
-      </w:r>
-      <w:proofErr w:type="spellStart"/>
-      <w:r>
-        <w:t>etc</w:t>
-      </w:r>
-      <w:proofErr w:type="spellEnd"/>
-      <w:r>
-        <w:t xml:space="preserve"> …</w:t>
-      </w:r>
-    </w:p>
-    <w:p>
-      <w:pPr>
-        <w:pStyle w:val="Listenabsatz"/>
-        <w:numPr>
-          <w:ilvl w:val="0"/>
-          <w:numId w:val="25"/>
-        </w:numPr>
-      </w:pPr>
-      <w:r>
-        <w:t>Wesentliche Abläufe in Form eines UML-Sequenzdiagramms</w:t>
-      </w:r>
-    </w:p>
-    <w:p>
-      <w:pPr>
-        <w:pStyle w:val="Listenabsatz"/>
-        <w:numPr>
-          <w:ilvl w:val="0"/>
-          <w:numId w:val="25"/>
-        </w:numPr>
-      </w:pPr>
-      <w:r>
-        <w:t xml:space="preserve">Ggf. Modulplan falls erforderlich </w:t>
-      </w:r>
-    </w:p>
-    <w:p>
-      <w:pPr>
-        <w:pStyle w:val="Listenabsatz"/>
-      </w:pPr>
-    </w:p>
-    <w:p>
-      <w:pPr>
-        <w:pStyle w:val="Listenabsatz"/>
-        <w:numPr>
-          <w:ilvl w:val="0"/>
-          <w:numId w:val="26"/>
-        </w:numPr>
-      </w:pPr>
-      <w:r>
-        <w:t>Anhand der physikalischen Datenstruktur und der verbalen Beschreibung soll ein Leser (als ausgebildeter Programmierer) in der Lage sein, den Algorithmus in der gewählten Programmiersprache zu implementieren und im Wesentlichen zum gleichen Ergebnis zu kommen.</w:t>
-      </w:r>
-    </w:p>
-    <w:p>
-      <w:pPr>
-        <w:pStyle w:val="berschrift2"/>
-      </w:pPr>
-      <w:bookmarkStart w:id="19" w:name="_Toc418841501"/>
-      <w:r>
-        <w:t>UML Klassendiagramm</w:t>
-      </w:r>
-      <w:bookmarkEnd w:id="19"/>
     </w:p>
     <w:p>
       <w:pPr>
@@ -6277,27 +6815,14 @@
       <w:r>
         <w:t xml:space="preserve">Abbildung </w:t>
       </w:r>
-      <w:r>
-        <w:fldChar w:fldCharType="begin"/>
-      </w:r>
-      <w:r>
-        <w:instrText xml:space="preserve"> SEQ Abbildung \* ARABIC </w:instrText>
-      </w:r>
-      <w:r>
-        <w:fldChar w:fldCharType="separate"/>
-      </w:r>
-      <w:r>
-        <w:rPr>
-          <w:noProof/>
-        </w:rPr>
-        <w:t>5</w:t>
-      </w:r>
-      <w:r>
-        <w:rPr>
-          <w:noProof/>
-        </w:rPr>
-        <w:fldChar w:fldCharType="end"/>
-      </w:r>
+      <w:fldSimple w:instr=" SEQ Abbildung \* ARABIC ">
+        <w:r>
+          <w:rPr>
+            <w:noProof/>
+          </w:rPr>
+          <w:t>5</w:t>
+        </w:r>
+      </w:fldSimple>
       <w:r>
         <w:t xml:space="preserve"> Klassenstruktur des Programms und Beziehung</w:t>
       </w:r>
@@ -6312,12 +6837,12 @@
       <w:pPr>
         <w:pStyle w:val="berschrift2"/>
       </w:pPr>
-      <w:bookmarkStart w:id="20" w:name="_Toc418841502"/>
+      <w:bookmarkStart w:id="19" w:name="_Toc418841502"/>
       <w:r>
         <w:lastRenderedPageBreak/>
         <w:t>Kompletter Programmablauf im Sequenzdiagramm</w:t>
       </w:r>
-      <w:bookmarkEnd w:id="20"/>
+      <w:bookmarkEnd w:id="19"/>
     </w:p>
     <w:p>
       <w:r>
@@ -6473,11 +6998,11 @@
       <w:pPr>
         <w:pStyle w:val="berschrift3"/>
       </w:pPr>
-      <w:bookmarkStart w:id="21" w:name="_Toc418841504"/>
+      <w:bookmarkStart w:id="20" w:name="_Toc418841504"/>
       <w:r>
         <w:t>Main</w:t>
       </w:r>
-      <w:bookmarkEnd w:id="21"/>
+      <w:bookmarkEnd w:id="20"/>
     </w:p>
     <w:p>
       <w:r>
@@ -6530,12 +7055,12 @@
       <w:pPr>
         <w:pStyle w:val="berschrift1"/>
       </w:pPr>
-      <w:bookmarkStart w:id="22" w:name="_Toc418841510"/>
+      <w:bookmarkStart w:id="21" w:name="_Toc418841510"/>
       <w:r>
         <w:lastRenderedPageBreak/>
         <w:t>Abweichung von der handschriftlichen Ausarbeitung</w:t>
       </w:r>
-      <w:bookmarkEnd w:id="22"/>
+      <w:bookmarkEnd w:id="21"/>
     </w:p>
     <w:p>
       <w:r>
@@ -6566,7 +7091,7 @@
       <w:pPr>
         <w:pStyle w:val="berschrift2"/>
       </w:pPr>
-      <w:bookmarkStart w:id="23" w:name="_Toc418841516"/>
+      <w:bookmarkStart w:id="22" w:name="_Toc418841516"/>
       <w:r>
         <w:t>Titel Änderung 2 …</w:t>
       </w:r>
@@ -6583,7 +7108,7 @@
       <w:r>
         <w:t>fälle</w:t>
       </w:r>
-      <w:bookmarkEnd w:id="23"/>
+      <w:bookmarkEnd w:id="22"/>
     </w:p>
     <w:p>
       <w:pPr>
@@ -6594,15 +7119,7 @@
         </w:numPr>
       </w:pPr>
       <w:r>
-        <w:t xml:space="preserve">Einteilung in Kategorien (z. B. </w:t>
-      </w:r>
-      <w:proofErr w:type="spellStart"/>
-      <w:r>
-        <w:t>Whitebox</w:t>
-      </w:r>
-      <w:proofErr w:type="spellEnd"/>
-      <w:r>
-        <w:t xml:space="preserve"> &amp; Blackbox oder </w:t>
+        <w:t xml:space="preserve">Einteilung in Kategorien (z. B. Whitebox &amp; Blackbox oder </w:t>
       </w:r>
       <w:r>
         <w:t>Normal- und Sonderfälle</w:t>
@@ -6672,14 +7189,7 @@
         <w:rPr>
           <w:strike/>
         </w:rPr>
-        <w:t>In diesem Kapitel werden Testeingaben nach dem Prinzip des Black-Box-</w:t>
-      </w:r>
-      <w:proofErr w:type="spellStart"/>
-      <w:r>
-        <w:rPr>
-          <w:strike/>
-        </w:rPr>
-        <w:t>Test</w:t>
+        <w:t>In diesem Kapitel werden Testeingaben nach dem Prinzip des Black-Box-Test</w:t>
       </w:r>
       <w:r>
         <w:rPr>
@@ -6687,7 +7197,6 @@
         </w:rPr>
         <w:t>ings</w:t>
       </w:r>
-      <w:proofErr w:type="spellEnd"/>
       <w:r>
         <w:rPr>
           <w:strike/>
@@ -6875,7 +7384,7 @@
       <w:pPr>
         <w:pStyle w:val="berschrift2"/>
       </w:pPr>
-      <w:bookmarkStart w:id="24" w:name="_Toc418841517"/>
+      <w:bookmarkStart w:id="23" w:name="_Toc418841517"/>
       <w:r>
         <w:rPr>
           <w:noProof/>
@@ -6988,17 +7497,17 @@
       <w:r>
         <w:t>Normalfälle</w:t>
       </w:r>
+      <w:bookmarkEnd w:id="23"/>
+    </w:p>
+    <w:p>
+      <w:pPr>
+        <w:pStyle w:val="berschrift3"/>
+      </w:pPr>
+      <w:bookmarkStart w:id="24" w:name="_Toc418841518"/>
+      <w:r>
+        <w:t>IHK_Beispiel.txt</w:t>
+      </w:r>
       <w:bookmarkEnd w:id="24"/>
-    </w:p>
-    <w:p>
-      <w:pPr>
-        <w:pStyle w:val="berschrift3"/>
-      </w:pPr>
-      <w:bookmarkStart w:id="25" w:name="_Toc418841518"/>
-      <w:r>
-        <w:t>IHK_Beispiel.txt</w:t>
-      </w:r>
-      <w:bookmarkEnd w:id="25"/>
     </w:p>
     <w:p>
       <w:pPr>
@@ -7150,26 +7659,26 @@
       <w:pPr>
         <w:pStyle w:val="berschrift2"/>
       </w:pPr>
-      <w:bookmarkStart w:id="26" w:name="_Toc418841521"/>
+      <w:bookmarkStart w:id="25" w:name="_Toc418841521"/>
       <w:r>
         <w:t>Sonderfälle</w:t>
       </w:r>
+      <w:bookmarkEnd w:id="25"/>
+    </w:p>
+    <w:p>
+      <w:r>
+        <w:t>Nachfolgend werden Sonderfälle getestet. Dabei werden für jeden Sonderfall die vorherigen Sonderfälle mit in der Eingabedatei berücksichtigt.</w:t>
+      </w:r>
+    </w:p>
+    <w:p>
+      <w:pPr>
+        <w:pStyle w:val="berschrift3"/>
+      </w:pPr>
+      <w:bookmarkStart w:id="26" w:name="_Toc418841522"/>
+      <w:r>
+        <w:t>Leere Zeile und eine Strategie.txt</w:t>
+      </w:r>
       <w:bookmarkEnd w:id="26"/>
-    </w:p>
-    <w:p>
-      <w:r>
-        <w:t>Nachfolgend werden Sonderfälle getestet. Dabei werden für jeden Sonderfall die vorherigen Sonderfälle mit in der Eingabedatei berücksichtigt.</w:t>
-      </w:r>
-    </w:p>
-    <w:p>
-      <w:pPr>
-        <w:pStyle w:val="berschrift3"/>
-      </w:pPr>
-      <w:bookmarkStart w:id="27" w:name="_Toc418841522"/>
-      <w:r>
-        <w:t>Leere Zeile und eine Strategie.txt</w:t>
-      </w:r>
-      <w:bookmarkEnd w:id="27"/>
     </w:p>
     <w:p>
       <w:r>
@@ -7428,26 +7937,26 @@
       <w:pPr>
         <w:pStyle w:val="berschrift2"/>
       </w:pPr>
-      <w:bookmarkStart w:id="28" w:name="_Toc418841527"/>
+      <w:bookmarkStart w:id="27" w:name="_Toc418841527"/>
       <w:r>
         <w:t>Fehlerfälle</w:t>
       </w:r>
+      <w:bookmarkEnd w:id="27"/>
+    </w:p>
+    <w:p>
+      <w:r>
+        <w:t>Fehlerfälle sind Fälle bei denen die Eingabedatei nicht korrekt verarbeitet werden konnte. Kommt es zu so einem Fall wird keine normale Ausgabedatei erzeugt sondern eine Fehlerdatei.</w:t>
+      </w:r>
+    </w:p>
+    <w:p>
+      <w:pPr>
+        <w:pStyle w:val="berschrift3"/>
+      </w:pPr>
+      <w:bookmarkStart w:id="28" w:name="_Toc418841528"/>
+      <w:r>
+        <w:t>Leere Datei.txt</w:t>
+      </w:r>
       <w:bookmarkEnd w:id="28"/>
-    </w:p>
-    <w:p>
-      <w:r>
-        <w:t>Fehlerfälle sind Fälle bei denen die Eingabedatei nicht korrekt verarbeitet werden konnte. Kommt es zu so einem Fall wird keine normale Ausgabedatei erzeugt sondern eine Fehlerdatei.</w:t>
-      </w:r>
-    </w:p>
-    <w:p>
-      <w:pPr>
-        <w:pStyle w:val="berschrift3"/>
-      </w:pPr>
-      <w:bookmarkStart w:id="29" w:name="_Toc418841528"/>
-      <w:r>
-        <w:t>Leere Datei.txt</w:t>
-      </w:r>
-      <w:bookmarkEnd w:id="29"/>
     </w:p>
     <w:p>
       <w:r>
@@ -7793,31 +8302,21 @@
       <w:pPr>
         <w:pStyle w:val="berschrift2"/>
       </w:pPr>
-      <w:bookmarkStart w:id="30" w:name="_Toc418841533"/>
+      <w:bookmarkStart w:id="29" w:name="_Toc418841533"/>
       <w:r>
         <w:t>Kombination Sonder- und Fehlerfall.txt</w:t>
       </w:r>
-      <w:bookmarkEnd w:id="30"/>
+      <w:bookmarkEnd w:id="29"/>
     </w:p>
     <w:p>
       <w:r>
         <w:t>Diese Datei befindet sich im Ordner „</w:t>
       </w:r>
-      <w:proofErr w:type="spellStart"/>
-      <w:r>
-        <w:t>Testfaelle</w:t>
-      </w:r>
-      <w:proofErr w:type="spellEnd"/>
-      <w:r>
-        <w:t>/</w:t>
-      </w:r>
-      <w:proofErr w:type="spellStart"/>
-      <w:r>
-        <w:t>eigene_sonderfaelle</w:t>
-      </w:r>
-      <w:proofErr w:type="spellEnd"/>
-      <w:r>
-        <w:t>“</w:t>
+      <w:r>
+        <w:t>Testfaelle/</w:t>
+      </w:r>
+      <w:r>
+        <w:t>eigene_sonderfaelle“</w:t>
       </w:r>
     </w:p>
     <w:p>
@@ -7879,7 +8378,7 @@
       <w:pPr>
         <w:pStyle w:val="berschrift3"/>
       </w:pPr>
-      <w:bookmarkStart w:id="31" w:name="_Toc418841534"/>
+      <w:bookmarkStart w:id="30" w:name="_Toc418841534"/>
       <w:r>
         <w:rPr>
           <w:noProof/>
@@ -7980,13 +8479,13 @@
       <w:r>
         <w:t>Eingabe</w:t>
       </w:r>
-      <w:bookmarkEnd w:id="31"/>
+      <w:bookmarkEnd w:id="30"/>
     </w:p>
     <w:p>
       <w:pPr>
         <w:pStyle w:val="berschrift3"/>
       </w:pPr>
-      <w:bookmarkStart w:id="32" w:name="_Toc418841535"/>
+      <w:bookmarkStart w:id="31" w:name="_Toc418841535"/>
       <w:r>
         <w:rPr>
           <w:noProof/>
@@ -8086,13 +8585,13 @@
       <w:r>
         <w:t>Ausgabe in normaler Ausgabedatei</w:t>
       </w:r>
-      <w:bookmarkEnd w:id="32"/>
+      <w:bookmarkEnd w:id="31"/>
     </w:p>
     <w:p>
       <w:pPr>
         <w:pStyle w:val="berschrift1"/>
       </w:pPr>
-      <w:bookmarkStart w:id="33" w:name="_Toc418841538"/>
+      <w:bookmarkStart w:id="32" w:name="_Toc418841538"/>
       <w:r>
         <w:lastRenderedPageBreak/>
         <w:t>Zusammenfassung</w:t>
@@ -8100,7 +8599,7 @@
       <w:r>
         <w:t xml:space="preserve"> und Ausblick</w:t>
       </w:r>
-      <w:bookmarkEnd w:id="33"/>
+      <w:bookmarkEnd w:id="32"/>
     </w:p>
     <w:p>
       <w:pPr>
@@ -8266,42 +8765,12 @@
       <w:r>
         <w:t>Als IDE (</w:t>
       </w:r>
-      <w:proofErr w:type="spellStart"/>
       <w:r>
         <w:rPr>
           <w:rStyle w:val="Hervorhebung"/>
         </w:rPr>
-        <w:t>integrated</w:t>
-      </w:r>
-      <w:proofErr w:type="spellEnd"/>
-      <w:r>
-        <w:rPr>
-          <w:rStyle w:val="Hervorhebung"/>
-        </w:rPr>
-        <w:t xml:space="preserve"> </w:t>
-      </w:r>
-      <w:proofErr w:type="spellStart"/>
-      <w:r>
-        <w:rPr>
-          <w:rStyle w:val="Hervorhebung"/>
-        </w:rPr>
-        <w:t>development</w:t>
-      </w:r>
-      <w:proofErr w:type="spellEnd"/>
-      <w:r>
-        <w:rPr>
-          <w:rStyle w:val="Hervorhebung"/>
-        </w:rPr>
-        <w:t xml:space="preserve"> </w:t>
-      </w:r>
-      <w:proofErr w:type="spellStart"/>
-      <w:r>
-        <w:rPr>
-          <w:rStyle w:val="Hervorhebung"/>
-        </w:rPr>
-        <w:t>environment</w:t>
-      </w:r>
-      <w:proofErr w:type="spellEnd"/>
+        <w:t>integrated development environment</w:t>
+      </w:r>
       <w:r>
         <w:t>) wurde Microsoft Visual Studio Enterprise 2015 in der Version 14.0 Update 3</w:t>
       </w:r>
@@ -9105,7 +9574,7 @@
         <w:b/>
         <w:noProof/>
       </w:rPr>
-      <w:t>4</w:t>
+      <w:t>6</w:t>
     </w:r>
     <w:r>
       <w:rPr>
@@ -9404,7 +9873,7 @@
                               <w:noProof/>
                               <w:sz w:val="24"/>
                             </w:rPr>
-                            <w:t>3</w:t>
+                            <w:t>5</w:t>
                           </w:r>
                           <w:r>
                             <w:rPr>
@@ -9478,7 +9947,7 @@
                         <w:noProof/>
                         <w:sz w:val="24"/>
                       </w:rPr>
-                      <w:t>3</w:t>
+                      <w:t>5</w:t>
                     </w:r>
                     <w:r>
                       <w:rPr>
@@ -9525,7 +9994,7 @@
         <w:bCs/>
         <w:noProof/>
       </w:rPr>
-      <w:t>1</w:t>
+      <w:t>2</w:t>
     </w:r>
     <w:r>
       <w:rPr>
@@ -9652,7 +10121,7 @@
         <w:bCs/>
         <w:noProof/>
       </w:rPr>
-      <w:t>Benutzeranleitung</w:t>
+      <w:t>Aufgabenanalyse</w:t>
     </w:r>
     <w:r>
       <w:rPr>
@@ -10054,6 +10523,118 @@
     </w:lvl>
   </w:abstractNum>
   <w:abstractNum w:abstractNumId="3" w15:restartNumberingAfterBreak="0">
+    <w:nsid w:val="23830806"/>
+    <w:multiLevelType w:val="hybridMultilevel"/>
+    <w:tmpl w:val="BE380F86"/>
+    <w:lvl w:ilvl="0" w:tplc="EB54A432">
+      <w:numFmt w:val="bullet"/>
+      <w:lvlText w:val="-"/>
+      <w:lvlJc w:val="left"/>
+      <w:pPr>
+        <w:ind w:left="720" w:hanging="360"/>
+      </w:pPr>
+      <w:rPr>
+        <w:rFonts w:ascii="Arial" w:eastAsia="Times New Roman" w:hAnsi="Arial" w:cs="Arial" w:hint="default"/>
+      </w:rPr>
+    </w:lvl>
+    <w:lvl w:ilvl="1" w:tplc="04070003" w:tentative="1">
+      <w:start w:val="1"/>
+      <w:numFmt w:val="bullet"/>
+      <w:lvlText w:val="o"/>
+      <w:lvlJc w:val="left"/>
+      <w:pPr>
+        <w:ind w:left="1440" w:hanging="360"/>
+      </w:pPr>
+      <w:rPr>
+        <w:rFonts w:ascii="Courier New" w:hAnsi="Courier New" w:cs="Courier New" w:hint="default"/>
+      </w:rPr>
+    </w:lvl>
+    <w:lvl w:ilvl="2" w:tplc="04070005" w:tentative="1">
+      <w:start w:val="1"/>
+      <w:numFmt w:val="bullet"/>
+      <w:lvlText w:val=""/>
+      <w:lvlJc w:val="left"/>
+      <w:pPr>
+        <w:ind w:left="2160" w:hanging="360"/>
+      </w:pPr>
+      <w:rPr>
+        <w:rFonts w:ascii="Wingdings" w:hAnsi="Wingdings" w:hint="default"/>
+      </w:rPr>
+    </w:lvl>
+    <w:lvl w:ilvl="3" w:tplc="04070001" w:tentative="1">
+      <w:start w:val="1"/>
+      <w:numFmt w:val="bullet"/>
+      <w:lvlText w:val=""/>
+      <w:lvlJc w:val="left"/>
+      <w:pPr>
+        <w:ind w:left="2880" w:hanging="360"/>
+      </w:pPr>
+      <w:rPr>
+        <w:rFonts w:ascii="Symbol" w:hAnsi="Symbol" w:hint="default"/>
+      </w:rPr>
+    </w:lvl>
+    <w:lvl w:ilvl="4" w:tplc="04070003" w:tentative="1">
+      <w:start w:val="1"/>
+      <w:numFmt w:val="bullet"/>
+      <w:lvlText w:val="o"/>
+      <w:lvlJc w:val="left"/>
+      <w:pPr>
+        <w:ind w:left="3600" w:hanging="360"/>
+      </w:pPr>
+      <w:rPr>
+        <w:rFonts w:ascii="Courier New" w:hAnsi="Courier New" w:cs="Courier New" w:hint="default"/>
+      </w:rPr>
+    </w:lvl>
+    <w:lvl w:ilvl="5" w:tplc="04070005" w:tentative="1">
+      <w:start w:val="1"/>
+      <w:numFmt w:val="bullet"/>
+      <w:lvlText w:val=""/>
+      <w:lvlJc w:val="left"/>
+      <w:pPr>
+        <w:ind w:left="4320" w:hanging="360"/>
+      </w:pPr>
+      <w:rPr>
+        <w:rFonts w:ascii="Wingdings" w:hAnsi="Wingdings" w:hint="default"/>
+      </w:rPr>
+    </w:lvl>
+    <w:lvl w:ilvl="6" w:tplc="04070001" w:tentative="1">
+      <w:start w:val="1"/>
+      <w:numFmt w:val="bullet"/>
+      <w:lvlText w:val=""/>
+      <w:lvlJc w:val="left"/>
+      <w:pPr>
+        <w:ind w:left="5040" w:hanging="360"/>
+      </w:pPr>
+      <w:rPr>
+        <w:rFonts w:ascii="Symbol" w:hAnsi="Symbol" w:hint="default"/>
+      </w:rPr>
+    </w:lvl>
+    <w:lvl w:ilvl="7" w:tplc="04070003" w:tentative="1">
+      <w:start w:val="1"/>
+      <w:numFmt w:val="bullet"/>
+      <w:lvlText w:val="o"/>
+      <w:lvlJc w:val="left"/>
+      <w:pPr>
+        <w:ind w:left="5760" w:hanging="360"/>
+      </w:pPr>
+      <w:rPr>
+        <w:rFonts w:ascii="Courier New" w:hAnsi="Courier New" w:cs="Courier New" w:hint="default"/>
+      </w:rPr>
+    </w:lvl>
+    <w:lvl w:ilvl="8" w:tplc="04070005" w:tentative="1">
+      <w:start w:val="1"/>
+      <w:numFmt w:val="bullet"/>
+      <w:lvlText w:val=""/>
+      <w:lvlJc w:val="left"/>
+      <w:pPr>
+        <w:ind w:left="6480" w:hanging="360"/>
+      </w:pPr>
+      <w:rPr>
+        <w:rFonts w:ascii="Wingdings" w:hAnsi="Wingdings" w:hint="default"/>
+      </w:rPr>
+    </w:lvl>
+  </w:abstractNum>
+  <w:abstractNum w:abstractNumId="4" w15:restartNumberingAfterBreak="0">
     <w:nsid w:val="266C2877"/>
     <w:multiLevelType w:val="multilevel"/>
     <w:tmpl w:val="80B8896C"/>
@@ -10236,7 +10817,96 @@
       </w:rPr>
     </w:lvl>
   </w:abstractNum>
-  <w:abstractNum w:abstractNumId="4" w15:restartNumberingAfterBreak="0">
+  <w:abstractNum w:abstractNumId="5" w15:restartNumberingAfterBreak="0">
+    <w:nsid w:val="26860EFF"/>
+    <w:multiLevelType w:val="hybridMultilevel"/>
+    <w:tmpl w:val="959AE362"/>
+    <w:lvl w:ilvl="0" w:tplc="0407000F">
+      <w:start w:val="1"/>
+      <w:numFmt w:val="decimal"/>
+      <w:lvlText w:val="%1."/>
+      <w:lvlJc w:val="left"/>
+      <w:pPr>
+        <w:ind w:left="720" w:hanging="360"/>
+      </w:pPr>
+      <w:rPr>
+        <w:rFonts w:hint="default"/>
+      </w:rPr>
+    </w:lvl>
+    <w:lvl w:ilvl="1" w:tplc="04070019" w:tentative="1">
+      <w:start w:val="1"/>
+      <w:numFmt w:val="lowerLetter"/>
+      <w:lvlText w:val="%2."/>
+      <w:lvlJc w:val="left"/>
+      <w:pPr>
+        <w:ind w:left="1440" w:hanging="360"/>
+      </w:pPr>
+    </w:lvl>
+    <w:lvl w:ilvl="2" w:tplc="0407001B" w:tentative="1">
+      <w:start w:val="1"/>
+      <w:numFmt w:val="lowerRoman"/>
+      <w:lvlText w:val="%3."/>
+      <w:lvlJc w:val="right"/>
+      <w:pPr>
+        <w:ind w:left="2160" w:hanging="180"/>
+      </w:pPr>
+    </w:lvl>
+    <w:lvl w:ilvl="3" w:tplc="0407000F" w:tentative="1">
+      <w:start w:val="1"/>
+      <w:numFmt w:val="decimal"/>
+      <w:lvlText w:val="%4."/>
+      <w:lvlJc w:val="left"/>
+      <w:pPr>
+        <w:ind w:left="2880" w:hanging="360"/>
+      </w:pPr>
+    </w:lvl>
+    <w:lvl w:ilvl="4" w:tplc="04070019" w:tentative="1">
+      <w:start w:val="1"/>
+      <w:numFmt w:val="lowerLetter"/>
+      <w:lvlText w:val="%5."/>
+      <w:lvlJc w:val="left"/>
+      <w:pPr>
+        <w:ind w:left="3600" w:hanging="360"/>
+      </w:pPr>
+    </w:lvl>
+    <w:lvl w:ilvl="5" w:tplc="0407001B" w:tentative="1">
+      <w:start w:val="1"/>
+      <w:numFmt w:val="lowerRoman"/>
+      <w:lvlText w:val="%6."/>
+      <w:lvlJc w:val="right"/>
+      <w:pPr>
+        <w:ind w:left="4320" w:hanging="180"/>
+      </w:pPr>
+    </w:lvl>
+    <w:lvl w:ilvl="6" w:tplc="0407000F" w:tentative="1">
+      <w:start w:val="1"/>
+      <w:numFmt w:val="decimal"/>
+      <w:lvlText w:val="%7."/>
+      <w:lvlJc w:val="left"/>
+      <w:pPr>
+        <w:ind w:left="5040" w:hanging="360"/>
+      </w:pPr>
+    </w:lvl>
+    <w:lvl w:ilvl="7" w:tplc="04070019" w:tentative="1">
+      <w:start w:val="1"/>
+      <w:numFmt w:val="lowerLetter"/>
+      <w:lvlText w:val="%8."/>
+      <w:lvlJc w:val="left"/>
+      <w:pPr>
+        <w:ind w:left="5760" w:hanging="360"/>
+      </w:pPr>
+    </w:lvl>
+    <w:lvl w:ilvl="8" w:tplc="0407001B" w:tentative="1">
+      <w:start w:val="1"/>
+      <w:numFmt w:val="lowerRoman"/>
+      <w:lvlText w:val="%9."/>
+      <w:lvlJc w:val="right"/>
+      <w:pPr>
+        <w:ind w:left="6480" w:hanging="180"/>
+      </w:pPr>
+    </w:lvl>
+  </w:abstractNum>
+  <w:abstractNum w:abstractNumId="6" w15:restartNumberingAfterBreak="0">
     <w:nsid w:val="26AC4551"/>
     <w:multiLevelType w:val="hybridMultilevel"/>
     <w:tmpl w:val="2F506040"/>
@@ -10376,7 +11046,7 @@
       </w:rPr>
     </w:lvl>
   </w:abstractNum>
-  <w:abstractNum w:abstractNumId="5" w15:restartNumberingAfterBreak="0">
+  <w:abstractNum w:abstractNumId="7" w15:restartNumberingAfterBreak="0">
     <w:nsid w:val="28E21845"/>
     <w:multiLevelType w:val="hybridMultilevel"/>
     <w:tmpl w:val="FA0C23B0"/>
@@ -10488,7 +11158,7 @@
       </w:rPr>
     </w:lvl>
   </w:abstractNum>
-  <w:abstractNum w:abstractNumId="6" w15:restartNumberingAfterBreak="0">
+  <w:abstractNum w:abstractNumId="8" w15:restartNumberingAfterBreak="0">
     <w:nsid w:val="2C421CDF"/>
     <w:multiLevelType w:val="hybridMultilevel"/>
     <w:tmpl w:val="04C20110"/>
@@ -10628,7 +11298,7 @@
       </w:rPr>
     </w:lvl>
   </w:abstractNum>
-  <w:abstractNum w:abstractNumId="7" w15:restartNumberingAfterBreak="0">
+  <w:abstractNum w:abstractNumId="9" w15:restartNumberingAfterBreak="0">
     <w:nsid w:val="31A67C2C"/>
     <w:multiLevelType w:val="hybridMultilevel"/>
     <w:tmpl w:val="022836A4"/>
@@ -10769,7 +11439,7 @@
       </w:rPr>
     </w:lvl>
   </w:abstractNum>
-  <w:abstractNum w:abstractNumId="8" w15:restartNumberingAfterBreak="0">
+  <w:abstractNum w:abstractNumId="10" w15:restartNumberingAfterBreak="0">
     <w:nsid w:val="36EF3203"/>
     <w:multiLevelType w:val="hybridMultilevel"/>
     <w:tmpl w:val="CD1671DE"/>
@@ -10910,7 +11580,7 @@
       </w:rPr>
     </w:lvl>
   </w:abstractNum>
-  <w:abstractNum w:abstractNumId="9" w15:restartNumberingAfterBreak="0">
+  <w:abstractNum w:abstractNumId="11" w15:restartNumberingAfterBreak="0">
     <w:nsid w:val="387C2E3B"/>
     <w:multiLevelType w:val="hybridMultilevel"/>
     <w:tmpl w:val="C1F8CB26"/>
@@ -11022,7 +11692,7 @@
       </w:rPr>
     </w:lvl>
   </w:abstractNum>
-  <w:abstractNum w:abstractNumId="10" w15:restartNumberingAfterBreak="0">
+  <w:abstractNum w:abstractNumId="12" w15:restartNumberingAfterBreak="0">
     <w:nsid w:val="40E67063"/>
     <w:multiLevelType w:val="hybridMultilevel"/>
     <w:tmpl w:val="9D5C4C3E"/>
@@ -11163,7 +11833,7 @@
       </w:rPr>
     </w:lvl>
   </w:abstractNum>
-  <w:abstractNum w:abstractNumId="11" w15:restartNumberingAfterBreak="0">
+  <w:abstractNum w:abstractNumId="13" w15:restartNumberingAfterBreak="0">
     <w:nsid w:val="464F0A09"/>
     <w:multiLevelType w:val="multilevel"/>
     <w:tmpl w:val="107A921E"/>
@@ -11303,7 +11973,7 @@
       </w:rPr>
     </w:lvl>
   </w:abstractNum>
-  <w:abstractNum w:abstractNumId="12" w15:restartNumberingAfterBreak="0">
+  <w:abstractNum w:abstractNumId="14" w15:restartNumberingAfterBreak="0">
     <w:nsid w:val="4E3D3AA8"/>
     <w:multiLevelType w:val="hybridMultilevel"/>
     <w:tmpl w:val="FB28CD16"/>
@@ -11444,7 +12114,7 @@
       </w:rPr>
     </w:lvl>
   </w:abstractNum>
-  <w:abstractNum w:abstractNumId="13" w15:restartNumberingAfterBreak="0">
+  <w:abstractNum w:abstractNumId="15" w15:restartNumberingAfterBreak="0">
     <w:nsid w:val="5064428D"/>
     <w:multiLevelType w:val="multilevel"/>
     <w:tmpl w:val="B38ECCDA"/>
@@ -11557,7 +12227,7 @@
       </w:pPr>
     </w:lvl>
   </w:abstractNum>
-  <w:abstractNum w:abstractNumId="14" w15:restartNumberingAfterBreak="0">
+  <w:abstractNum w:abstractNumId="16" w15:restartNumberingAfterBreak="0">
     <w:nsid w:val="53BF1977"/>
     <w:multiLevelType w:val="hybridMultilevel"/>
     <w:tmpl w:val="1DEAF4AC"/>
@@ -11697,7 +12367,7 @@
       </w:rPr>
     </w:lvl>
   </w:abstractNum>
-  <w:abstractNum w:abstractNumId="15" w15:restartNumberingAfterBreak="0">
+  <w:abstractNum w:abstractNumId="17" w15:restartNumberingAfterBreak="0">
     <w:nsid w:val="57EE1F7B"/>
     <w:multiLevelType w:val="multilevel"/>
     <w:tmpl w:val="5234FA10"/>
@@ -11880,7 +12550,7 @@
       </w:rPr>
     </w:lvl>
   </w:abstractNum>
-  <w:abstractNum w:abstractNumId="16" w15:restartNumberingAfterBreak="0">
+  <w:abstractNum w:abstractNumId="18" w15:restartNumberingAfterBreak="0">
     <w:nsid w:val="5A9A209D"/>
     <w:multiLevelType w:val="hybridMultilevel"/>
     <w:tmpl w:val="A39C3E9C"/>
@@ -12021,7 +12691,7 @@
       </w:rPr>
     </w:lvl>
   </w:abstractNum>
-  <w:abstractNum w:abstractNumId="17" w15:restartNumberingAfterBreak="0">
+  <w:abstractNum w:abstractNumId="19" w15:restartNumberingAfterBreak="0">
     <w:nsid w:val="5C2A0800"/>
     <w:multiLevelType w:val="singleLevel"/>
     <w:tmpl w:val="D752F4C2"/>
@@ -12042,7 +12712,7 @@
       </w:rPr>
     </w:lvl>
   </w:abstractNum>
-  <w:abstractNum w:abstractNumId="18" w15:restartNumberingAfterBreak="0">
+  <w:abstractNum w:abstractNumId="20" w15:restartNumberingAfterBreak="0">
     <w:nsid w:val="5D043F83"/>
     <w:multiLevelType w:val="hybridMultilevel"/>
     <w:tmpl w:val="AFF6033C"/>
@@ -12183,7 +12853,7 @@
       </w:rPr>
     </w:lvl>
   </w:abstractNum>
-  <w:abstractNum w:abstractNumId="19" w15:restartNumberingAfterBreak="0">
+  <w:abstractNum w:abstractNumId="21" w15:restartNumberingAfterBreak="0">
     <w:nsid w:val="6B085599"/>
     <w:multiLevelType w:val="singleLevel"/>
     <w:tmpl w:val="75441AC2"/>
@@ -12200,7 +12870,7 @@
       </w:pPr>
     </w:lvl>
   </w:abstractNum>
-  <w:abstractNum w:abstractNumId="20" w15:restartNumberingAfterBreak="0">
+  <w:abstractNum w:abstractNumId="22" w15:restartNumberingAfterBreak="0">
     <w:nsid w:val="6B7E0CC4"/>
     <w:multiLevelType w:val="multilevel"/>
     <w:tmpl w:val="107A921E"/>
@@ -12340,7 +13010,7 @@
       </w:rPr>
     </w:lvl>
   </w:abstractNum>
-  <w:abstractNum w:abstractNumId="21" w15:restartNumberingAfterBreak="0">
+  <w:abstractNum w:abstractNumId="23" w15:restartNumberingAfterBreak="0">
     <w:nsid w:val="71105348"/>
     <w:multiLevelType w:val="singleLevel"/>
     <w:tmpl w:val="28780A98"/>
@@ -12360,7 +13030,7 @@
       </w:rPr>
     </w:lvl>
   </w:abstractNum>
-  <w:abstractNum w:abstractNumId="22" w15:restartNumberingAfterBreak="0">
+  <w:abstractNum w:abstractNumId="24" w15:restartNumberingAfterBreak="0">
     <w:nsid w:val="755D4007"/>
     <w:multiLevelType w:val="hybridMultilevel"/>
     <w:tmpl w:val="77FC9BF8"/>
@@ -12452,7 +13122,7 @@
       </w:pPr>
     </w:lvl>
   </w:abstractNum>
-  <w:abstractNum w:abstractNumId="23" w15:restartNumberingAfterBreak="0">
+  <w:abstractNum w:abstractNumId="25" w15:restartNumberingAfterBreak="0">
     <w:nsid w:val="779A1588"/>
     <w:multiLevelType w:val="hybridMultilevel"/>
     <w:tmpl w:val="1B24B3BE"/>
@@ -12564,7 +13234,7 @@
       </w:rPr>
     </w:lvl>
   </w:abstractNum>
-  <w:abstractNum w:abstractNumId="24" w15:restartNumberingAfterBreak="0">
+  <w:abstractNum w:abstractNumId="26" w15:restartNumberingAfterBreak="0">
     <w:nsid w:val="7F8155DF"/>
     <w:multiLevelType w:val="multilevel"/>
     <w:tmpl w:val="6E88F094"/>
@@ -12706,19 +13376,19 @@
     </w:lvl>
   </w:abstractNum>
   <w:num w:numId="1">
+    <w:abstractNumId w:val="23"/>
+  </w:num>
+  <w:num w:numId="2">
+    <w:abstractNumId w:val="19"/>
+  </w:num>
+  <w:num w:numId="3">
     <w:abstractNumId w:val="21"/>
   </w:num>
-  <w:num w:numId="2">
-    <w:abstractNumId w:val="17"/>
-  </w:num>
-  <w:num w:numId="3">
-    <w:abstractNumId w:val="19"/>
-  </w:num>
   <w:num w:numId="4">
-    <w:abstractNumId w:val="24"/>
+    <w:abstractNumId w:val="26"/>
   </w:num>
   <w:num w:numId="5">
-    <w:abstractNumId w:val="13"/>
+    <w:abstractNumId w:val="15"/>
     <w:lvlOverride w:ilvl="0">
       <w:lvl w:ilvl="0">
         <w:start w:val="1"/>
@@ -13042,46 +13712,46 @@
     </w:lvlOverride>
   </w:num>
   <w:num w:numId="8">
+    <w:abstractNumId w:val="6"/>
+  </w:num>
+  <w:num w:numId="9">
+    <w:abstractNumId w:val="17"/>
+  </w:num>
+  <w:num w:numId="10">
+    <w:abstractNumId w:val="16"/>
+  </w:num>
+  <w:num w:numId="11">
+    <w:abstractNumId w:val="13"/>
+  </w:num>
+  <w:num w:numId="12">
+    <w:abstractNumId w:val="22"/>
+  </w:num>
+  <w:num w:numId="13">
+    <w:abstractNumId w:val="20"/>
+  </w:num>
+  <w:num w:numId="14">
+    <w:abstractNumId w:val="8"/>
+  </w:num>
+  <w:num w:numId="15">
+    <w:abstractNumId w:val="14"/>
+  </w:num>
+  <w:num w:numId="16">
+    <w:abstractNumId w:val="10"/>
+  </w:num>
+  <w:num w:numId="17">
+    <w:abstractNumId w:val="18"/>
+  </w:num>
+  <w:num w:numId="18">
+    <w:abstractNumId w:val="9"/>
+  </w:num>
+  <w:num w:numId="19">
+    <w:abstractNumId w:val="12"/>
+  </w:num>
+  <w:num w:numId="20">
     <w:abstractNumId w:val="4"/>
   </w:num>
-  <w:num w:numId="9">
-    <w:abstractNumId w:val="15"/>
-  </w:num>
-  <w:num w:numId="10">
-    <w:abstractNumId w:val="14"/>
-  </w:num>
-  <w:num w:numId="11">
+  <w:num w:numId="21">
     <w:abstractNumId w:val="11"/>
-  </w:num>
-  <w:num w:numId="12">
-    <w:abstractNumId w:val="20"/>
-  </w:num>
-  <w:num w:numId="13">
-    <w:abstractNumId w:val="18"/>
-  </w:num>
-  <w:num w:numId="14">
-    <w:abstractNumId w:val="6"/>
-  </w:num>
-  <w:num w:numId="15">
-    <w:abstractNumId w:val="12"/>
-  </w:num>
-  <w:num w:numId="16">
-    <w:abstractNumId w:val="8"/>
-  </w:num>
-  <w:num w:numId="17">
-    <w:abstractNumId w:val="16"/>
-  </w:num>
-  <w:num w:numId="18">
-    <w:abstractNumId w:val="7"/>
-  </w:num>
-  <w:num w:numId="19">
-    <w:abstractNumId w:val="10"/>
-  </w:num>
-  <w:num w:numId="20">
-    <w:abstractNumId w:val="3"/>
-  </w:num>
-  <w:num w:numId="21">
-    <w:abstractNumId w:val="9"/>
   </w:num>
   <w:num w:numId="22">
     <w:abstractNumId w:val="1"/>
@@ -13090,12 +13760,18 @@
     <w:abstractNumId w:val="2"/>
   </w:num>
   <w:num w:numId="24">
-    <w:abstractNumId w:val="22"/>
+    <w:abstractNumId w:val="24"/>
   </w:num>
   <w:num w:numId="25">
-    <w:abstractNumId w:val="23"/>
+    <w:abstractNumId w:val="25"/>
   </w:num>
   <w:num w:numId="26">
+    <w:abstractNumId w:val="7"/>
+  </w:num>
+  <w:num w:numId="27">
+    <w:abstractNumId w:val="3"/>
+  </w:num>
+  <w:num w:numId="28">
     <w:abstractNumId w:val="5"/>
   </w:num>
   <w:numIdMacAtCleanup w:val="9"/>
@@ -14322,6 +14998,16 @@
       <w:iCs/>
     </w:rPr>
   </w:style>
+  <w:style w:type="character" w:styleId="Platzhaltertext">
+    <w:name w:val="Placeholder Text"/>
+    <w:basedOn w:val="Absatz-Standardschriftart"/>
+    <w:uiPriority w:val="99"/>
+    <w:semiHidden/>
+    <w:rsid w:val="002043EE"/>
+    <w:rPr>
+      <w:color w:val="808080"/>
+    </w:rPr>
+  </w:style>
 </w:styles>
 </file>
 
@@ -14615,7 +15301,7 @@
 </file>
 
 <file path=customXml/itemProps1.xml><?xml version="1.0" encoding="utf-8"?>
-<ds:datastoreItem xmlns:ds="http://schemas.openxmlformats.org/officeDocument/2006/customXml" ds:itemID="{0C33B983-4A41-4266-B91A-DA74129F63D9}">
+<ds:datastoreItem xmlns:ds="http://schemas.openxmlformats.org/officeDocument/2006/customXml" ds:itemID="{297469C2-4BC8-46A2-AFA0-FF8235723926}">
   <ds:schemaRefs>
     <ds:schemaRef ds:uri="http://schemas.openxmlformats.org/officeDocument/2006/bibliography"/>
   </ds:schemaRefs>

</xml_diff>

<commit_message>
fügt testfälle hinzu und erweitert dokumentation
</commit_message>
<xml_diff>
--- a/Dokumentation.docx
+++ b/Dokumentation.docx
@@ -242,11 +242,9 @@
       <w:r>
         <w:tab/>
       </w:r>
-      <w:proofErr w:type="spellStart"/>
       <w:r>
         <w:t>Heitbrock</w:t>
       </w:r>
-      <w:proofErr w:type="spellEnd"/>
       <w:r>
         <w:t xml:space="preserve">, </w:t>
       </w:r>
@@ -4885,11 +4883,9 @@
       <w:r>
         <w:t>Anzumerken ist, dass im Verzeichnis „</w:t>
       </w:r>
-      <w:proofErr w:type="spellStart"/>
       <w:r>
         <w:t>TestCases</w:t>
       </w:r>
-      <w:proofErr w:type="spellEnd"/>
       <w:r>
         <w:t>“ noch weitere Verzeichnisse existieren, in denen schon fertige Testfälle vorhanden sind. Auf diese Fälle wird im achten Kapitel</w:t>
       </w:r>
@@ -4981,23 +4977,7 @@
                                 <w:sz w:val="20"/>
                                 <w:lang w:val="en-US"/>
                               </w:rPr>
-                              <w:t xml:space="preserve"> [</w:t>
-                            </w:r>
-                            <w:proofErr w:type="spellStart"/>
-                            <w:r>
-                              <w:rPr>
-                                <w:sz w:val="20"/>
-                                <w:lang w:val="en-US"/>
-                              </w:rPr>
-                              <w:t>genauigkeit</w:t>
-                            </w:r>
-                            <w:proofErr w:type="spellEnd"/>
-                            <w:r>
-                              <w:rPr>
-                                <w:sz w:val="20"/>
-                                <w:lang w:val="en-US"/>
-                              </w:rPr>
-                              <w:t>]</w:t>
+                              <w:t xml:space="preserve"> [genauigkeit]</w:t>
                             </w:r>
                           </w:p>
                           <w:p>
@@ -5063,23 +5043,7 @@
                           <w:sz w:val="20"/>
                           <w:lang w:val="en-US"/>
                         </w:rPr>
-                        <w:t xml:space="preserve"> [</w:t>
-                      </w:r>
-                      <w:proofErr w:type="spellStart"/>
-                      <w:r>
-                        <w:rPr>
-                          <w:sz w:val="20"/>
-                          <w:lang w:val="en-US"/>
-                        </w:rPr>
-                        <w:t>genauigkeit</w:t>
-                      </w:r>
-                      <w:proofErr w:type="spellEnd"/>
-                      <w:r>
-                        <w:rPr>
-                          <w:sz w:val="20"/>
-                          <w:lang w:val="en-US"/>
-                        </w:rPr>
-                        <w:t>]</w:t>
+                        <w:t xml:space="preserve"> [genauigkeit]</w:t>
                       </w:r>
                     </w:p>
                     <w:p>
@@ -5141,15 +5105,7 @@
         <w:t>Pfad (inklusive Name) zu der Ausgabedatei die generiert werden soll.</w:t>
       </w:r>
       <w:r>
-        <w:t xml:space="preserve"> Die „[</w:t>
-      </w:r>
-      <w:proofErr w:type="spellStart"/>
-      <w:r>
-        <w:t>genauigkeit</w:t>
-      </w:r>
-      <w:proofErr w:type="spellEnd"/>
-      <w:r>
-        <w:t>]“ muss nicht zwingend angegeben werden (standardmäßig 0.0001).</w:t>
+        <w:t xml:space="preserve"> Die „[genauigkeit]“ muss nicht zwingend angegeben werden (standardmäßig 0.0001).</w:t>
       </w:r>
     </w:p>
     <w:p>
@@ -5167,11 +5123,9 @@
       <w:r>
         <w:t>Die Testfälle befinden sich im Verzeichnis „</w:t>
       </w:r>
-      <w:proofErr w:type="spellStart"/>
       <w:r>
         <w:t>TestCases</w:t>
       </w:r>
-      <w:proofErr w:type="spellEnd"/>
       <w:r>
         <w:t>“. Sollen Diese ausgeführt werden müssen die jeweiligen Dateien in den Ordner Input kopiert werden. Ist das getan können sie mit der „run.bat“ ausgeführt werden.</w:t>
       </w:r>
@@ -5303,13 +5257,8 @@
                               <w:spacing w:before="0" w:after="0" w:line="276" w:lineRule="auto"/>
                             </w:pPr>
                             <w:r>
-                              <w:t xml:space="preserve"># </w:t>
+                              <w:t># AHausen</w:t>
                             </w:r>
-                            <w:proofErr w:type="spellStart"/>
-                            <w:r>
-                              <w:t>AHausen</w:t>
-                            </w:r>
-                            <w:proofErr w:type="spellEnd"/>
                           </w:p>
                           <w:p>
                             <w:pPr>
@@ -5386,13 +5335,8 @@
                         <w:spacing w:before="0" w:after="0" w:line="276" w:lineRule="auto"/>
                       </w:pPr>
                       <w:r>
-                        <w:t xml:space="preserve"># </w:t>
+                        <w:t># AHausen</w:t>
                       </w:r>
-                      <w:proofErr w:type="spellStart"/>
-                      <w:r>
-                        <w:t>AHausen</w:t>
-                      </w:r>
-                      <w:proofErr w:type="spellEnd"/>
                     </w:p>
                     <w:p>
                       <w:pPr>
@@ -5557,15 +5501,7 @@
     <w:p/>
     <w:p>
       <w:r>
-        <w:t>Die Erste Kommentarzeile beschreibt die Eingaben. In diesem Fall handelt es sich um Daten zu der Stadt „</w:t>
-      </w:r>
-      <w:proofErr w:type="spellStart"/>
-      <w:r>
-        <w:t>AHausen</w:t>
-      </w:r>
-      <w:proofErr w:type="spellEnd"/>
-      <w:r>
-        <w:t xml:space="preserve">“, weshalb der Entsprechende Kommentar eingefügt wurde. Als Beschreibung zählt immer nur die erste Zeile, die Anderen Kommentarzeilen werden ignoriert. In der ersten Nicht-Kommentarzeile wird das m angegeben. Es bestimmt wie viele Quadrate für die Stadt simuliert werden sollen. Es werden m² Quadrate simuliert. Damit eine Berechnung </w:t>
+        <w:t xml:space="preserve">Die Erste Kommentarzeile beschreibt die Eingaben. In diesem Fall handelt es sich um Daten zu der Stadt „AHausen“, weshalb der Entsprechende Kommentar eingefügt wurde. Als Beschreibung zählt immer nur die erste Zeile, die Anderen Kommentarzeilen werden ignoriert. In der ersten Nicht-Kommentarzeile wird das m angegeben. Es bestimmt wie viele Quadrate für die Stadt simuliert werden sollen. Es werden m² Quadrate simuliert. Damit eine Berechnung </w:t>
       </w:r>
       <w:r>
         <w:lastRenderedPageBreak/>
@@ -5575,15 +5511,7 @@
         <w:t>maximal den</w:t>
       </w:r>
       <w:r>
-        <w:t xml:space="preserve"> Grad 4.  Es gibt also pro Polynom je 5 </w:t>
-      </w:r>
-      <w:proofErr w:type="spellStart"/>
-      <w:r>
-        <w:t>vorfaktoren</w:t>
-      </w:r>
-      <w:proofErr w:type="spellEnd"/>
-      <w:r>
-        <w:t xml:space="preserve"> (a+bx+cx²+dx³+ex</w:t>
+        <w:t xml:space="preserve"> Grad 4.  Es gibt also pro Polynom je 5 vorfaktoren (a+bx+cx²+dx³+ex</w:t>
       </w:r>
       <w:r>
         <w:rPr>
@@ -5666,13 +5594,8 @@
                               <w:spacing w:before="0" w:after="0" w:line="276" w:lineRule="auto"/>
                             </w:pPr>
                             <w:r>
-                              <w:t xml:space="preserve"># </w:t>
+                              <w:t># AHausen</w:t>
                             </w:r>
-                            <w:proofErr w:type="spellStart"/>
-                            <w:r>
-                              <w:t>AHausen</w:t>
-                            </w:r>
-                            <w:proofErr w:type="spellEnd"/>
                           </w:p>
                           <w:p>
                             <w:pPr>
@@ -5896,13 +5819,8 @@
                         <w:spacing w:before="0" w:after="0" w:line="276" w:lineRule="auto"/>
                       </w:pPr>
                       <w:r>
-                        <w:t xml:space="preserve"># </w:t>
+                        <w:t># AHausen</w:t>
                       </w:r>
-                      <w:proofErr w:type="spellStart"/>
-                      <w:r>
-                        <w:t>AHausen</w:t>
-                      </w:r>
-                      <w:proofErr w:type="spellEnd"/>
                     </w:p>
                     <w:p>
                       <w:pPr>
@@ -6341,26 +6259,10 @@
     </w:p>
     <w:p>
       <w:r>
-        <w:t xml:space="preserve">Das Programm rechnet mit Gleitkommazahlen. Es kann also sehr leicht zu rundungsfehlern kommen. Die Berechnungen bauen jedoch in diesem Anwendungsfall nicht aufeinander auf, es wird also nicht mit einem Ergebnis einer ungenauen Rechnung weiter gerechnet. Jede Nullstelle wird erneut berechnet, es kommt also nicht zu großen Problemen durch Ungenauigkeiten die sich im Verlaufe der Berechnung aufaddieren und das Ergebnis in großem Maße beeinflussen. Allerdings wird bei der Bestimmung der Nullstellen auf ein Numerisches Verfahren gesetzt, das </w:t>
-      </w:r>
-      <w:proofErr w:type="spellStart"/>
-      <w:r>
-        <w:t>Bisektionsverfahren</w:t>
-      </w:r>
-      <w:proofErr w:type="spellEnd"/>
-      <w:r>
-        <w:t xml:space="preserve">. </w:t>
-      </w:r>
-      <w:r>
-        <w:t xml:space="preserve">Es wird also in den meisten Fällen nur eine Nahrung der Nullstelle bestimmt. Wie genau diese Nahrung ausfallen soll lässt sich über den 3. Kommandozeilenparameter einstellen. Standardmäßig wird als Genauigkeit 0.0001 verwendet. Eine Genauigkeit von 0.001 bedeutet dass 18 Iterationen (da Start Intervall von 0 bis 24) des </w:t>
-      </w:r>
-      <w:proofErr w:type="spellStart"/>
-      <w:r>
-        <w:t>Bisektionsverfahrens</w:t>
-      </w:r>
-      <w:proofErr w:type="spellEnd"/>
-      <w:r>
-        <w:t xml:space="preserve"> angewendet werden und das Intervall in dem sich die Nullstelle befindet nun 0.0001 groß ist. Das Genauigkeitsproblem ist also nicht kritisch und lässt sich vernachlässigen.</w:t>
+        <w:t xml:space="preserve">Das Programm rechnet mit Gleitkommazahlen. Es kann also sehr leicht zu rundungsfehlern kommen. Die Berechnungen bauen jedoch in diesem Anwendungsfall nicht aufeinander auf, es wird also nicht mit einem Ergebnis einer ungenauen Rechnung weiter gerechnet. Jede Nullstelle wird erneut berechnet, es kommt also nicht zu großen Problemen durch Ungenauigkeiten die sich im Verlaufe der Berechnung aufaddieren und das Ergebnis in großem Maße beeinflussen. Allerdings wird bei der Bestimmung der Nullstellen auf ein Numerisches Verfahren gesetzt, das Bisektionsverfahren. </w:t>
+      </w:r>
+      <w:r>
+        <w:t>Es wird also in den meisten Fällen nur eine Nahrung der Nullstelle bestimmt. Wie genau diese Nahrung ausfallen soll lässt sich über den 3. Kommandozeilenparameter einstellen. Standardmäßig wird als Genauigkeit 0.0001 verwendet. Eine Genauigkeit von 0.001 bedeutet dass 18 Iterationen (da Start Intervall von 0 bis 24) des Bisektionsverfahrens angewendet werden und das Intervall in dem sich die Nullstelle befindet nun 0.0001 groß ist. Das Genauigkeitsproblem ist also nicht kritisch und lässt sich vernachlässigen.</w:t>
       </w:r>
     </w:p>
     <w:p>
@@ -6545,15 +6447,7 @@
     </w:p>
     <w:p>
       <w:r>
-        <w:t xml:space="preserve">In diesem Modul werden alle benötigten Daten Eingelesen. Das Interface </w:t>
-      </w:r>
-      <w:proofErr w:type="spellStart"/>
-      <w:r>
-        <w:t>ILesen</w:t>
-      </w:r>
-      <w:proofErr w:type="spellEnd"/>
-      <w:r>
-        <w:t xml:space="preserve"> ermöglicht theoretisch es verschiedene Datenquellen zu unterstützen. Im Rahmen dieser Prüfung werden die Daten aus einer Eingabedatei eingelesen. Dazu wird zunächst der erste Kommentar der Eingabedatei eingelesen und gespeichert – er soll später als Beschreibung auch für die Ausgabedatei dienen. Gekennzeichnet sind die Kommentarzeilen jeweils mit # als erstes Zeichen der Zeile. Abgesehen vom Ersten Kommentar werden die anderen Kommentare nicht benötigt und im weiteren Verlauf ignoriert. Als erste Nicht Kommentarzeile wird m eingelesen. Dabei steht m für die Anzahl der zu simulierenden Teile einer Stadt. Eine Stadt besteht aus einem Raster mit m² Quadraten. Ein Quadrat repräsentiert einen Teil der Stadt auf denen Autos abgestellt und angefordert werden können. Pro Quadrat werden 2 Polynome benötigt die in der Eingabedatei angegeben werden müssen</w:t>
+        <w:t>In diesem Modul werden alle benötigten Daten Eingelesen. Das Interface ILesen ermöglicht theoretisch es verschiedene Datenquellen zu unterstützen. Im Rahmen dieser Prüfung werden die Daten aus einer Eingabedatei eingelesen. Dazu wird zunächst der erste Kommentar der Eingabedatei eingelesen und gespeichert – er soll später als Beschreibung auch für die Ausgabedatei dienen. Gekennzeichnet sind die Kommentarzeilen jeweils mit # als erstes Zeichen der Zeile. Abgesehen vom Ersten Kommentar werden die anderen Kommentare nicht benötigt und im weiteren Verlauf ignoriert. Als erste Nicht Kommentarzeile wird m eingelesen. Dabei steht m für die Anzahl der zu simulierenden Teile einer Stadt. Eine Stadt besteht aus einem Raster mit m² Quadraten. Ein Quadrat repräsentiert einen Teil der Stadt auf denen Autos abgestellt und angefordert werden können. Pro Quadrat werden 2 Polynome benötigt die in der Eingabedatei angegeben werden müssen</w:t>
       </w:r>
       <w:r>
         <w:t xml:space="preserve"> – Die Nachfrageverteilung und die Angebotsverteilung (auch Abstellverteilung)</w:t>
@@ -6604,8 +6498,6 @@
       <w:r>
         <w:t>Anschaulich:</w:t>
       </w:r>
-      <w:bookmarkStart w:id="16" w:name="_GoBack"/>
-      <w:bookmarkEnd w:id="16"/>
     </w:p>
     <w:p>
       <w:pPr>
@@ -7606,13 +7498,7 @@
         <w:rPr>
           <w:noProof/>
         </w:rPr>
-        <w:t>Man hört auf wenn man genau auf der nullstelle Landet oder die gewünschte genauigkeit erreicht hat.</w:t>
-      </w:r>
-      <w:r>
-        <w:rPr>
-          <w:noProof/>
-        </w:rPr>
-        <w:t xml:space="preserve"> In dem Anwendungsfall Carsharing Simulation kann das intervall immer zwischen 0 und 24 beginnen. Für die Anzahl der Benötigten Iterationen gilt deshalb diese Formel:</w:t>
+        <w:t>Man hört auf wenn man genau auf der nullstelle Landet oder die gewünschte genauigkeit erreicht hat. In dem Anwendungsfall Carsharing Simulation kann das intervall immer zwischen 0 und 24 beginnen. Für die Anzahl der Benötigten Iterationen gilt deshalb diese Formel:</w:t>
       </w:r>
     </w:p>
     <w:p>
@@ -7788,15 +7674,7 @@
     </w:p>
     <w:p>
       <w:r>
-        <w:t xml:space="preserve">Wird wären der Laufzeit des Programms festgestellt, dass ein Fehler vorliegt, weil z. B die eingegebenen Daten nicht richtig verarbeitet werden können, so wird eine </w:t>
-      </w:r>
-      <w:proofErr w:type="spellStart"/>
-      <w:r>
-        <w:t>Exception</w:t>
-      </w:r>
-      <w:proofErr w:type="spellEnd"/>
-      <w:r>
-        <w:t xml:space="preserve"> geworden, die eine Fehlermeldung an den Benutzer ausgibt und das Programm beendet.</w:t>
+        <w:t>Wird wären der Laufzeit des Programms festgestellt, dass ein Fehler vorliegt, weil z. B die eingegebenen Daten nicht richtig verarbeitet werden können, so wird eine Exception geworden, die eine Fehlermeldung an den Benutzer ausgibt und das Programm beendet.</w:t>
       </w:r>
     </w:p>
     <w:p/>
@@ -7804,22 +7682,22 @@
       <w:pPr>
         <w:pStyle w:val="berschrift1"/>
       </w:pPr>
-      <w:bookmarkStart w:id="17" w:name="_Toc418841500"/>
+      <w:bookmarkStart w:id="16" w:name="_Toc418841500"/>
       <w:r>
         <w:lastRenderedPageBreak/>
         <w:t>Programmkonzeption</w:t>
       </w:r>
+      <w:bookmarkEnd w:id="16"/>
+    </w:p>
+    <w:p>
+      <w:pPr>
+        <w:pStyle w:val="berschrift2"/>
+      </w:pPr>
+      <w:bookmarkStart w:id="17" w:name="_Toc418841501"/>
+      <w:r>
+        <w:t>UML Klassendiagramm</w:t>
+      </w:r>
       <w:bookmarkEnd w:id="17"/>
-    </w:p>
-    <w:p>
-      <w:pPr>
-        <w:pStyle w:val="berschrift2"/>
-      </w:pPr>
-      <w:bookmarkStart w:id="18" w:name="_Toc418841501"/>
-      <w:r>
-        <w:t>UML Klassendiagramm</w:t>
-      </w:r>
-      <w:bookmarkEnd w:id="18"/>
     </w:p>
     <w:p>
       <w:pPr>
@@ -7892,12 +7770,12 @@
       <w:pPr>
         <w:pStyle w:val="berschrift2"/>
       </w:pPr>
-      <w:bookmarkStart w:id="19" w:name="_Toc418841502"/>
+      <w:bookmarkStart w:id="18" w:name="_Toc418841502"/>
       <w:r>
         <w:lastRenderedPageBreak/>
         <w:t>Programmablauf im Sequenzdiagramm</w:t>
       </w:r>
-      <w:bookmarkEnd w:id="19"/>
+      <w:bookmarkEnd w:id="18"/>
     </w:p>
     <w:p>
       <w:r>
@@ -7968,43 +7846,17 @@
       <w:pPr>
         <w:pStyle w:val="berschrift2"/>
       </w:pPr>
-      <w:proofErr w:type="spellStart"/>
       <w:r>
         <w:lastRenderedPageBreak/>
-        <w:t>Nassi</w:t>
-      </w:r>
-      <w:proofErr w:type="spellEnd"/>
-      <w:r>
-        <w:t>-</w:t>
-      </w:r>
-      <w:proofErr w:type="spellStart"/>
-      <w:r>
-        <w:t>Schneiderman</w:t>
-      </w:r>
-      <w:proofErr w:type="spellEnd"/>
-      <w:r>
-        <w:t>-Diagramme</w:t>
+        <w:t>Nassi-Schneiderman-Diagramme</w:t>
       </w:r>
     </w:p>
     <w:p>
       <w:pPr>
         <w:pStyle w:val="berschrift3"/>
       </w:pPr>
-      <w:proofErr w:type="spellStart"/>
-      <w:r>
-        <w:t>AusgabeDaten</w:t>
-      </w:r>
-      <w:proofErr w:type="spellEnd"/>
-      <w:r>
-        <w:t>::</w:t>
-      </w:r>
-      <w:proofErr w:type="spellStart"/>
-      <w:r>
-        <w:t>GeneriereText</w:t>
-      </w:r>
-      <w:proofErr w:type="spellEnd"/>
-      <w:r>
-        <w:t>()</w:t>
+      <w:r>
+        <w:t>AusgabeDaten::GeneriereText()</w:t>
       </w:r>
     </w:p>
     <w:p>
@@ -8067,21 +7919,11 @@
         <w:pStyle w:val="berschrift3"/>
       </w:pPr>
       <w:r>
-        <w:t>Bedarf::</w:t>
-      </w:r>
-      <w:proofErr w:type="spellStart"/>
-      <w:r>
-        <w:t>BerechneDaten</w:t>
-      </w:r>
-      <w:proofErr w:type="spellEnd"/>
-      <w:r>
-        <w:t>(</w:t>
-      </w:r>
-      <w:proofErr w:type="spellStart"/>
+        <w:t>Bedarf::BerechneDaten(</w:t>
+      </w:r>
       <w:r>
         <w:t>polynom,isNachfrage</w:t>
       </w:r>
-      <w:proofErr w:type="spellEnd"/>
       <w:r>
         <w:t>)</w:t>
       </w:r>
@@ -8146,15 +7988,7 @@
         <w:pStyle w:val="berschrift3"/>
       </w:pPr>
       <w:r>
-        <w:t>Bedarf::</w:t>
-      </w:r>
-      <w:proofErr w:type="spellStart"/>
-      <w:r>
-        <w:t>BerechneMaxBedarf</w:t>
-      </w:r>
-      <w:proofErr w:type="spellEnd"/>
-      <w:r>
-        <w:t>()</w:t>
+        <w:t>Bedarf::BerechneMaxBedarf()</w:t>
       </w:r>
     </w:p>
     <w:p>
@@ -8218,21 +8052,11 @@
       </w:pPr>
       <w:r>
         <w:lastRenderedPageBreak/>
-        <w:t>Bedarf::</w:t>
-      </w:r>
-      <w:proofErr w:type="spellStart"/>
-      <w:r>
-        <w:t>Bisektion</w:t>
-      </w:r>
-      <w:proofErr w:type="spellEnd"/>
-      <w:r>
-        <w:t>(</w:t>
-      </w:r>
-      <w:proofErr w:type="spellStart"/>
+        <w:t>Bedarf::Bisektion(</w:t>
+      </w:r>
       <w:r>
         <w:t>a,b,polynom,anzahlIterationen</w:t>
       </w:r>
-      <w:proofErr w:type="spellEnd"/>
       <w:r>
         <w:t>)</w:t>
       </w:r>
@@ -8297,21 +8121,11 @@
         <w:pStyle w:val="berschrift3"/>
       </w:pPr>
       <w:r>
-        <w:t>Bedarf::</w:t>
-      </w:r>
-      <w:proofErr w:type="spellStart"/>
-      <w:r>
-        <w:t>FindeNST</w:t>
-      </w:r>
-      <w:proofErr w:type="spellEnd"/>
-      <w:r>
-        <w:t>(</w:t>
-      </w:r>
-      <w:proofErr w:type="spellStart"/>
+        <w:t>Bedarf::FindeNST(</w:t>
+      </w:r>
       <w:r>
         <w:t>polynom,genauigkeit</w:t>
       </w:r>
-      <w:proofErr w:type="spellEnd"/>
       <w:r>
         <w:t>)</w:t>
       </w:r>
@@ -8376,15 +8190,7 @@
         <w:pStyle w:val="berschrift3"/>
       </w:pPr>
       <w:r>
-        <w:t>Bedarf::</w:t>
-      </w:r>
-      <w:proofErr w:type="spellStart"/>
-      <w:r>
-        <w:t>Get</w:t>
-      </w:r>
-      <w:proofErr w:type="spellEnd"/>
-      <w:r>
-        <w:t xml:space="preserve"> (</w:t>
+        <w:t>Bedarf::Get (</w:t>
       </w:r>
       <w:r>
         <w:t>x</w:t>
@@ -8452,13 +8258,8 @@
       <w:pPr>
         <w:pStyle w:val="berschrift3"/>
       </w:pPr>
-      <w:proofErr w:type="spellStart"/>
-      <w:r>
-        <w:t>DateiEinlesen</w:t>
-      </w:r>
-      <w:proofErr w:type="spellEnd"/>
-      <w:r>
-        <w:t>::Lesen ()</w:t>
+      <w:r>
+        <w:t>DateiEinlesen::Lesen ()</w:t>
       </w:r>
     </w:p>
     <w:p>
@@ -8521,19 +8322,12 @@
       <w:pPr>
         <w:pStyle w:val="berschrift3"/>
       </w:pPr>
-      <w:proofErr w:type="spellStart"/>
-      <w:r>
-        <w:t>DateiSchreiben</w:t>
-      </w:r>
-      <w:proofErr w:type="spellEnd"/>
-      <w:r>
-        <w:t>::Schreiben(</w:t>
-      </w:r>
-      <w:proofErr w:type="spellStart"/>
+      <w:r>
+        <w:t>DateiSchreiben::Schreiben(</w:t>
+      </w:r>
       <w:r>
         <w:t>AusgabeDaten</w:t>
       </w:r>
-      <w:proofErr w:type="spellEnd"/>
       <w:r>
         <w:t>)</w:t>
       </w:r>
@@ -8659,15 +8453,7 @@
         </w:drawing>
       </w:r>
       <w:r>
-        <w:t>Polynom::</w:t>
-      </w:r>
-      <w:proofErr w:type="spellStart"/>
-      <w:r>
-        <w:t>GetIntegration</w:t>
-      </w:r>
-      <w:proofErr w:type="spellEnd"/>
-      <w:r>
-        <w:t>()</w:t>
+        <w:t>Polynom::GetIntegration()</w:t>
       </w:r>
     </w:p>
     <w:p/>
@@ -8675,19 +8461,12 @@
       <w:pPr>
         <w:pStyle w:val="berschrift3"/>
       </w:pPr>
-      <w:proofErr w:type="spellStart"/>
-      <w:r>
-        <w:t>Program</w:t>
-      </w:r>
-      <w:proofErr w:type="spellEnd"/>
-      <w:r>
-        <w:t>::Main (</w:t>
-      </w:r>
-      <w:proofErr w:type="spellStart"/>
+      <w:r>
+        <w:t>Program::Main (</w:t>
+      </w:r>
       <w:r>
         <w:t>args</w:t>
       </w:r>
-      <w:proofErr w:type="spellEnd"/>
       <w:r>
         <w:t>)</w:t>
       </w:r>
@@ -8752,15 +8531,7 @@
         <w:pStyle w:val="berschrift3"/>
       </w:pPr>
       <w:r>
-        <w:t>Simulation::</w:t>
-      </w:r>
-      <w:proofErr w:type="spellStart"/>
-      <w:r>
-        <w:t>BerechneBedarf</w:t>
-      </w:r>
-      <w:proofErr w:type="spellEnd"/>
-      <w:r>
-        <w:t xml:space="preserve"> ()</w:t>
+        <w:t>Simulation::BerechneBedarf ()</w:t>
       </w:r>
     </w:p>
     <w:p>
@@ -8824,15 +8595,7 @@
       </w:pPr>
       <w:r>
         <w:lastRenderedPageBreak/>
-        <w:t>Simulation::</w:t>
-      </w:r>
-      <w:proofErr w:type="spellStart"/>
-      <w:r>
-        <w:t>BerechneEndzustand</w:t>
-      </w:r>
-      <w:proofErr w:type="spellEnd"/>
-      <w:r>
-        <w:t xml:space="preserve"> ()</w:t>
+        <w:t>Simulation::BerechneEndzustand ()</w:t>
       </w:r>
     </w:p>
     <w:p>
@@ -8895,15 +8658,7 @@
         <w:pStyle w:val="berschrift3"/>
       </w:pPr>
       <w:r>
-        <w:t>Simulation::</w:t>
-      </w:r>
-      <w:proofErr w:type="spellStart"/>
-      <w:r>
-        <w:t>GeneriereAusgabe</w:t>
-      </w:r>
-      <w:proofErr w:type="spellEnd"/>
-      <w:r>
-        <w:t>()</w:t>
+        <w:t>Simulation::GeneriereAusgabe()</w:t>
       </w:r>
     </w:p>
     <w:p>
@@ -8965,12 +8720,12 @@
       <w:pPr>
         <w:pStyle w:val="berschrift1"/>
       </w:pPr>
-      <w:bookmarkStart w:id="20" w:name="_Toc418841510"/>
+      <w:bookmarkStart w:id="19" w:name="_Toc418841510"/>
       <w:r>
         <w:lastRenderedPageBreak/>
         <w:t>Abweichung von der handschriftlichen Ausarbeitung</w:t>
       </w:r>
-      <w:bookmarkEnd w:id="20"/>
+      <w:bookmarkEnd w:id="19"/>
     </w:p>
     <w:p>
       <w:r>
@@ -9008,15 +8763,7 @@
     </w:p>
     <w:p>
       <w:r>
-        <w:t xml:space="preserve">Im Ursprünglichen Konzept ist in der Methode </w:t>
-      </w:r>
-      <w:proofErr w:type="spellStart"/>
-      <w:r>
-        <w:t>DateiEinlesen</w:t>
-      </w:r>
-      <w:proofErr w:type="spellEnd"/>
-      <w:r>
-        <w:t xml:space="preserve">::Lesen() keine Prüfung enthalten ob die Datei leer ist und ob der Dateipfad überhaupt gültig ist. </w:t>
+        <w:t xml:space="preserve">Im Ursprünglichen Konzept ist in der Methode DateiEinlesen::Lesen() keine Prüfung enthalten ob die Datei leer ist und ob der Dateipfad überhaupt gültig ist. </w:t>
       </w:r>
       <w:r>
         <w:t>Diese Funktionen sowie das prüfen von m und der Polynome wurde ergänzt. Diese Änderung war notwendig da so der Benutzer eine passende Fehlermeldung erhält mit der er die Fehler in der Eingabe korrigieren kann.</w:t>
@@ -9026,7 +8773,7 @@
       <w:pPr>
         <w:pStyle w:val="berschrift2"/>
       </w:pPr>
-      <w:bookmarkStart w:id="21" w:name="_Toc418841516"/>
+      <w:bookmarkStart w:id="20" w:name="_Toc418841516"/>
       <w:r>
         <w:t>Anpassung der Formel für Berechnung der Iterationen</w:t>
       </w:r>
@@ -9186,23 +8933,7 @@
         <w:pStyle w:val="berschrift2"/>
       </w:pPr>
       <w:r>
-        <w:t xml:space="preserve">Allgemeine Änderungen an </w:t>
-      </w:r>
-      <w:proofErr w:type="spellStart"/>
-      <w:r>
-        <w:t>Nassi</w:t>
-      </w:r>
-      <w:proofErr w:type="spellEnd"/>
-      <w:r>
-        <w:t>-</w:t>
-      </w:r>
-      <w:proofErr w:type="spellStart"/>
-      <w:r>
-        <w:t>Schneiderman</w:t>
-      </w:r>
-      <w:proofErr w:type="spellEnd"/>
-      <w:r>
-        <w:t>-Diagrammen</w:t>
+        <w:t>Allgemeine Änderungen an Nassi-Schneiderman-Diagrammen</w:t>
       </w:r>
     </w:p>
     <w:p>
@@ -9282,46 +9013,20 @@
     </w:p>
     <w:p>
       <w:r>
-        <w:t xml:space="preserve">Beim Anlauf der Main Methode hat sich soweit nichts geändert. Das </w:t>
-      </w:r>
-      <w:proofErr w:type="spellStart"/>
-      <w:r>
-        <w:t>Nassi</w:t>
-      </w:r>
-      <w:proofErr w:type="spellEnd"/>
-      <w:r>
-        <w:t>-Schneidermann Diagramm wurde nur etwas angepasst damit die Reihenfolge der im Code entspricht.</w:t>
+        <w:t>Beim Anlauf der Main Methode hat sich soweit nichts geändert. Das Nassi-Schneidermann Diagramm wurde nur etwas angepasst damit die Reihenfolge der im Code entspricht.</w:t>
       </w:r>
     </w:p>
     <w:p>
       <w:pPr>
         <w:pStyle w:val="berschrift2"/>
       </w:pPr>
-      <w:proofErr w:type="spellStart"/>
       <w:r>
         <w:t>IHKException</w:t>
       </w:r>
-      <w:proofErr w:type="spellEnd"/>
-    </w:p>
-    <w:p>
-      <w:r>
-        <w:t xml:space="preserve">Im Ursprünglichen Konzept gab es im UML Klassendiagramm keine </w:t>
-      </w:r>
-      <w:proofErr w:type="spellStart"/>
-      <w:r>
-        <w:t>Exception</w:t>
-      </w:r>
-      <w:proofErr w:type="spellEnd"/>
-      <w:r>
-        <w:t xml:space="preserve"> (Im Konzept wurde aber dennoch erwähnt mit </w:t>
-      </w:r>
-      <w:proofErr w:type="spellStart"/>
-      <w:r>
-        <w:t>Exceptions</w:t>
-      </w:r>
-      <w:proofErr w:type="spellEnd"/>
-      <w:r>
-        <w:t xml:space="preserve"> zu arbeiten). Diese ist notwendig um dem Benutzer eine Ordentliche Fehlermeldung anzeigen zu können. </w:t>
+    </w:p>
+    <w:p>
+      <w:r>
+        <w:t xml:space="preserve">Im Ursprünglichen Konzept gab es im UML Klassendiagramm keine Exception (Im Konzept wurde aber dennoch erwähnt mit Exceptions zu arbeiten). Diese ist notwendig um dem Benutzer eine Ordentliche Fehlermeldung anzeigen zu können. </w:t>
       </w:r>
     </w:p>
     <w:p>
@@ -9335,51 +9040,115 @@
       <w:r>
         <w:t>fälle</w:t>
       </w:r>
+      <w:bookmarkEnd w:id="20"/>
+    </w:p>
+    <w:p>
+      <w:r>
+        <w:t xml:space="preserve">Die Testfälle werden nach dem Prinzip des Black Box Testens ausgewählt. </w:t>
+      </w:r>
+      <w:r>
+        <w:t>Die Tests werden also ohne Kenntnisse über die innere Funktionsweise des zu testenden Systems entwickelt. Die Testfälle werden also anhand der Anforderungen ausgewählt. Die Genaue Beschaffenheit der Software wird nicht betrachtet sondern nur ihre ein und ausgaben.</w:t>
+      </w:r>
+    </w:p>
+    <w:p>
+      <w:pPr>
+        <w:pStyle w:val="berschrift2"/>
+      </w:pPr>
+      <w:bookmarkStart w:id="21" w:name="_Toc418841517"/>
+      <w:r>
+        <w:t>Normalfälle</w:t>
+      </w:r>
       <w:bookmarkEnd w:id="21"/>
     </w:p>
     <w:p>
       <w:r>
-        <w:t xml:space="preserve">Die Testfälle werden nach dem Prinzip des Black Box Testens ausgewählt. </w:t>
-      </w:r>
-      <w:r>
-        <w:t>Die Tests werden also ohne Kenntnisse über die innere Funktionsweise des zu testenden Systems entwickelt. Die Testfälle werden also anhand der Anforderungen ausgewählt. Die Genaue Beschaffenheit der Software wird nicht betrachtet sondern nur ihre ein und ausgaben.</w:t>
-      </w:r>
-    </w:p>
-    <w:p>
-      <w:pPr>
-        <w:pStyle w:val="berschrift2"/>
-      </w:pPr>
-      <w:bookmarkStart w:id="22" w:name="_Toc418841517"/>
-      <w:r>
-        <w:t>Normalfälle</w:t>
+        <w:t xml:space="preserve">Nachfolgend werden Normalfälle getestet. </w:t>
+      </w:r>
+      <w:r>
+        <w:t xml:space="preserve">Normalfälle sind Fälle die genau den Vorgaben entsprechen </w:t>
+      </w:r>
+    </w:p>
+    <w:p>
+      <w:pPr>
+        <w:pStyle w:val="berschrift3"/>
+      </w:pPr>
+      <w:bookmarkStart w:id="22" w:name="_Toc418841518"/>
+      <w:r>
+        <w:t>IHK_Beispiel</w:t>
+      </w:r>
+      <w:r>
+        <w:t>1</w:t>
+      </w:r>
+      <w:r>
+        <w:t>.</w:t>
       </w:r>
       <w:bookmarkEnd w:id="22"/>
-    </w:p>
-    <w:p>
-      <w:r>
-        <w:t xml:space="preserve">Nachfolgend werden Normalfälle getestet. </w:t>
-      </w:r>
-      <w:r>
-        <w:t xml:space="preserve">Normalfälle sind Fälle die genau den Vorgaben entsprechen </w:t>
-      </w:r>
-    </w:p>
-    <w:p>
-      <w:pPr>
-        <w:pStyle w:val="berschrift3"/>
-      </w:pPr>
-      <w:bookmarkStart w:id="23" w:name="_Toc418841518"/>
-      <w:r>
-        <w:t>IHK_Beispiel</w:t>
-      </w:r>
+      <w:r>
+        <w:t>in</w:t>
+      </w:r>
+    </w:p>
+    <w:p>
+      <w:pPr>
+        <w:pStyle w:val="berschrift4"/>
+      </w:pPr>
+      <w:r>
+        <w:t>Eingabe</w:t>
+      </w:r>
+    </w:p>
+    <w:p>
+      <w:pPr>
+        <w:pStyle w:val="Listenabsatz"/>
+      </w:pPr>
+      <w:r>
+        <w:t># AHausen</w:t>
+      </w:r>
+    </w:p>
+    <w:p>
+      <w:pPr>
+        <w:pStyle w:val="Listenabsatz"/>
+      </w:pPr>
+      <w:r>
+        <w:t># m</w:t>
+      </w:r>
+    </w:p>
+    <w:p>
+      <w:pPr>
+        <w:pStyle w:val="Listenabsatz"/>
+      </w:pPr>
       <w:r>
         <w:t>1</w:t>
       </w:r>
-      <w:r>
-        <w:t>.</w:t>
-      </w:r>
-      <w:bookmarkEnd w:id="23"/>
-      <w:r>
-        <w:t>in</w:t>
+    </w:p>
+    <w:p>
+      <w:pPr>
+        <w:pStyle w:val="Listenabsatz"/>
+      </w:pPr>
+      <w:r>
+        <w:t># Polynome Nachfrage</w:t>
+      </w:r>
+    </w:p>
+    <w:p>
+      <w:pPr>
+        <w:pStyle w:val="Listenabsatz"/>
+      </w:pPr>
+      <w:r>
+        <w:t>0 0.2023761 -0.0287711 0.0016925 -0.0000352</w:t>
+      </w:r>
+    </w:p>
+    <w:p>
+      <w:pPr>
+        <w:pStyle w:val="Listenabsatz"/>
+      </w:pPr>
+      <w:r>
+        <w:t># Polynome Abstellungen</w:t>
+      </w:r>
+    </w:p>
+    <w:p>
+      <w:pPr>
+        <w:pStyle w:val="Listenabsatz"/>
+      </w:pPr>
+      <w:r>
+        <w:t>0.434782 0 0 0 0</w:t>
       </w:r>
     </w:p>
     <w:p>
@@ -9387,75 +9156,6 @@
         <w:pStyle w:val="berschrift4"/>
       </w:pPr>
       <w:r>
-        <w:t>Eingabe</w:t>
-      </w:r>
-    </w:p>
-    <w:p>
-      <w:pPr>
-        <w:pStyle w:val="Listenabsatz"/>
-      </w:pPr>
-      <w:r>
-        <w:t xml:space="preserve"># </w:t>
-      </w:r>
-      <w:proofErr w:type="spellStart"/>
-      <w:r>
-        <w:t>AHausen</w:t>
-      </w:r>
-      <w:proofErr w:type="spellEnd"/>
-    </w:p>
-    <w:p>
-      <w:pPr>
-        <w:pStyle w:val="Listenabsatz"/>
-      </w:pPr>
-      <w:r>
-        <w:t># m</w:t>
-      </w:r>
-    </w:p>
-    <w:p>
-      <w:pPr>
-        <w:pStyle w:val="Listenabsatz"/>
-      </w:pPr>
-      <w:r>
-        <w:t>1</w:t>
-      </w:r>
-    </w:p>
-    <w:p>
-      <w:pPr>
-        <w:pStyle w:val="Listenabsatz"/>
-      </w:pPr>
-      <w:r>
-        <w:t># Polynome Nachfrage</w:t>
-      </w:r>
-    </w:p>
-    <w:p>
-      <w:pPr>
-        <w:pStyle w:val="Listenabsatz"/>
-      </w:pPr>
-      <w:r>
-        <w:t>0 0.2023761 -0.0287711 0.0016925 -0.0000352</w:t>
-      </w:r>
-    </w:p>
-    <w:p>
-      <w:pPr>
-        <w:pStyle w:val="Listenabsatz"/>
-      </w:pPr>
-      <w:r>
-        <w:t># Polynome Abstellungen</w:t>
-      </w:r>
-    </w:p>
-    <w:p>
-      <w:pPr>
-        <w:pStyle w:val="Listenabsatz"/>
-      </w:pPr>
-      <w:r>
-        <w:t>0.434782 0 0 0 0</w:t>
-      </w:r>
-    </w:p>
-    <w:p>
-      <w:pPr>
-        <w:pStyle w:val="berschrift4"/>
-      </w:pPr>
-      <w:r>
         <w:t>Ausgabe</w:t>
       </w:r>
     </w:p>
@@ -9464,13 +9164,8 @@
         <w:pStyle w:val="Listenabsatz"/>
       </w:pPr>
       <w:r>
-        <w:t xml:space="preserve"># </w:t>
-      </w:r>
-      <w:proofErr w:type="spellStart"/>
-      <w:r>
-        <w:t>AHausen</w:t>
-      </w:r>
-      <w:proofErr w:type="spellEnd"/>
+        <w:t># AHausen</w:t>
+      </w:r>
     </w:p>
     <w:p>
       <w:pPr>
@@ -9711,13 +9406,8 @@
         <w:pStyle w:val="Listenabsatz"/>
       </w:pPr>
       <w:r>
-        <w:t xml:space="preserve"># </w:t>
-      </w:r>
-      <w:proofErr w:type="spellStart"/>
-      <w:r>
-        <w:t>BStadt</w:t>
-      </w:r>
-      <w:proofErr w:type="spellEnd"/>
+        <w:t># BStadt</w:t>
+      </w:r>
     </w:p>
     <w:p>
       <w:pPr>
@@ -9828,13 +9518,8 @@
         <w:pStyle w:val="Listenabsatz"/>
       </w:pPr>
       <w:r>
-        <w:t xml:space="preserve"># </w:t>
-      </w:r>
-      <w:proofErr w:type="spellStart"/>
-      <w:r>
-        <w:t>BStadt</w:t>
-      </w:r>
-      <w:proofErr w:type="spellEnd"/>
+        <w:t># BStadt</w:t>
+      </w:r>
     </w:p>
     <w:p>
       <w:pPr>
@@ -10017,11 +9702,9 @@
       <w:pPr>
         <w:pStyle w:val="berschrift4"/>
       </w:pPr>
-      <w:proofErr w:type="spellStart"/>
       <w:r>
         <w:t>Duskusion</w:t>
       </w:r>
-      <w:proofErr w:type="spellEnd"/>
     </w:p>
     <w:p>
       <w:r>
@@ -10060,13 +9743,8 @@
         <w:pStyle w:val="Listenabsatz"/>
       </w:pPr>
       <w:r>
-        <w:t xml:space="preserve"># </w:t>
-      </w:r>
-      <w:proofErr w:type="spellStart"/>
-      <w:r>
-        <w:t>CHausen</w:t>
-      </w:r>
-      <w:proofErr w:type="spellEnd"/>
+        <w:t># CHausen</w:t>
+      </w:r>
     </w:p>
     <w:p>
       <w:pPr>
@@ -10129,13 +9807,8 @@
         <w:pStyle w:val="Listenabsatz"/>
       </w:pPr>
       <w:r>
-        <w:t xml:space="preserve"># </w:t>
-      </w:r>
-      <w:proofErr w:type="spellStart"/>
-      <w:r>
-        <w:t>CHausen</w:t>
-      </w:r>
-      <w:proofErr w:type="spellEnd"/>
+        <w:t># CHausen</w:t>
+      </w:r>
     </w:p>
     <w:p>
       <w:pPr>
@@ -10395,41 +10068,41 @@
       <w:pPr>
         <w:pStyle w:val="berschrift2"/>
       </w:pPr>
-      <w:bookmarkStart w:id="24" w:name="_Toc418841521"/>
+      <w:bookmarkStart w:id="23" w:name="_Toc418841521"/>
       <w:r>
         <w:t>Sonderfälle</w:t>
       </w:r>
+      <w:bookmarkEnd w:id="23"/>
+    </w:p>
+    <w:p>
+      <w:r>
+        <w:t xml:space="preserve">Nachfolgend werden Sonderfälle getestet. </w:t>
+      </w:r>
+      <w:r>
+        <w:t>Diese enthaltenen Besonderheiten</w:t>
+      </w:r>
+      <w:r>
+        <w:t xml:space="preserve"> also Gegebenheiten die bei Normalfällen in der Regel nicht auftreten.</w:t>
+      </w:r>
+    </w:p>
+    <w:p>
+      <w:pPr>
+        <w:pStyle w:val="berschrift3"/>
+      </w:pPr>
+      <w:bookmarkStart w:id="24" w:name="_Toc418841522"/>
+      <w:r>
+        <w:t>Sonderfall-</w:t>
+      </w:r>
+      <w:r>
+        <w:t>Lange</w:t>
+      </w:r>
+      <w:r>
+        <w:t>Zahlen</w:t>
+      </w:r>
+      <w:r>
+        <w:t>.</w:t>
+      </w:r>
       <w:bookmarkEnd w:id="24"/>
-    </w:p>
-    <w:p>
-      <w:r>
-        <w:t xml:space="preserve">Nachfolgend werden Sonderfälle getestet. </w:t>
-      </w:r>
-      <w:r>
-        <w:t>Diese enthaltenen Besonderheiten</w:t>
-      </w:r>
-      <w:r>
-        <w:t xml:space="preserve"> also Gegebenheiten die bei Normalfällen in der Regel nicht auftreten.</w:t>
-      </w:r>
-    </w:p>
-    <w:p>
-      <w:pPr>
-        <w:pStyle w:val="berschrift3"/>
-      </w:pPr>
-      <w:bookmarkStart w:id="25" w:name="_Toc418841522"/>
-      <w:r>
-        <w:t>Sonderfall-</w:t>
-      </w:r>
-      <w:r>
-        <w:t>Lange</w:t>
-      </w:r>
-      <w:r>
-        <w:t>Zahlen</w:t>
-      </w:r>
-      <w:r>
-        <w:t>.</w:t>
-      </w:r>
-      <w:bookmarkEnd w:id="25"/>
       <w:r>
         <w:t>in</w:t>
       </w:r>
@@ -10461,13 +10134,8 @@
         <w:pStyle w:val="Listenabsatz"/>
       </w:pPr>
       <w:r>
-        <w:t xml:space="preserve"># </w:t>
-      </w:r>
-      <w:proofErr w:type="spellStart"/>
-      <w:r>
-        <w:t>BStadt</w:t>
-      </w:r>
-      <w:proofErr w:type="spellEnd"/>
+        <w:t># BStadt</w:t>
+      </w:r>
     </w:p>
     <w:p>
       <w:pPr>
@@ -10579,13 +10247,8 @@
         <w:pStyle w:val="Listenabsatz"/>
       </w:pPr>
       <w:r>
-        <w:t xml:space="preserve"># </w:t>
-      </w:r>
-      <w:proofErr w:type="spellStart"/>
-      <w:r>
-        <w:t>BStadt</w:t>
-      </w:r>
-      <w:proofErr w:type="spellEnd"/>
+        <w:t># BStadt</w:t>
+      </w:r>
     </w:p>
     <w:p>
       <w:pPr>
@@ -10814,13 +10477,8 @@
         <w:pStyle w:val="Listenabsatz"/>
       </w:pPr>
       <w:r>
-        <w:t xml:space="preserve"># </w:t>
-      </w:r>
-      <w:proofErr w:type="spellStart"/>
-      <w:r>
-        <w:t>AHausen</w:t>
-      </w:r>
-      <w:proofErr w:type="spellEnd"/>
+        <w:t># AHausen</w:t>
+      </w:r>
     </w:p>
     <w:p>
       <w:pPr>
@@ -10924,13 +10582,8 @@
         <w:pStyle w:val="Listenabsatz"/>
       </w:pPr>
       <w:r>
-        <w:t xml:space="preserve"># </w:t>
-      </w:r>
-      <w:proofErr w:type="spellStart"/>
-      <w:r>
-        <w:t>AHausen</w:t>
-      </w:r>
-      <w:proofErr w:type="spellEnd"/>
+        <w:t># AHausen</w:t>
+      </w:r>
     </w:p>
     <w:p>
       <w:pPr>
@@ -11176,13 +10829,8 @@
         <w:pStyle w:val="Listenabsatz"/>
       </w:pPr>
       <w:r>
-        <w:t xml:space="preserve"># </w:t>
-      </w:r>
-      <w:proofErr w:type="spellStart"/>
-      <w:r>
-        <w:t>CHausen</w:t>
-      </w:r>
-      <w:proofErr w:type="spellEnd"/>
+        <w:t># CHausen</w:t>
+      </w:r>
     </w:p>
     <w:p>
       <w:pPr>
@@ -11242,26 +10890,16 @@
     </w:p>
     <w:p>
       <w:r>
-        <w:t xml:space="preserve"># </w:t>
-      </w:r>
-      <w:proofErr w:type="spellStart"/>
-      <w:r>
-        <w:t>CHausen</w:t>
-      </w:r>
-      <w:proofErr w:type="spellEnd"/>
-    </w:p>
-    <w:p>
-      <w:pPr>
-        <w:pStyle w:val="Listenabsatz"/>
-      </w:pPr>
-      <w:r>
-        <w:t xml:space="preserve"># </w:t>
-      </w:r>
-      <w:proofErr w:type="spellStart"/>
-      <w:r>
-        <w:t>CHausen</w:t>
-      </w:r>
-      <w:proofErr w:type="spellEnd"/>
+        <w:t># CHausen</w:t>
+      </w:r>
+    </w:p>
+    <w:p>
+      <w:pPr>
+        <w:pStyle w:val="Listenabsatz"/>
+      </w:pPr>
+      <w:r>
+        <w:t># CHausen</w:t>
+      </w:r>
     </w:p>
     <w:p>
       <w:pPr>
@@ -11415,13 +11053,8 @@
         <w:pStyle w:val="Listenabsatz"/>
       </w:pPr>
       <w:r>
-        <w:t xml:space="preserve"># </w:t>
-      </w:r>
-      <w:proofErr w:type="spellStart"/>
-      <w:r>
-        <w:t>CHausen</w:t>
-      </w:r>
-      <w:proofErr w:type="spellEnd"/>
+        <w:t># CHausen</w:t>
+      </w:r>
     </w:p>
     <w:p>
       <w:pPr>
@@ -11485,13 +11118,8 @@
         <w:pStyle w:val="Listenabsatz"/>
       </w:pPr>
       <w:r>
-        <w:t xml:space="preserve"># </w:t>
-      </w:r>
-      <w:proofErr w:type="spellStart"/>
-      <w:r>
-        <w:t>CHausen</w:t>
-      </w:r>
-      <w:proofErr w:type="spellEnd"/>
+        <w:t># CHausen</w:t>
+      </w:r>
     </w:p>
     <w:p>
       <w:pPr>
@@ -11566,6 +11194,229 @@
       </w:r>
     </w:p>
     <w:p>
+      <w:r>
+        <w:t>In diesem Test wird überprüft, was passiert, wenn schnell wachsende Polynome übergeben werden.</w:t>
+      </w:r>
+    </w:p>
+    <w:p>
+      <w:pPr>
+        <w:pStyle w:val="berschrift4"/>
+      </w:pPr>
+      <w:r>
+        <w:t>Eingabe</w:t>
+      </w:r>
+    </w:p>
+    <w:p>
+      <w:pPr>
+        <w:pStyle w:val="Listenabsatz"/>
+      </w:pPr>
+      <w:r>
+        <w:t># CHausen</w:t>
+      </w:r>
+    </w:p>
+    <w:p>
+      <w:pPr>
+        <w:pStyle w:val="Listenabsatz"/>
+      </w:pPr>
+      <w:r>
+        <w:t># m</w:t>
+      </w:r>
+    </w:p>
+    <w:p>
+      <w:pPr>
+        <w:pStyle w:val="Listenabsatz"/>
+      </w:pPr>
+      <w:r>
+        <w:t>1</w:t>
+      </w:r>
+    </w:p>
+    <w:p>
+      <w:pPr>
+        <w:pStyle w:val="Listenabsatz"/>
+      </w:pPr>
+      <w:r>
+        <w:t># Polynome Nachfrage</w:t>
+      </w:r>
+    </w:p>
+    <w:p>
+      <w:pPr>
+        <w:pStyle w:val="Listenabsatz"/>
+      </w:pPr>
+      <w:r>
+        <w:t xml:space="preserve">1000 0 0 0 0 </w:t>
+      </w:r>
+    </w:p>
+    <w:p>
+      <w:pPr>
+        <w:pStyle w:val="Listenabsatz"/>
+      </w:pPr>
+      <w:r>
+        <w:t># Polynome Abstellungen</w:t>
+      </w:r>
+    </w:p>
+    <w:p>
+      <w:pPr>
+        <w:pStyle w:val="Listenabsatz"/>
+      </w:pPr>
+      <w:r>
+        <w:t>900 0 0 0 0</w:t>
+      </w:r>
+    </w:p>
+    <w:p>
+      <w:pPr>
+        <w:pStyle w:val="berschrift4"/>
+      </w:pPr>
+      <w:r>
+        <w:t>Ausgabe</w:t>
+      </w:r>
+    </w:p>
+    <w:p>
+      <w:pPr>
+        <w:pStyle w:val="Listenabsatz"/>
+      </w:pPr>
+      <w:r>
+        <w:t># CHausen</w:t>
+      </w:r>
+    </w:p>
+    <w:p>
+      <w:pPr>
+        <w:pStyle w:val="Listenabsatz"/>
+      </w:pPr>
+      <w:r>
+        <w:t>Nachfrage in Q_11 zu t=0,00</w:t>
+      </w:r>
+    </w:p>
+    <w:p>
+      <w:pPr>
+        <w:pStyle w:val="Listenabsatz"/>
+      </w:pPr>
+      <w:r>
+        <w:t>Abstellung in Q_11 zu t=0,00</w:t>
+      </w:r>
+    </w:p>
+    <w:p>
+      <w:pPr>
+        <w:pStyle w:val="Listenabsatz"/>
+      </w:pPr>
+      <w:r>
+        <w:t>Nachfrage in Q_11 zu t=0,00</w:t>
+      </w:r>
+    </w:p>
+    <w:p>
+      <w:pPr>
+        <w:pStyle w:val="Listenabsatz"/>
+      </w:pPr>
+      <w:r>
+        <w:t>Abstellung in Q_11 zu t=0,00</w:t>
+      </w:r>
+    </w:p>
+    <w:p>
+      <w:pPr>
+        <w:pStyle w:val="Listenabsatz"/>
+      </w:pPr>
+      <w:r>
+        <w:t>Nachfrage in Q_11 zu t=0,00</w:t>
+      </w:r>
+    </w:p>
+    <w:p>
+      <w:pPr>
+        <w:pStyle w:val="Listenabsatz"/>
+      </w:pPr>
+      <w:r>
+        <w:t>Abstellung in Q_11 zu t=0,00</w:t>
+      </w:r>
+    </w:p>
+    <w:p>
+      <w:pPr>
+        <w:pStyle w:val="Listenabsatz"/>
+      </w:pPr>
+      <w:r>
+        <w:t>…</w:t>
+      </w:r>
+      <w:r>
+        <w:t xml:space="preserve"> </w:t>
+      </w:r>
+    </w:p>
+    <w:p>
+      <w:pPr>
+        <w:pStyle w:val="Listenabsatz"/>
+      </w:pPr>
+      <w:r>
+        <w:t>Nachfrage in Q_11 zu t=24,00</w:t>
+      </w:r>
+    </w:p>
+    <w:p>
+      <w:pPr>
+        <w:pStyle w:val="Listenabsatz"/>
+      </w:pPr>
+      <w:r>
+        <w:t>Abstellung in Q_11 zu t=24,00</w:t>
+      </w:r>
+    </w:p>
+    <w:p>
+      <w:pPr>
+        <w:pStyle w:val="Listenabsatz"/>
+      </w:pPr>
+      <w:r>
+        <w:t>Nachfrage in Q_11 zu t=24,00</w:t>
+      </w:r>
+    </w:p>
+    <w:p>
+      <w:pPr>
+        <w:pStyle w:val="Listenabsatz"/>
+      </w:pPr>
+      <w:r>
+        <w:t>Endzustand des Tages:</w:t>
+      </w:r>
+    </w:p>
+    <w:p>
+      <w:pPr>
+        <w:pStyle w:val="Listenabsatz"/>
+      </w:pPr>
+      <w:r>
+        <w:t xml:space="preserve">2400 </w:t>
+      </w:r>
+    </w:p>
+    <w:p>
+      <w:pPr>
+        <w:pStyle w:val="Listenabsatz"/>
+      </w:pPr>
+      <w:r>
+        <w:t>Maximaler Bedarf:</w:t>
+      </w:r>
+    </w:p>
+    <w:p>
+      <w:pPr>
+        <w:pStyle w:val="Listenabsatz"/>
+      </w:pPr>
+      <w:r>
+        <w:lastRenderedPageBreak/>
+        <w:t>2400</w:t>
+      </w:r>
+    </w:p>
+    <w:p>
+      <w:pPr>
+        <w:pStyle w:val="berschrift4"/>
+      </w:pPr>
+      <w:r>
+        <w:t>Diskussion</w:t>
+      </w:r>
+    </w:p>
+    <w:p>
+      <w:r>
+        <w:t xml:space="preserve">Die Ausführung des Programms nimmt einige Zeiten in Anspruch, da sehr viele Nullstelen berechnet werden müssen. Die Ausgabedatei ist auch dem entsprechend groß. Sie umfasst in diesem Fall 45605 Zeilen und ist 1,30 MB groß (weshalb die Ausgabe auch nicht </w:t>
+      </w:r>
+      <w:r>
+        <w:t>vollständig</w:t>
+      </w:r>
+      <w:r>
+        <w:t xml:space="preserve"> hier abgebildet ist). Es fällt auch das sehr viele Änderungen Zeitnah geschehen</w:t>
+      </w:r>
+      <w:r>
+        <w:t xml:space="preserve"> – die ersten 9 Änderungen sind, wenn auf 2 nachkommastellen gerundet identisch. Sollen solche Polynome effektiv berechnet werden, so sollte über die Wahl eines anderen Algorithmus nachgedacht werden, der vielleicht nicht so exakte Ergebnisse liefert, dafür aber größere Funktionen bearbeiten kann.</w:t>
+      </w:r>
+    </w:p>
+    <w:p>
       <w:pPr>
         <w:pStyle w:val="berschrift3"/>
       </w:pPr>
@@ -11576,7 +11427,205 @@
         <w:t>GroßeStadt.in</w:t>
       </w:r>
     </w:p>
-    <w:p/>
+    <w:p>
+      <w:r>
+        <w:t xml:space="preserve">In diesem Test wird überprüft, was passiert, wenn </w:t>
+      </w:r>
+      <w:r>
+        <w:t>eine große Stadt simuliert werden soll.</w:t>
+      </w:r>
+      <w:r>
+        <w:t xml:space="preserve"> (</w:t>
+      </w:r>
+      <w:bookmarkStart w:id="25" w:name="_GoBack"/>
+      <w:bookmarkEnd w:id="25"/>
+      <w:r>
+        <w:t>Da die sowohl die Eingabe als auch Ausgabedatei sehr groß ausfällt sind hier nur Teile davon abgebildet)</w:t>
+      </w:r>
+    </w:p>
+    <w:p>
+      <w:pPr>
+        <w:pStyle w:val="berschrift4"/>
+      </w:pPr>
+      <w:r>
+        <w:t>Eingabe</w:t>
+      </w:r>
+    </w:p>
+    <w:p>
+      <w:pPr>
+        <w:pStyle w:val="Listenabsatz"/>
+      </w:pPr>
+      <w:r>
+        <w:t># BStadt</w:t>
+      </w:r>
+    </w:p>
+    <w:p>
+      <w:pPr>
+        <w:pStyle w:val="Listenabsatz"/>
+      </w:pPr>
+      <w:r>
+        <w:t># m</w:t>
+      </w:r>
+    </w:p>
+    <w:p>
+      <w:pPr>
+        <w:pStyle w:val="Listenabsatz"/>
+      </w:pPr>
+      <w:r>
+        <w:t>100</w:t>
+      </w:r>
+    </w:p>
+    <w:p>
+      <w:pPr>
+        <w:pStyle w:val="Listenabsatz"/>
+      </w:pPr>
+      <w:r>
+        <w:t># Polynome Nachfrage</w:t>
+      </w:r>
+    </w:p>
+    <w:p>
+      <w:pPr>
+        <w:pStyle w:val="Listenabsatz"/>
+      </w:pPr>
+      <w:r>
+        <w:t>0 0 0 0 0</w:t>
+      </w:r>
+    </w:p>
+    <w:p>
+      <w:pPr>
+        <w:pStyle w:val="Listenabsatz"/>
+      </w:pPr>
+      <w:r>
+        <w:t>0 0 0 0 0</w:t>
+      </w:r>
+    </w:p>
+    <w:p>
+      <w:pPr>
+        <w:pStyle w:val="Listenabsatz"/>
+      </w:pPr>
+      <w:r>
+        <w:t>0.20833333333333334 0 0 0 0</w:t>
+      </w:r>
+    </w:p>
+    <w:p>
+      <w:pPr>
+        <w:pStyle w:val="Listenabsatz"/>
+      </w:pPr>
+      <w:r>
+        <w:t>0 0.03333333333333333 -0.001388888888888889 0 0</w:t>
+      </w:r>
+    </w:p>
+    <w:p>
+      <w:pPr>
+        <w:pStyle w:val="Listenabsatz"/>
+      </w:pPr>
+      <w:r>
+        <w:t>0 0 0 0 0</w:t>
+      </w:r>
+    </w:p>
+    <w:p>
+      <w:pPr>
+        <w:pStyle w:val="Listenabsatz"/>
+      </w:pPr>
+      <w:r>
+        <w:t>…</w:t>
+      </w:r>
+    </w:p>
+    <w:p>
+      <w:pPr>
+        <w:pStyle w:val="berschrift4"/>
+      </w:pPr>
+      <w:r>
+        <w:t>Ausgabe</w:t>
+      </w:r>
+    </w:p>
+    <w:p>
+      <w:pPr>
+        <w:pStyle w:val="Listenabsatz"/>
+      </w:pPr>
+      <w:r>
+        <w:t># BStadt</w:t>
+      </w:r>
+    </w:p>
+    <w:p>
+      <w:pPr>
+        <w:pStyle w:val="Listenabsatz"/>
+      </w:pPr>
+      <w:r>
+        <w:t>Nachfrage in Q_8243 zu t=4,80</w:t>
+      </w:r>
+    </w:p>
+    <w:p>
+      <w:pPr>
+        <w:pStyle w:val="Listenabsatz"/>
+      </w:pPr>
+      <w:r>
+        <w:t>Nachfrage in Q_2593 zu t=4,80</w:t>
+      </w:r>
+    </w:p>
+    <w:p>
+      <w:pPr>
+        <w:pStyle w:val="Listenabsatz"/>
+      </w:pPr>
+      <w:r>
+        <w:t>Nachfrage in Q_3668 zu t=4,80</w:t>
+      </w:r>
+    </w:p>
+    <w:p>
+      <w:pPr>
+        <w:pStyle w:val="Listenabsatz"/>
+      </w:pPr>
+      <w:r>
+        <w:t>Nachfrage in Q_518 zu t=4,80</w:t>
+      </w:r>
+    </w:p>
+    <w:p>
+      <w:pPr>
+        <w:pStyle w:val="Listenabsatz"/>
+      </w:pPr>
+      <w:r>
+        <w:t>Nachfrage in Q_9533 zu t=4,80</w:t>
+      </w:r>
+    </w:p>
+    <w:p>
+      <w:pPr>
+        <w:pStyle w:val="Listenabsatz"/>
+      </w:pPr>
+      <w:r>
+        <w:t>Nachfrage in Q_628 zu t=4,80</w:t>
+      </w:r>
+    </w:p>
+    <w:p>
+      <w:pPr>
+        <w:pStyle w:val="Listenabsatz"/>
+      </w:pPr>
+      <w:r>
+        <w:t>…</w:t>
+      </w:r>
+    </w:p>
+    <w:p>
+      <w:pPr>
+        <w:pStyle w:val="berschrift4"/>
+      </w:pPr>
+      <w:r>
+        <w:lastRenderedPageBreak/>
+        <w:t>Diskussion</w:t>
+      </w:r>
+    </w:p>
+    <w:p>
+      <w:r>
+        <w:t>Man erhält hier ein ähnliches verhalten wie bei dem Sonderfall</w:t>
+      </w:r>
+      <w:r>
+        <w:t xml:space="preserve"> „Sonderfall-GroßeZahlen.in“, werden nur genügend eigentlich gut berechenbare Funktionen übergeben so wird auch hier die Anzahl an benötigten Rechenoperationen schnell so groß, dass die Berechnung gerne etwas länger dauern kann. In diesem Testfall wurden 100² + 100² also 20000 Funktionen übergeben, weshalb schon die Eingabedatei sehr groß ist (Die Ausgabedatei ist noch etwas größer mit </w:t>
+      </w:r>
+      <w:r>
+        <w:t>1,01 MB</w:t>
+      </w:r>
+      <w:r>
+        <w:t>). Bei so vielen unabhängigen Berechnungen bietet es ich gut an den Algorithmus zu Parallelisieren.</w:t>
+      </w:r>
+    </w:p>
     <w:p>
       <w:pPr>
         <w:pStyle w:val="berschrift2"/>
@@ -11688,7 +11737,122 @@
         <w:pStyle w:val="berschrift4"/>
       </w:pPr>
       <w:r>
+        <w:t>Eingabe</w:t>
+      </w:r>
+    </w:p>
+    <w:p>
+      <w:pPr>
+        <w:pStyle w:val="Listenabsatz"/>
+      </w:pPr>
+      <w:r>
+        <w:t># AHausen</w:t>
+      </w:r>
+    </w:p>
+    <w:p>
+      <w:pPr>
+        <w:pStyle w:val="Listenabsatz"/>
+      </w:pPr>
+      <w:r>
+        <w:t># m</w:t>
+      </w:r>
+    </w:p>
+    <w:p>
+      <w:pPr>
+        <w:pStyle w:val="Listenabsatz"/>
+      </w:pPr>
+      <w:r>
+        <w:t>-1</w:t>
+      </w:r>
+    </w:p>
+    <w:p>
+      <w:pPr>
+        <w:pStyle w:val="Listenabsatz"/>
+      </w:pPr>
+      <w:r>
+        <w:t># Polynome Nachfrage</w:t>
+      </w:r>
+    </w:p>
+    <w:p>
+      <w:pPr>
+        <w:pStyle w:val="Listenabsatz"/>
+      </w:pPr>
+      <w:r>
+        <w:t>0 0.2023761 -0.0287711 0.0016925 -0.0000352</w:t>
+      </w:r>
+    </w:p>
+    <w:p>
+      <w:pPr>
+        <w:pStyle w:val="Listenabsatz"/>
+      </w:pPr>
+      <w:r>
+        <w:t># Polynome Abstellungen</w:t>
+      </w:r>
+    </w:p>
+    <w:p>
+      <w:pPr>
+        <w:pStyle w:val="Listenabsatz"/>
+      </w:pPr>
+      <w:r>
+        <w:t>0.434782 0 0 0 0</w:t>
+      </w:r>
+    </w:p>
+    <w:p>
+      <w:pPr>
+        <w:pStyle w:val="berschrift4"/>
+      </w:pPr>
+      <w:r>
         <w:lastRenderedPageBreak/>
+        <w:t>Fehlermeldung</w:t>
+      </w:r>
+    </w:p>
+    <w:p>
+      <w:pPr>
+        <w:pStyle w:val="Listenabsatz"/>
+      </w:pPr>
+      <w:r>
+        <w:t>ERROR: m="-1" hat das falsche Format (sollte eine positive Ganzzahl groesser 0 sein)</w:t>
+      </w:r>
+    </w:p>
+    <w:p>
+      <w:pPr>
+        <w:pStyle w:val="berschrift4"/>
+      </w:pPr>
+      <w:r>
+        <w:t>Diskussion</w:t>
+      </w:r>
+    </w:p>
+    <w:p>
+      <w:r>
+        <w:t>Die erwartete Fehlermeldung wurde ausgegeben.</w:t>
+      </w:r>
+    </w:p>
+    <w:p>
+      <w:pPr>
+        <w:pStyle w:val="berschrift3"/>
+      </w:pPr>
+      <w:r>
+        <w:t>Fehlerfall-PolynomFalschesFormat.in</w:t>
+      </w:r>
+    </w:p>
+    <w:p>
+      <w:r>
+        <w:t xml:space="preserve">Dieser Test soll </w:t>
+      </w:r>
+      <w:r>
+        <w:t xml:space="preserve">zeigen, dass Polynome im Falschen Format erkannt werden. (Falsches </w:t>
+      </w:r>
+      <w:r>
+        <w:t>Format</w:t>
+      </w:r>
+      <w:r>
+        <w:t xml:space="preserve"> wenn die Anzahl an Vorfaktoren ungleich 5 ist)</w:t>
+      </w:r>
+    </w:p>
+    <w:p>
+      <w:pPr>
+        <w:pStyle w:val="berschrift4"/>
+      </w:pPr>
+      <w:r>
         <w:t>Eingabe</w:t>
       </w:r>
     </w:p>
@@ -11697,13 +11861,8 @@
         <w:pStyle w:val="Listenabsatz"/>
       </w:pPr>
       <w:r>
-        <w:t xml:space="preserve"># </w:t>
-      </w:r>
-      <w:proofErr w:type="spellStart"/>
-      <w:r>
-        <w:t>AHausen</w:t>
-      </w:r>
-      <w:proofErr w:type="spellEnd"/>
+        <w:t># AHausen</w:t>
+      </w:r>
     </w:p>
     <w:p>
       <w:pPr>
@@ -11718,7 +11877,7 @@
         <w:pStyle w:val="Listenabsatz"/>
       </w:pPr>
       <w:r>
-        <w:t>-1</w:t>
+        <w:t>1</w:t>
       </w:r>
     </w:p>
     <w:p>
@@ -11734,6 +11893,130 @@
         <w:pStyle w:val="Listenabsatz"/>
       </w:pPr>
       <w:r>
+        <w:t xml:space="preserve">0 0.2023761    -0.0287711     0.0016925 -0.0000352   </w:t>
+      </w:r>
+    </w:p>
+    <w:p>
+      <w:pPr>
+        <w:pStyle w:val="Listenabsatz"/>
+      </w:pPr>
+      <w:r>
+        <w:t># Polynome Abstellungen</w:t>
+      </w:r>
+    </w:p>
+    <w:p>
+      <w:pPr>
+        <w:pStyle w:val="Listenabsatz"/>
+      </w:pPr>
+      <w:r>
+        <w:t>0.02 0.05 0 0</w:t>
+      </w:r>
+    </w:p>
+    <w:p>
+      <w:pPr>
+        <w:pStyle w:val="berschrift4"/>
+      </w:pPr>
+      <w:r>
+        <w:t>Fehlermeldung</w:t>
+      </w:r>
+    </w:p>
+    <w:p>
+      <w:pPr>
+        <w:pStyle w:val="Listenabsatz"/>
+      </w:pPr>
+      <w:r>
+        <w:t>ERROR: Die Angabe des Polynoms "0.02</w:t>
+      </w:r>
+      <w:r>
+        <w:t xml:space="preserve"> </w:t>
+      </w:r>
+      <w:r>
+        <w:t>0</w:t>
+      </w:r>
+      <w:r>
+        <w:t>.05 0 0</w:t>
+      </w:r>
+      <w:r>
+        <w:t>" liegt im falschen Format vor</w:t>
+      </w:r>
+    </w:p>
+    <w:p>
+      <w:pPr>
+        <w:pStyle w:val="berschrift4"/>
+      </w:pPr>
+      <w:r>
+        <w:t>Diskussion</w:t>
+      </w:r>
+    </w:p>
+    <w:p>
+      <w:r>
+        <w:t>Die erwartete Fehlermeldung wurde ausgegeben.</w:t>
+      </w:r>
+      <w:r>
+        <w:t xml:space="preserve"> (Beim Nachfragepolynom werden die Leerzeichen automatisch korrigiert)</w:t>
+      </w:r>
+    </w:p>
+    <w:p>
+      <w:pPr>
+        <w:pStyle w:val="berschrift3"/>
+      </w:pPr>
+      <w:r>
+        <w:t>Fehlerfall-FalscheAnzahlPolynome.in</w:t>
+      </w:r>
+    </w:p>
+    <w:p>
+      <w:r>
+        <w:t xml:space="preserve">Dieser Test soll </w:t>
+      </w:r>
+      <w:r>
+        <w:t>zeigen, dass eine Fehlermeldung ausgegeben werden soll falls m und die Anzahl der angegebenen Polynome nicht übereinstimmt</w:t>
+      </w:r>
+    </w:p>
+    <w:p>
+      <w:pPr>
+        <w:pStyle w:val="berschrift4"/>
+      </w:pPr>
+      <w:r>
+        <w:t>Eingabe</w:t>
+      </w:r>
+    </w:p>
+    <w:p>
+      <w:pPr>
+        <w:pStyle w:val="Listenabsatz"/>
+      </w:pPr>
+      <w:r>
+        <w:t># AHausen</w:t>
+      </w:r>
+    </w:p>
+    <w:p>
+      <w:pPr>
+        <w:pStyle w:val="Listenabsatz"/>
+      </w:pPr>
+      <w:r>
+        <w:t># m</w:t>
+      </w:r>
+    </w:p>
+    <w:p>
+      <w:pPr>
+        <w:pStyle w:val="Listenabsatz"/>
+      </w:pPr>
+      <w:r>
+        <w:t>1</w:t>
+      </w:r>
+    </w:p>
+    <w:p>
+      <w:pPr>
+        <w:pStyle w:val="Listenabsatz"/>
+      </w:pPr>
+      <w:r>
+        <w:t># Polynome Nachfrage</w:t>
+      </w:r>
+    </w:p>
+    <w:p>
+      <w:pPr>
+        <w:pStyle w:val="Listenabsatz"/>
+      </w:pPr>
+      <w:r>
         <w:t>0 0.2023761 -0.0287711 0.0016925 -0.0000352</w:t>
       </w:r>
     </w:p>
@@ -11742,6 +12025,14 @@
         <w:pStyle w:val="Listenabsatz"/>
       </w:pPr>
       <w:r>
+        <w:t>0 0 0 0 0</w:t>
+      </w:r>
+    </w:p>
+    <w:p>
+      <w:pPr>
+        <w:pStyle w:val="Listenabsatz"/>
+      </w:pPr>
+      <w:r>
         <w:t># Polynome Abstellungen</w:t>
       </w:r>
     </w:p>
@@ -11755,9 +12046,18 @@
     </w:p>
     <w:p>
       <w:pPr>
+        <w:pStyle w:val="Listenabsatz"/>
+      </w:pPr>
+      <w:r>
+        <w:t>0 0 0 0 0</w:t>
+      </w:r>
+    </w:p>
+    <w:p>
+      <w:pPr>
         <w:pStyle w:val="berschrift4"/>
       </w:pPr>
       <w:r>
+        <w:lastRenderedPageBreak/>
         <w:t>Fehlermeldung</w:t>
       </w:r>
     </w:p>
@@ -11766,15 +12066,7 @@
         <w:pStyle w:val="Listenabsatz"/>
       </w:pPr>
       <w:r>
-        <w:t xml:space="preserve">ERROR: m="-1" hat das falsche Format (sollte eine positive Ganzzahl </w:t>
-      </w:r>
-      <w:proofErr w:type="spellStart"/>
-      <w:r>
-        <w:t>groesser</w:t>
-      </w:r>
-      <w:proofErr w:type="spellEnd"/>
-      <w:r>
-        <w:t xml:space="preserve"> 0 sein)</w:t>
+        <w:t>ERROR: Es sind nicht genuegend Polynome angegeben worden (2 erwartet und 4 gegeben)</w:t>
       </w:r>
     </w:p>
     <w:p>
@@ -11795,21 +12087,12 @@
         <w:pStyle w:val="berschrift3"/>
       </w:pPr>
       <w:r>
-        <w:t>Fehlerfall-PolynomFalschesFormat.in</w:t>
-      </w:r>
-    </w:p>
-    <w:p>
-      <w:r>
-        <w:t xml:space="preserve">Dieser Test soll </w:t>
-      </w:r>
-      <w:r>
-        <w:t xml:space="preserve">zeigen, dass Polynome im Falschen Format erkannt werden. (Falsches </w:t>
-      </w:r>
-      <w:r>
-        <w:t>Format</w:t>
-      </w:r>
-      <w:r>
-        <w:t xml:space="preserve"> wenn die Anzahl an Vorfaktoren ungleich 5 ist)</w:t>
+        <w:t>Fehlerfall-GleitkommazahlM.in</w:t>
+      </w:r>
+    </w:p>
+    <w:p>
+      <w:r>
+        <w:t>Dieser Testfall soll abdecken, dass keine Gleitkommazahlen für m angenommen werden.</w:t>
       </w:r>
     </w:p>
     <w:p>
@@ -11825,13 +12108,8 @@
         <w:pStyle w:val="Listenabsatz"/>
       </w:pPr>
       <w:r>
-        <w:t xml:space="preserve"># </w:t>
-      </w:r>
-      <w:proofErr w:type="spellStart"/>
-      <w:r>
-        <w:t>AHausen</w:t>
-      </w:r>
-      <w:proofErr w:type="spellEnd"/>
+        <w:t># AHausen</w:t>
+      </w:r>
     </w:p>
     <w:p>
       <w:pPr>
@@ -11846,7 +12124,7 @@
         <w:pStyle w:val="Listenabsatz"/>
       </w:pPr>
       <w:r>
-        <w:t>1</w:t>
+        <w:t>1.5</w:t>
       </w:r>
     </w:p>
     <w:p>
@@ -11862,7 +12140,7 @@
         <w:pStyle w:val="Listenabsatz"/>
       </w:pPr>
       <w:r>
-        <w:t xml:space="preserve">0 0.2023761    -0.0287711     0.0016925 -0.0000352   </w:t>
+        <w:t>0 0.2023761 -0.0287711 0.0016925 -0.0000352</w:t>
       </w:r>
     </w:p>
     <w:p>
@@ -11878,7 +12156,7 @@
         <w:pStyle w:val="Listenabsatz"/>
       </w:pPr>
       <w:r>
-        <w:t>0.02 0.05 0 0</w:t>
+        <w:t>0.434782 0 0 0 0</w:t>
       </w:r>
     </w:p>
     <w:p>
@@ -11894,288 +12172,7 @@
         <w:pStyle w:val="Listenabsatz"/>
       </w:pPr>
       <w:r>
-        <w:t>ERROR: Die Angabe des Polynoms "0.02</w:t>
-      </w:r>
-      <w:r>
-        <w:t xml:space="preserve"> </w:t>
-      </w:r>
-      <w:r>
-        <w:t>0</w:t>
-      </w:r>
-      <w:r>
-        <w:t>.05 0 0</w:t>
-      </w:r>
-      <w:r>
-        <w:t>" liegt im falschen Format vor</w:t>
-      </w:r>
-    </w:p>
-    <w:p>
-      <w:pPr>
-        <w:pStyle w:val="berschrift4"/>
-      </w:pPr>
-      <w:r>
-        <w:t>Diskussion</w:t>
-      </w:r>
-    </w:p>
-    <w:p>
-      <w:r>
-        <w:t>Die erwartete Fehlermeldung wurde ausgegeben.</w:t>
-      </w:r>
-      <w:r>
-        <w:t xml:space="preserve"> (Beim Nachfragepolynom werden die Leerzeichen automatisch korrigiert)</w:t>
-      </w:r>
-    </w:p>
-    <w:p>
-      <w:pPr>
-        <w:pStyle w:val="berschrift3"/>
-      </w:pPr>
-      <w:r>
-        <w:t>Fehlerfall-FalscheAnzahlPolynome.in</w:t>
-      </w:r>
-    </w:p>
-    <w:p>
-      <w:r>
-        <w:t xml:space="preserve">Dieser Test soll </w:t>
-      </w:r>
-      <w:r>
-        <w:t>zeigen, dass eine Fehlermeldung ausgegeben werden soll falls m und die Anzahl der angegebenen Polynome nicht übereinstimmt</w:t>
-      </w:r>
-    </w:p>
-    <w:p>
-      <w:pPr>
-        <w:pStyle w:val="berschrift4"/>
-      </w:pPr>
-      <w:r>
-        <w:lastRenderedPageBreak/>
-        <w:t>Eingabe</w:t>
-      </w:r>
-    </w:p>
-    <w:p>
-      <w:pPr>
-        <w:pStyle w:val="Listenabsatz"/>
-      </w:pPr>
-      <w:r>
-        <w:t xml:space="preserve"># </w:t>
-      </w:r>
-      <w:proofErr w:type="spellStart"/>
-      <w:r>
-        <w:t>AHausen</w:t>
-      </w:r>
-      <w:proofErr w:type="spellEnd"/>
-    </w:p>
-    <w:p>
-      <w:pPr>
-        <w:pStyle w:val="Listenabsatz"/>
-      </w:pPr>
-      <w:r>
-        <w:t># m</w:t>
-      </w:r>
-    </w:p>
-    <w:p>
-      <w:pPr>
-        <w:pStyle w:val="Listenabsatz"/>
-      </w:pPr>
-      <w:r>
-        <w:t>1</w:t>
-      </w:r>
-    </w:p>
-    <w:p>
-      <w:pPr>
-        <w:pStyle w:val="Listenabsatz"/>
-      </w:pPr>
-      <w:r>
-        <w:t># Polynome Nachfrage</w:t>
-      </w:r>
-    </w:p>
-    <w:p>
-      <w:pPr>
-        <w:pStyle w:val="Listenabsatz"/>
-      </w:pPr>
-      <w:r>
-        <w:t>0 0.2023761 -0.0287711 0.0016925 -0.0000352</w:t>
-      </w:r>
-    </w:p>
-    <w:p>
-      <w:pPr>
-        <w:pStyle w:val="Listenabsatz"/>
-      </w:pPr>
-      <w:r>
-        <w:t>0 0 0 0 0</w:t>
-      </w:r>
-    </w:p>
-    <w:p>
-      <w:pPr>
-        <w:pStyle w:val="Listenabsatz"/>
-      </w:pPr>
-      <w:r>
-        <w:t># Polynome Abstellungen</w:t>
-      </w:r>
-    </w:p>
-    <w:p>
-      <w:pPr>
-        <w:pStyle w:val="Listenabsatz"/>
-      </w:pPr>
-      <w:r>
-        <w:t>0.434782 0 0 0 0</w:t>
-      </w:r>
-    </w:p>
-    <w:p>
-      <w:pPr>
-        <w:pStyle w:val="Listenabsatz"/>
-      </w:pPr>
-      <w:r>
-        <w:t>0 0 0 0 0</w:t>
-      </w:r>
-    </w:p>
-    <w:p>
-      <w:pPr>
-        <w:pStyle w:val="berschrift4"/>
-      </w:pPr>
-      <w:r>
-        <w:t>Fehlermeldung</w:t>
-      </w:r>
-    </w:p>
-    <w:p>
-      <w:pPr>
-        <w:pStyle w:val="Listenabsatz"/>
-      </w:pPr>
-      <w:r>
-        <w:t xml:space="preserve">ERROR: Es sind nicht </w:t>
-      </w:r>
-      <w:proofErr w:type="spellStart"/>
-      <w:r>
-        <w:t>genuegend</w:t>
-      </w:r>
-      <w:proofErr w:type="spellEnd"/>
-      <w:r>
-        <w:t xml:space="preserve"> Polynome angegeben worden (2 erwartet und 4 gegeben)</w:t>
-      </w:r>
-    </w:p>
-    <w:p>
-      <w:pPr>
-        <w:pStyle w:val="berschrift4"/>
-      </w:pPr>
-      <w:r>
-        <w:t>Diskussion</w:t>
-      </w:r>
-    </w:p>
-    <w:p>
-      <w:r>
-        <w:t>Die erwartete Fehlermeldung wurde ausgegeben.</w:t>
-      </w:r>
-    </w:p>
-    <w:p>
-      <w:pPr>
-        <w:pStyle w:val="berschrift3"/>
-      </w:pPr>
-      <w:r>
-        <w:t>Fehlerfall-GleitkommazahlM.in</w:t>
-      </w:r>
-    </w:p>
-    <w:p>
-      <w:r>
-        <w:t>Dieser Testfall soll abdecken, dass keine Gleitkommazahlen für m angenommen werden.</w:t>
-      </w:r>
-    </w:p>
-    <w:p>
-      <w:pPr>
-        <w:pStyle w:val="berschrift4"/>
-      </w:pPr>
-      <w:r>
-        <w:t>Eingabe</w:t>
-      </w:r>
-    </w:p>
-    <w:p>
-      <w:pPr>
-        <w:pStyle w:val="Listenabsatz"/>
-      </w:pPr>
-      <w:r>
-        <w:t xml:space="preserve"># </w:t>
-      </w:r>
-      <w:proofErr w:type="spellStart"/>
-      <w:r>
-        <w:t>AHausen</w:t>
-      </w:r>
-      <w:proofErr w:type="spellEnd"/>
-    </w:p>
-    <w:p>
-      <w:pPr>
-        <w:pStyle w:val="Listenabsatz"/>
-      </w:pPr>
-      <w:r>
-        <w:t># m</w:t>
-      </w:r>
-    </w:p>
-    <w:p>
-      <w:pPr>
-        <w:pStyle w:val="Listenabsatz"/>
-      </w:pPr>
-      <w:r>
-        <w:t>1.5</w:t>
-      </w:r>
-    </w:p>
-    <w:p>
-      <w:pPr>
-        <w:pStyle w:val="Listenabsatz"/>
-      </w:pPr>
-      <w:r>
-        <w:t># Polynome Nachfrage</w:t>
-      </w:r>
-    </w:p>
-    <w:p>
-      <w:pPr>
-        <w:pStyle w:val="Listenabsatz"/>
-      </w:pPr>
-      <w:r>
-        <w:t>0 0.2023761 -0.0287711 0.0016925 -0.0000352</w:t>
-      </w:r>
-    </w:p>
-    <w:p>
-      <w:pPr>
-        <w:pStyle w:val="Listenabsatz"/>
-      </w:pPr>
-      <w:r>
-        <w:t># Polynome Abstellungen</w:t>
-      </w:r>
-    </w:p>
-    <w:p>
-      <w:pPr>
-        <w:pStyle w:val="Listenabsatz"/>
-      </w:pPr>
-      <w:r>
-        <w:t>0.434782 0 0 0 0</w:t>
-      </w:r>
-    </w:p>
-    <w:p>
-      <w:pPr>
-        <w:pStyle w:val="berschrift4"/>
-      </w:pPr>
-      <w:r>
-        <w:t>Fehlermeldung</w:t>
-      </w:r>
-    </w:p>
-    <w:p>
-      <w:pPr>
-        <w:pStyle w:val="Listenabsatz"/>
-      </w:pPr>
-      <w:r>
-        <w:t xml:space="preserve">ERROR: m="1.5" hat das falsche Format (sollte eine positive </w:t>
-      </w:r>
-      <w:proofErr w:type="spellStart"/>
-      <w:r>
-        <w:t>Ganzezahl</w:t>
-      </w:r>
-      <w:proofErr w:type="spellEnd"/>
-      <w:r>
-        <w:t xml:space="preserve"> </w:t>
-      </w:r>
-      <w:proofErr w:type="spellStart"/>
-      <w:r>
-        <w:t>groesser</w:t>
-      </w:r>
-      <w:proofErr w:type="spellEnd"/>
-      <w:r>
-        <w:t xml:space="preserve"> 0 sein)</w:t>
+        <w:t>ERROR: m="1.5" hat das falsche Format (sollte eine positive Ganzezahl groesser 0 sein)</w:t>
       </w:r>
     </w:p>
     <w:p>
@@ -12411,42 +12408,12 @@
       <w:r>
         <w:t>Als IDE (</w:t>
       </w:r>
-      <w:proofErr w:type="spellStart"/>
       <w:r>
         <w:rPr>
           <w:rStyle w:val="Hervorhebung"/>
         </w:rPr>
-        <w:t>integrated</w:t>
-      </w:r>
-      <w:proofErr w:type="spellEnd"/>
-      <w:r>
-        <w:rPr>
-          <w:rStyle w:val="Hervorhebung"/>
-        </w:rPr>
-        <w:t xml:space="preserve"> </w:t>
-      </w:r>
-      <w:proofErr w:type="spellStart"/>
-      <w:r>
-        <w:rPr>
-          <w:rStyle w:val="Hervorhebung"/>
-        </w:rPr>
-        <w:t>development</w:t>
-      </w:r>
-      <w:proofErr w:type="spellEnd"/>
-      <w:r>
-        <w:rPr>
-          <w:rStyle w:val="Hervorhebung"/>
-        </w:rPr>
-        <w:t xml:space="preserve"> </w:t>
-      </w:r>
-      <w:proofErr w:type="spellStart"/>
-      <w:r>
-        <w:rPr>
-          <w:rStyle w:val="Hervorhebung"/>
-        </w:rPr>
-        <w:t>environment</w:t>
-      </w:r>
-      <w:proofErr w:type="spellEnd"/>
+        <w:t>integrated development environment</w:t>
+      </w:r>
       <w:r>
         <w:t>) wurde Microsoft Visual Studio Enterprise 2015 in der Version 14.0 Update 3</w:t>
       </w:r>
@@ -12698,31 +12665,7 @@
         <w:t>)</w:t>
       </w:r>
       <w:r>
-        <w:t xml:space="preserve">. Die Struktogramme (bzw. </w:t>
-      </w:r>
-      <w:proofErr w:type="spellStart"/>
-      <w:r>
-        <w:t>Nassi</w:t>
-      </w:r>
-      <w:proofErr w:type="spellEnd"/>
-      <w:r>
-        <w:t>-</w:t>
-      </w:r>
-      <w:proofErr w:type="spellStart"/>
-      <w:r>
-        <w:t>Schneiderman</w:t>
-      </w:r>
-      <w:proofErr w:type="spellEnd"/>
-      <w:r>
-        <w:t xml:space="preserve">-Diagramme) wurden mit dem Programm </w:t>
-      </w:r>
-      <w:proofErr w:type="spellStart"/>
-      <w:r>
-        <w:t>Stucktogrammeditor</w:t>
-      </w:r>
-      <w:proofErr w:type="spellEnd"/>
-      <w:r>
-        <w:t xml:space="preserve"> erstellt (</w:t>
+        <w:t>. Die Struktogramme (bzw. Nassi-Schneiderman-Diagramme) wurden mit dem Programm Stucktogrammeditor erstellt (</w:t>
       </w:r>
       <w:hyperlink r:id="rId41" w:history="1">
         <w:r>
@@ -12735,11 +12678,9 @@
       <w:r>
         <w:t xml:space="preserve">). Zur Erstellung des Sequenzdiagramms wurde das Programm </w:t>
       </w:r>
-      <w:proofErr w:type="spellStart"/>
       <w:r>
         <w:t>SoftwareIdeasModeler</w:t>
       </w:r>
-      <w:proofErr w:type="spellEnd"/>
       <w:r>
         <w:t xml:space="preserve"> verwendet.</w:t>
       </w:r>
@@ -12893,15 +12834,7 @@
         <w:t>Zum Erstellen dieser Dokumentation wurde Microsoft Word 2016 verwendet.</w:t>
       </w:r>
       <w:r>
-        <w:t xml:space="preserve"> Die HTML-Entwicklerdokumentation wurde mit </w:t>
-      </w:r>
-      <w:proofErr w:type="spellStart"/>
-      <w:r>
-        <w:t>doxygen</w:t>
-      </w:r>
-      <w:proofErr w:type="spellEnd"/>
-      <w:r>
-        <w:t xml:space="preserve"> generiert.</w:t>
+        <w:t xml:space="preserve"> Die HTML-Entwicklerdokumentation wurde mit doxygen generiert.</w:t>
       </w:r>
     </w:p>
     <w:p>
@@ -13654,7 +13587,7 @@
         <w:b/>
         <w:noProof/>
       </w:rPr>
-      <w:t>20</w:t>
+      <w:t>28</w:t>
     </w:r>
     <w:r>
       <w:rPr>
@@ -13953,7 +13886,7 @@
                               <w:noProof/>
                               <w:sz w:val="24"/>
                             </w:rPr>
-                            <w:t>19</w:t>
+                            <w:t>27</w:t>
                           </w:r>
                           <w:r>
                             <w:rPr>
@@ -14027,7 +13960,7 @@
                         <w:noProof/>
                         <w:sz w:val="24"/>
                       </w:rPr>
-                      <w:t>19</w:t>
+                      <w:t>27</w:t>
                     </w:r>
                     <w:r>
                       <w:rPr>
@@ -19508,7 +19441,7 @@
 </file>
 
 <file path=customXml/itemProps1.xml><?xml version="1.0" encoding="utf-8"?>
-<ds:datastoreItem xmlns:ds="http://schemas.openxmlformats.org/officeDocument/2006/customXml" ds:itemID="{13A73B87-DA5D-4764-AAF0-8AFCFF8CC95F}">
+<ds:datastoreItem xmlns:ds="http://schemas.openxmlformats.org/officeDocument/2006/customXml" ds:itemID="{936453D7-33BA-4C85-85ED-464610467E9E}">
   <ds:schemaRefs>
     <ds:schemaRef ds:uri="http://schemas.openxmlformats.org/officeDocument/2006/bibliography"/>
   </ds:schemaRefs>

</xml_diff>